<commit_message>
Correct version after abdos changes
</commit_message>
<xml_diff>
--- a/Assignment 1/EGI_2022_A1.docx
+++ b/Assignment 1/EGI_2022_A1.docx
@@ -2608,21 +2608,7 @@
         <w:rPr>
           <w:color w:val="000000"/>
         </w:rPr>
-        <w:t xml:space="preserve">You have access to a spreadsheet with the parameter and initial values presented above. These correspond to a hypothetical Upper </w:t>
-      </w:r>
-      <w:proofErr w:type="gramStart"/>
-      <w:r>
-        <w:rPr>
-          <w:color w:val="000000"/>
-        </w:rPr>
-        <w:t>Middle Income</w:t>
-      </w:r>
-      <w:proofErr w:type="gramEnd"/>
-      <w:r>
-        <w:rPr>
-          <w:color w:val="000000"/>
-        </w:rPr>
-        <w:t xml:space="preserve"> Country. It is your task to perform different simulations of the </w:t>
+        <w:t xml:space="preserve">You have access to a spreadsheet with the parameter and initial values presented above. These correspond to a hypothetical Upper Middle Income Country. It is your task to perform different simulations of the </w:t>
       </w:r>
       <w:r>
         <w:rPr>
@@ -3154,25 +3140,7 @@
           <w:i/>
           <w:color w:val="000000"/>
         </w:rPr>
-        <w:t xml:space="preserve">no climate </w:t>
-      </w:r>
-      <w:proofErr w:type="gramStart"/>
-      <w:r>
-        <w:rPr>
-          <w:b/>
-          <w:i/>
-          <w:color w:val="000000"/>
-        </w:rPr>
-        <w:t>change</w:t>
-      </w:r>
-      <w:proofErr w:type="gramEnd"/>
-      <w:r>
-        <w:rPr>
-          <w:b/>
-          <w:i/>
-          <w:color w:val="000000"/>
-        </w:rPr>
-        <w:t xml:space="preserve"> no climate policy</w:t>
+        <w:t>no climate change no climate policy</w:t>
       </w:r>
       <w:r>
         <w:rPr>
@@ -3536,6 +3504,7 @@
           <w:color w:val="000000"/>
         </w:rPr>
       </w:pPr>
+      <w:commentRangeStart w:id="0"/>
       <w:r>
         <w:rPr>
           <w:noProof/>
@@ -3589,6 +3558,13 @@
           </wp:inline>
         </w:drawing>
       </w:r>
+      <w:commentRangeEnd w:id="0"/>
+      <w:r>
+        <w:rPr>
+          <w:rStyle w:val="CommentReference"/>
+        </w:rPr>
+        <w:commentReference w:id="0"/>
+      </w:r>
     </w:p>
     <w:p>
       <w:pPr>
@@ -3652,13 +3628,65 @@
           <w:color w:val="000000"/>
         </w:rPr>
         <w:lastRenderedPageBreak/>
-        <w:t xml:space="preserve">From figure 1 we can see that the growth rate of y is decreasing over time, reaching an asymptotic like point near growth rate of 0.02. Theoretically, if an economy is below their steady state, then the rate of capital accumulation </w:t>
-      </w:r>
-      <w:r>
-        <w:rPr>
-          <w:color w:val="000000"/>
-        </w:rPr>
-        <w:t xml:space="preserve">(savings) is higher than the rate of capital depreciation. Hence, as the economy is making more capital than it is depleting, it can grow and have a growth rate of GDP per capita. As we inch closer to the steady state, the marginal returns of savings decrease, until the point where we deplete as much capital as we make, which is when our growth rate will be constant. The growth rate never truly reaches 0.02, which would be our long run growth rate as </w:t>
+        <w:t xml:space="preserve">From figure 1 we can see that the growth rate of y is decreasing over time, </w:t>
+      </w:r>
+      <w:r>
+        <w:rPr>
+          <w:color w:val="000000"/>
+          <w:lang w:val="en-GB"/>
+        </w:rPr>
+        <w:t>tending towards</w:t>
+      </w:r>
+      <w:r>
+        <w:rPr>
+          <w:color w:val="000000"/>
+        </w:rPr>
+        <w:t xml:space="preserve"> 0.02</w:t>
+      </w:r>
+      <w:r>
+        <w:rPr>
+          <w:color w:val="000000"/>
+          <w:lang w:val="en-GB"/>
+        </w:rPr>
+        <w:t xml:space="preserve"> as t goes to infinity</w:t>
+      </w:r>
+      <w:r>
+        <w:rPr>
+          <w:color w:val="000000"/>
+        </w:rPr>
+        <w:t xml:space="preserve">. Theoretically, if an economy is below their steady state, then the rate of capital accumulation </w:t>
+      </w:r>
+      <w:r>
+        <w:rPr>
+          <w:color w:val="000000"/>
+        </w:rPr>
+        <w:t xml:space="preserve">(savings) is higher than the rate of capital depreciation. Hence, as the economy is making more capital than it is depleting, it can grow and have a </w:t>
+      </w:r>
+      <w:r>
+        <w:rPr>
+          <w:color w:val="000000"/>
+          <w:lang w:val="en-GB"/>
+        </w:rPr>
+        <w:t xml:space="preserve">high </w:t>
+      </w:r>
+      <w:r>
+        <w:rPr>
+          <w:color w:val="000000"/>
+        </w:rPr>
+        <w:t xml:space="preserve">growth rate of GDP per capita. As we inch closer to the steady state, the marginal returns of </w:t>
+      </w:r>
+      <w:r>
+        <w:rPr>
+          <w:color w:val="000000"/>
+          <w:lang w:val="en-GB"/>
+        </w:rPr>
+        <w:t>capital</w:t>
+      </w:r>
+      <w:r>
+        <w:rPr>
+          <w:color w:val="000000"/>
+        </w:rPr>
+        <w:t xml:space="preserve"> decrease, until the point where we deplete as much capital as we make, which is when our growth rate will be constant. The growth rate never truly reaches 0.02, which would be our long run growth rate as </w:t>
       </w:r>
       <m:oMath>
         <m:acc>
@@ -4157,23 +4185,7 @@
           <w:bCs/>
           <w:color w:val="000000"/>
         </w:rPr>
-        <w:t xml:space="preserve">. If there is no extreme event in </w:t>
-      </w:r>
-      <w:proofErr w:type="gramStart"/>
-      <w:r>
-        <w:rPr>
-          <w:bCs/>
-          <w:color w:val="000000"/>
-        </w:rPr>
-        <w:t>year</w:t>
-      </w:r>
-      <w:proofErr w:type="gramEnd"/>
-      <w:r>
-        <w:rPr>
-          <w:bCs/>
-          <w:color w:val="000000"/>
-        </w:rPr>
-        <w:t xml:space="preserve"> </w:t>
+        <w:t xml:space="preserve">. If there is no extreme event in year </w:t>
       </w:r>
       <m:oMath>
         <m:r>
@@ -5365,6 +5377,7 @@
             </w:rPr>
             <m:t>=</m:t>
           </m:r>
+          <w:commentRangeStart w:id="1"/>
           <m:d>
             <m:dPr>
               <m:ctrlPr>
@@ -5485,6 +5498,16 @@
               </m:r>
             </m:sup>
           </m:sSup>
+          <w:commentRangeEnd w:id="1"/>
+          <m:r>
+            <m:rPr>
+              <m:sty m:val="p"/>
+            </m:rPr>
+            <w:rPr>
+              <w:rStyle w:val="CommentReference"/>
+            </w:rPr>
+            <w:commentReference w:id="1"/>
+          </m:r>
           <m:r>
             <w:rPr>
               <w:rFonts w:ascii="Cambria Math" w:hAnsi="Cambria Math"/>
@@ -6243,18 +6266,8 @@
           <w:color w:val="000000"/>
           <w:lang w:val="en-GB"/>
         </w:rPr>
-        <w:t xml:space="preserve">an initial A(t) we can insert the expected A from that </w:t>
-      </w:r>
-      <w:proofErr w:type="gramStart"/>
-      <w:r>
-        <w:rPr>
-          <w:bCs/>
-          <w:color w:val="000000"/>
-          <w:lang w:val="en-GB"/>
-        </w:rPr>
-        <w:t>time period</w:t>
-      </w:r>
-      <w:proofErr w:type="gramEnd"/>
+        <w:t>an initial A(t) we can insert the expected A from that time period</w:t>
+      </w:r>
       <w:r>
         <w:rPr>
           <w:bCs/>
@@ -6681,21 +6694,7 @@
         <w:rPr>
           <w:color w:val="000000"/>
         </w:rPr>
-        <w:t xml:space="preserve"> we multiply A(t=1) by the factor once more, </w:t>
-      </w:r>
-      <w:proofErr w:type="gramStart"/>
-      <w:r>
-        <w:rPr>
-          <w:color w:val="000000"/>
-        </w:rPr>
-        <w:t>i.e.</w:t>
-      </w:r>
-      <w:proofErr w:type="gramEnd"/>
-      <w:r>
-        <w:rPr>
-          <w:color w:val="000000"/>
-        </w:rPr>
-        <w:t xml:space="preserve"> we multiply </w:t>
+        <w:t xml:space="preserve"> we multiply A(t=1) by the factor once more, i.e. we multiply </w:t>
       </w:r>
       <m:oMath>
         <m:sSub>
@@ -6819,6 +6818,35 @@
             </w:rPr>
             <m:t>=</m:t>
           </m:r>
+          <m:sSup>
+            <m:sSupPr>
+              <m:ctrlPr>
+                <w:rPr>
+                  <w:rFonts w:ascii="Cambria Math" w:hAnsi="Cambria Math"/>
+                  <w:i/>
+                  <w:color w:val="000000"/>
+                </w:rPr>
+              </m:ctrlPr>
+            </m:sSupPr>
+            <m:e>
+              <m:r>
+                <w:rPr>
+                  <w:rFonts w:ascii="Cambria Math" w:hAnsi="Cambria Math"/>
+                  <w:color w:val="000000"/>
+                </w:rPr>
+                <m:t>e</m:t>
+              </m:r>
+            </m:e>
+            <m:sup>
+              <m:r>
+                <w:rPr>
+                  <w:rFonts w:ascii="Cambria Math" w:hAnsi="Cambria Math"/>
+                  <w:color w:val="000000"/>
+                </w:rPr>
+                <m:t>g</m:t>
+              </m:r>
+            </m:sup>
+          </m:sSup>
           <m:d>
             <m:dPr>
               <m:ctrlPr>
@@ -6894,6 +6922,35 @@
             </w:rPr>
             <m:t>*…*</m:t>
           </m:r>
+          <m:sSup>
+            <m:sSupPr>
+              <m:ctrlPr>
+                <w:rPr>
+                  <w:rFonts w:ascii="Cambria Math" w:hAnsi="Cambria Math"/>
+                  <w:i/>
+                  <w:color w:val="000000"/>
+                </w:rPr>
+              </m:ctrlPr>
+            </m:sSupPr>
+            <m:e>
+              <m:r>
+                <w:rPr>
+                  <w:rFonts w:ascii="Cambria Math" w:hAnsi="Cambria Math"/>
+                  <w:color w:val="000000"/>
+                </w:rPr>
+                <m:t>e</m:t>
+              </m:r>
+            </m:e>
+            <m:sup>
+              <m:r>
+                <w:rPr>
+                  <w:rFonts w:ascii="Cambria Math" w:hAnsi="Cambria Math"/>
+                  <w:color w:val="000000"/>
+                </w:rPr>
+                <m:t>g</m:t>
+              </m:r>
+            </m:sup>
+          </m:sSup>
           <m:d>
             <m:dPr>
               <m:ctrlPr>
@@ -6980,6 +7037,35 @@
               </m:ctrlPr>
             </m:sSubPr>
             <m:e>
+              <m:sSup>
+                <m:sSupPr>
+                  <m:ctrlPr>
+                    <w:rPr>
+                      <w:rFonts w:ascii="Cambria Math" w:hAnsi="Cambria Math"/>
+                      <w:i/>
+                      <w:color w:val="000000"/>
+                    </w:rPr>
+                  </m:ctrlPr>
+                </m:sSupPr>
+                <m:e>
+                  <m:r>
+                    <w:rPr>
+                      <w:rFonts w:ascii="Cambria Math" w:hAnsi="Cambria Math"/>
+                      <w:color w:val="000000"/>
+                    </w:rPr>
+                    <m:t>e</m:t>
+                  </m:r>
+                </m:e>
+                <m:sup>
+                  <m:r>
+                    <w:rPr>
+                      <w:rFonts w:ascii="Cambria Math" w:hAnsi="Cambria Math"/>
+                      <w:color w:val="000000"/>
+                    </w:rPr>
+                    <m:t>g</m:t>
+                  </m:r>
+                </m:sup>
+              </m:sSup>
               <m:d>
                 <m:dPr>
                   <m:ctrlPr>
@@ -8418,23 +8504,7 @@
           <w:b/>
           <w:color w:val="000000"/>
         </w:rPr>
-        <w:t>IF(</w:t>
-      </w:r>
-      <w:proofErr w:type="gramStart"/>
-      <w:r>
-        <w:rPr>
-          <w:b/>
-          <w:color w:val="000000"/>
-        </w:rPr>
-        <w:t>RAND(</w:t>
-      </w:r>
-      <w:proofErr w:type="gramEnd"/>
-      <w:r>
-        <w:rPr>
-          <w:b/>
-          <w:color w:val="000000"/>
-        </w:rPr>
-        <w:t>)&gt;=1</w:t>
+        <w:t>IF(RAND()&gt;=1</w:t>
       </w:r>
       <w:r>
         <w:rPr>
@@ -9166,27 +9236,13 @@
         <w:rPr>
           <w:color w:val="000000"/>
         </w:rPr>
-        <w:t xml:space="preserve"> </w:t>
-      </w:r>
-      <w:proofErr w:type="gramStart"/>
-      <w:r>
-        <w:rPr>
-          <w:color w:val="000000"/>
-        </w:rPr>
-        <w:t>1</w:t>
-      </w:r>
-      <w:r>
-        <w:rPr>
-          <w:color w:val="000000"/>
-        </w:rPr>
-        <w:t>.</w:t>
-      </w:r>
-      <w:proofErr w:type="gramEnd"/>
-      <w:r>
-        <w:rPr>
-          <w:color w:val="000000"/>
-        </w:rPr>
-        <w:t xml:space="preserve"> </w:t>
+        <w:t xml:space="preserve"> 1</w:t>
+      </w:r>
+      <w:r>
+        <w:rPr>
+          <w:color w:val="000000"/>
+        </w:rPr>
+        <w:t xml:space="preserve">. </w:t>
       </w:r>
       <w:r>
         <w:rPr>
@@ -9271,7 +9327,6 @@
               <w:rPr>
                 <w:rFonts w:ascii="Cambria Math" w:hAnsi="Cambria Math"/>
                 <w:i/>
-                <w:color w:val="000000"/>
               </w:rPr>
             </m:ctrlPr>
           </m:sSupPr>
@@ -9279,7 +9334,6 @@
             <m:r>
               <w:rPr>
                 <w:rFonts w:ascii="Cambria Math" w:hAnsi="Cambria Math"/>
-                <w:color w:val="000000"/>
               </w:rPr>
               <m:t>e</m:t>
             </m:r>
@@ -9288,7 +9342,6 @@
             <m:r>
               <w:rPr>
                 <w:rFonts w:ascii="Cambria Math" w:hAnsi="Cambria Math"/>
-                <w:color w:val="000000"/>
               </w:rPr>
               <m:t>g</m:t>
             </m:r>
@@ -9302,7 +9355,6 @@
               <w:rPr>
                 <w:rFonts w:ascii="Cambria Math" w:hAnsi="Cambria Math"/>
                 <w:i/>
-                <w:color w:val="000000"/>
               </w:rPr>
             </m:ctrlPr>
           </m:dPr>
@@ -9310,7 +9362,6 @@
             <m:r>
               <w:rPr>
                 <w:rFonts w:ascii="Cambria Math" w:hAnsi="Cambria Math"/>
-                <w:color w:val="FF0000"/>
               </w:rPr>
               <m:t>1-W</m:t>
             </m:r>
@@ -9320,7 +9371,6 @@
                   <w:rPr>
                     <w:rFonts w:ascii="Cambria Math" w:hAnsi="Cambria Math"/>
                     <w:i/>
-                    <w:color w:val="FF0000"/>
                   </w:rPr>
                 </m:ctrlPr>
               </m:dPr>
@@ -9328,7 +9378,6 @@
                 <m:r>
                   <w:rPr>
                     <w:rFonts w:ascii="Cambria Math" w:hAnsi="Cambria Math"/>
-                    <w:color w:val="FF0000"/>
                   </w:rPr>
                   <m:t>t+1</m:t>
                 </m:r>
@@ -9337,7 +9386,6 @@
             <m:r>
               <w:rPr>
                 <w:rFonts w:ascii="Cambria Math" w:hAnsi="Cambria Math"/>
-                <w:color w:val="FF0000"/>
               </w:rPr>
               <m:t>θ</m:t>
             </m:r>
@@ -9345,16 +9393,12 @@
         </m:d>
       </m:oMath>
       <w:r>
-        <w:rPr>
-          <w:color w:val="000000"/>
-        </w:rPr>
         <w:t xml:space="preserve">. </w:t>
       </w:r>
       <m:oMath>
         <m:r>
           <w:rPr>
             <w:rFonts w:ascii="Cambria Math" w:hAnsi="Cambria Math"/>
-            <w:color w:val="FF0000"/>
           </w:rPr>
           <m:t>W</m:t>
         </m:r>
@@ -9364,7 +9408,6 @@
               <w:rPr>
                 <w:rFonts w:ascii="Cambria Math" w:hAnsi="Cambria Math"/>
                 <w:i/>
-                <w:color w:val="FF0000"/>
               </w:rPr>
             </m:ctrlPr>
           </m:dPr>
@@ -9372,7 +9415,6 @@
             <m:r>
               <w:rPr>
                 <w:rFonts w:ascii="Cambria Math" w:hAnsi="Cambria Math"/>
-                <w:color w:val="FF0000"/>
               </w:rPr>
               <m:t>t+1</m:t>
             </m:r>
@@ -9380,16 +9422,13 @@
         </m:d>
       </m:oMath>
       <w:r>
-        <w:rPr>
-          <w:color w:val="FF0000"/>
-        </w:rPr>
-        <w:t xml:space="preserve"> </w:t>
+        <w:t xml:space="preserve"> is </w:t>
       </w:r>
       <w:r>
         <w:rPr>
           <w:color w:val="000000" w:themeColor="text1"/>
         </w:rPr>
-        <w:t xml:space="preserve">is an indicator, which takes a value of one if an extreme weather event occurs. Hence, if </w:t>
+        <w:t xml:space="preserve">an indicator, which takes a value of one if an extreme weather event occurs. Hence, if </w:t>
       </w:r>
       <m:oMath>
         <m:r>
@@ -9412,14 +9451,7 @@
             <w:rFonts w:ascii="Cambria Math" w:hAnsi="Cambria Math"/>
             <w:color w:val="000000"/>
           </w:rPr>
-          <m:t>θ</m:t>
-        </m:r>
-        <m:r>
-          <w:rPr>
-            <w:rFonts w:ascii="Cambria Math" w:hAnsi="Cambria Math"/>
-            <w:color w:val="000000"/>
-          </w:rPr>
-          <m:t>∈(0,1)</m:t>
+          <m:t>θ∈(0,1)</m:t>
         </m:r>
       </m:oMath>
       <w:r>
@@ -9656,35 +9688,83 @@
         <w:rPr>
           <w:color w:val="000000"/>
         </w:rPr>
-        <w:t xml:space="preserve">According to a report on the ‘increasing probability of record-shattering climate extremes’ by E. </w:t>
-      </w:r>
-      <w:proofErr w:type="spellStart"/>
-      <w:r>
-        <w:rPr>
-          <w:color w:val="000000"/>
-        </w:rPr>
-        <w:t xml:space="preserve">M. </w:t>
-      </w:r>
-      <w:proofErr w:type="spellEnd"/>
-      <w:r>
-        <w:rPr>
-          <w:color w:val="000000"/>
-        </w:rPr>
-        <w:t xml:space="preserve">Fischer et al, the probability of extreme weather events occurring is increasing, and is already two to seven times more possible now, than in the past three </w:t>
-      </w:r>
-      <w:commentRangeStart w:id="0"/>
-      <w:r>
-        <w:rPr>
-          <w:color w:val="000000"/>
-        </w:rPr>
-        <w:t xml:space="preserve">decades. </w:t>
-      </w:r>
-      <w:commentRangeEnd w:id="0"/>
-      <w:r>
-        <w:rPr>
-          <w:rStyle w:val="CommentReference"/>
-        </w:rPr>
-        <w:commentReference w:id="0"/>
+        <w:t xml:space="preserve">According to a report on the ‘increasing probability of record-shattering climate extremes’ by </w:t>
+      </w:r>
+      <w:r>
+        <w:rPr>
+          <w:color w:val="000000"/>
+          <w:lang w:val="en-GB"/>
+        </w:rPr>
+        <w:t>Erich</w:t>
+      </w:r>
+      <w:r>
+        <w:rPr>
+          <w:color w:val="000000"/>
+        </w:rPr>
+        <w:t xml:space="preserve"> Fischer et al</w:t>
+      </w:r>
+      <w:sdt>
+        <w:sdtPr>
+          <w:rPr>
+            <w:color w:val="000000"/>
+          </w:rPr>
+          <w:id w:val="-1463414310"/>
+          <w:citation/>
+        </w:sdtPr>
+        <w:sdtContent>
+          <w:r>
+            <w:rPr>
+              <w:color w:val="000000"/>
+            </w:rPr>
+            <w:fldChar w:fldCharType="begin"/>
+          </w:r>
+          <w:r>
+            <w:rPr>
+              <w:color w:val="000000"/>
+              <w:lang w:val="en-GB"/>
+            </w:rPr>
+            <w:instrText xml:space="preserve">CITATION Fis21 \n  \t  \l 2057 </w:instrText>
+          </w:r>
+          <w:r>
+            <w:rPr>
+              <w:color w:val="000000"/>
+            </w:rPr>
+            <w:fldChar w:fldCharType="separate"/>
+          </w:r>
+          <w:r>
+            <w:rPr>
+              <w:noProof/>
+              <w:color w:val="000000"/>
+            </w:rPr>
+            <w:t xml:space="preserve"> </w:t>
+          </w:r>
+          <w:r>
+            <w:rPr>
+              <w:noProof/>
+              <w:color w:val="000000"/>
+            </w:rPr>
+            <w:t>(2021)</w:t>
+          </w:r>
+          <w:r>
+            <w:rPr>
+              <w:color w:val="000000"/>
+            </w:rPr>
+            <w:fldChar w:fldCharType="end"/>
+          </w:r>
+        </w:sdtContent>
+      </w:sdt>
+      <w:r>
+        <w:rPr>
+          <w:color w:val="000000"/>
+          <w:lang w:val="en-GB"/>
+        </w:rPr>
+        <w:t xml:space="preserve"> </w:t>
+      </w:r>
+      <w:r>
+        <w:rPr>
+          <w:color w:val="000000"/>
+        </w:rPr>
+        <w:t xml:space="preserve">, the probability of extreme weather events occurring is increasing, and is already two to seven times more possible now, than in the past three decades. </w:t>
       </w:r>
       <w:r>
         <w:rPr>
@@ -9696,41 +9776,69 @@
         <w:rPr>
           <w:color w:val="000000"/>
         </w:rPr>
-        <w:t>ccording to an IPCC special report in 2018 “</w:t>
-      </w:r>
-      <w:r>
-        <w:rPr>
-          <w:color w:val="000000"/>
-        </w:rPr>
-        <w:t xml:space="preserve">our planet </w:t>
-      </w:r>
-      <w:commentRangeStart w:id="1"/>
-      <w:commentRangeStart w:id="2"/>
-      <w:r>
-        <w:rPr>
-          <w:color w:val="000000"/>
-        </w:rPr>
-        <w:t>is already 1°</w:t>
-      </w:r>
-      <w:commentRangeEnd w:id="1"/>
-      <w:r>
-        <w:rPr>
-          <w:rStyle w:val="CommentReference"/>
-        </w:rPr>
-        <w:commentReference w:id="1"/>
-      </w:r>
-      <w:commentRangeEnd w:id="2"/>
-      <w:r>
-        <w:rPr>
-          <w:rStyle w:val="CommentReference"/>
-        </w:rPr>
-        <w:commentReference w:id="2"/>
-      </w:r>
-      <w:r>
-        <w:rPr>
-          <w:color w:val="000000"/>
-        </w:rPr>
-        <w:t>C warmer and we are witnessing extreme chaotic weather patterns</w:t>
+        <w:t xml:space="preserve">ccording to an IPCC special report </w:t>
+      </w:r>
+      <w:sdt>
+        <w:sdtPr>
+          <w:rPr>
+            <w:color w:val="000000"/>
+          </w:rPr>
+          <w:id w:val="-833835719"/>
+          <w:citation/>
+        </w:sdtPr>
+        <w:sdtContent>
+          <w:r>
+            <w:rPr>
+              <w:color w:val="000000"/>
+            </w:rPr>
+            <w:fldChar w:fldCharType="begin"/>
+          </w:r>
+          <w:r>
+            <w:rPr>
+              <w:color w:val="000000"/>
+              <w:lang w:val="en-GB"/>
+            </w:rPr>
+            <w:instrText xml:space="preserve">CITATION IPC18 \n  \t  \l 2057 </w:instrText>
+          </w:r>
+          <w:r>
+            <w:rPr>
+              <w:color w:val="000000"/>
+            </w:rPr>
+            <w:fldChar w:fldCharType="separate"/>
+          </w:r>
+          <w:r>
+            <w:rPr>
+              <w:noProof/>
+              <w:color w:val="000000"/>
+            </w:rPr>
+            <w:t>(2018)</w:t>
+          </w:r>
+          <w:r>
+            <w:rPr>
+              <w:color w:val="000000"/>
+            </w:rPr>
+            <w:fldChar w:fldCharType="end"/>
+          </w:r>
+        </w:sdtContent>
+      </w:sdt>
+      <w:r>
+        <w:rPr>
+          <w:color w:val="000000"/>
+          <w:lang w:val="en-GB"/>
+        </w:rPr>
+        <w:t xml:space="preserve"> </w:t>
+      </w:r>
+      <w:r>
+        <w:rPr>
+          <w:color w:val="000000"/>
+        </w:rPr>
+        <w:t>“</w:t>
+      </w:r>
+      <w:r>
+        <w:rPr>
+          <w:color w:val="000000"/>
+        </w:rPr>
+        <w:t>our planet is already 1°C warmer and we are witnessing extreme chaotic weather patterns</w:t>
       </w:r>
       <w:r>
         <w:rPr>
@@ -9748,27 +9856,68 @@
         <w:rPr>
           <w:color w:val="000000"/>
         </w:rPr>
-        <w:t xml:space="preserve">, a more recent report from 2021 mentions not only the increasing intensity, but also that climate change is </w:t>
-      </w:r>
-      <w:commentRangeStart w:id="3"/>
-      <w:r>
-        <w:rPr>
-          <w:color w:val="000000"/>
-        </w:rPr>
-        <w:t xml:space="preserve">happening faster than predicted </w:t>
-      </w:r>
-      <w:commentRangeEnd w:id="3"/>
-      <w:r>
-        <w:rPr>
-          <w:rStyle w:val="CommentReference"/>
-        </w:rPr>
-        <w:commentReference w:id="3"/>
-      </w:r>
-      <w:r>
-        <w:rPr>
-          <w:color w:val="000000"/>
-        </w:rPr>
-        <w:t xml:space="preserve">in previous models. This would most likely imply that this frequency is also increasing, hence, increasing </w:t>
+        <w:t>, a more recent report from 2021 mentions not only the increasing intensity, but also that climate change is happening faster than predicted in previous models</w:t>
+      </w:r>
+      <w:r>
+        <w:rPr>
+          <w:color w:val="000000"/>
+          <w:lang w:val="en-GB"/>
+        </w:rPr>
+        <w:t xml:space="preserve"> </w:t>
+      </w:r>
+      <w:sdt>
+        <w:sdtPr>
+          <w:rPr>
+            <w:color w:val="000000"/>
+            <w:lang w:val="en-GB"/>
+          </w:rPr>
+          <w:id w:val="-99185703"/>
+          <w:citation/>
+        </w:sdtPr>
+        <w:sdtContent>
+          <w:r>
+            <w:rPr>
+              <w:color w:val="000000"/>
+              <w:lang w:val="en-GB"/>
+            </w:rPr>
+            <w:fldChar w:fldCharType="begin"/>
+          </w:r>
+          <w:r>
+            <w:rPr>
+              <w:color w:val="000000"/>
+              <w:lang w:val="en-GB"/>
+            </w:rPr>
+            <w:instrText xml:space="preserve"> CITATION IPC21 \l 2057 </w:instrText>
+          </w:r>
+          <w:r>
+            <w:rPr>
+              <w:color w:val="000000"/>
+              <w:lang w:val="en-GB"/>
+            </w:rPr>
+            <w:fldChar w:fldCharType="separate"/>
+          </w:r>
+          <w:r>
+            <w:rPr>
+              <w:noProof/>
+              <w:color w:val="000000"/>
+              <w:lang w:val="en-GB"/>
+            </w:rPr>
+            <w:t>(IPCC, 2021)</w:t>
+          </w:r>
+          <w:r>
+            <w:rPr>
+              <w:color w:val="000000"/>
+              <w:lang w:val="en-GB"/>
+            </w:rPr>
+            <w:fldChar w:fldCharType="end"/>
+          </w:r>
+        </w:sdtContent>
+      </w:sdt>
+      <w:r>
+        <w:rPr>
+          <w:color w:val="000000"/>
+        </w:rPr>
+        <w:t xml:space="preserve">. This would most likely imply that this frequency is also increasing, hence, increasing </w:t>
       </w:r>
       <m:oMath>
         <m:r>
@@ -9826,7 +9975,7 @@
           <w:color w:val="000000"/>
         </w:rPr>
       </w:pPr>
-      <w:bookmarkStart w:id="4" w:name="_Ref444106857"/>
+      <w:bookmarkStart w:id="2" w:name="_Ref444106857"/>
       <w:r>
         <w:rPr>
           <w:b/>
@@ -11804,6 +11953,910 @@
     </w:p>
     <w:p>
       <w:pPr>
+        <w:pStyle w:val="ListParagraph"/>
+        <w:ind w:left="762"/>
+        <w:rPr>
+          <w:color w:val="000000"/>
+        </w:rPr>
+      </w:pPr>
+    </w:p>
+    <w:p>
+      <w:pPr>
+        <w:pStyle w:val="ListParagraph"/>
+        <w:ind w:left="762"/>
+        <w:rPr>
+          <w:color w:val="000000"/>
+        </w:rPr>
+      </w:pPr>
+      <w:r>
+        <w:rPr>
+          <w:color w:val="000000"/>
+        </w:rPr>
+        <w:t xml:space="preserve">Using our expression of the growth rate of </w:t>
+      </w:r>
+      <m:oMath>
+        <m:sSup>
+          <m:sSupPr>
+            <m:ctrlPr>
+              <w:rPr>
+                <w:rFonts w:ascii="Cambria Math" w:hAnsi="Cambria Math"/>
+                <w:i/>
+                <w:color w:val="000000"/>
+              </w:rPr>
+            </m:ctrlPr>
+          </m:sSupPr>
+          <m:e>
+            <m:r>
+              <w:rPr>
+                <w:rFonts w:ascii="Cambria Math" w:hAnsi="Cambria Math"/>
+                <w:color w:val="000000"/>
+              </w:rPr>
+              <m:t>A</m:t>
+            </m:r>
+          </m:e>
+          <m:sup>
+            <m:r>
+              <w:rPr>
+                <w:rFonts w:ascii="Cambria Math" w:hAnsi="Cambria Math"/>
+                <w:color w:val="000000"/>
+              </w:rPr>
+              <m:t>E</m:t>
+            </m:r>
+          </m:sup>
+        </m:sSup>
+        <m:d>
+          <m:dPr>
+            <m:ctrlPr>
+              <w:rPr>
+                <w:rFonts w:ascii="Cambria Math" w:hAnsi="Cambria Math"/>
+                <w:i/>
+                <w:color w:val="000000"/>
+              </w:rPr>
+            </m:ctrlPr>
+          </m:dPr>
+          <m:e>
+            <m:r>
+              <w:rPr>
+                <w:rFonts w:ascii="Cambria Math" w:hAnsi="Cambria Math"/>
+                <w:color w:val="000000"/>
+              </w:rPr>
+              <m:t>t</m:t>
+            </m:r>
+          </m:e>
+        </m:d>
+      </m:oMath>
+      <w:r>
+        <w:rPr>
+          <w:color w:val="000000"/>
+        </w:rPr>
+        <w:t xml:space="preserve"> we can also find an expression where it </w:t>
+      </w:r>
+      <m:oMath>
+        <m:sSup>
+          <m:sSupPr>
+            <m:ctrlPr>
+              <w:rPr>
+                <w:rFonts w:ascii="Cambria Math" w:hAnsi="Cambria Math"/>
+                <w:i/>
+                <w:color w:val="000000"/>
+              </w:rPr>
+            </m:ctrlPr>
+          </m:sSupPr>
+          <m:e>
+            <m:r>
+              <w:rPr>
+                <w:rFonts w:ascii="Cambria Math" w:hAnsi="Cambria Math"/>
+                <w:color w:val="000000"/>
+              </w:rPr>
+              <m:t>A</m:t>
+            </m:r>
+          </m:e>
+          <m:sup>
+            <m:r>
+              <w:rPr>
+                <w:rFonts w:ascii="Cambria Math" w:hAnsi="Cambria Math"/>
+                <w:color w:val="000000"/>
+              </w:rPr>
+              <m:t>E</m:t>
+            </m:r>
+          </m:sup>
+        </m:sSup>
+        <m:d>
+          <m:dPr>
+            <m:ctrlPr>
+              <w:rPr>
+                <w:rFonts w:ascii="Cambria Math" w:hAnsi="Cambria Math"/>
+                <w:i/>
+                <w:color w:val="000000"/>
+              </w:rPr>
+            </m:ctrlPr>
+          </m:dPr>
+          <m:e>
+            <m:r>
+              <w:rPr>
+                <w:rFonts w:ascii="Cambria Math" w:hAnsi="Cambria Math"/>
+                <w:color w:val="000000"/>
+              </w:rPr>
+              <m:t>t</m:t>
+            </m:r>
+          </m:e>
+        </m:d>
+      </m:oMath>
+      <w:r>
+        <w:rPr>
+          <w:color w:val="000000"/>
+        </w:rPr>
+        <w:t xml:space="preserve"> is stagnant, i.e. the growth rate is 0:</w:t>
+      </w:r>
+    </w:p>
+    <w:p>
+      <w:pPr>
+        <w:pStyle w:val="ListParagraph"/>
+        <w:ind w:left="762"/>
+        <w:rPr>
+          <w:color w:val="000000"/>
+        </w:rPr>
+      </w:pPr>
+      <m:oMathPara>
+        <m:oMath>
+          <m:r>
+            <w:rPr>
+              <w:rFonts w:ascii="Cambria Math" w:hAnsi="Cambria Math"/>
+              <w:color w:val="000000"/>
+            </w:rPr>
+            <m:t>g+</m:t>
+          </m:r>
+          <m:func>
+            <m:funcPr>
+              <m:ctrlPr>
+                <w:rPr>
+                  <w:rFonts w:ascii="Cambria Math" w:hAnsi="Cambria Math"/>
+                  <w:color w:val="000000"/>
+                </w:rPr>
+              </m:ctrlPr>
+            </m:funcPr>
+            <m:fName>
+              <m:r>
+                <m:rPr>
+                  <m:sty m:val="p"/>
+                </m:rPr>
+                <w:rPr>
+                  <w:rFonts w:ascii="Cambria Math" w:hAnsi="Cambria Math"/>
+                  <w:color w:val="000000"/>
+                </w:rPr>
+                <m:t>ln</m:t>
+              </m:r>
+            </m:fName>
+            <m:e>
+              <m:d>
+                <m:dPr>
+                  <m:ctrlPr>
+                    <w:rPr>
+                      <w:rFonts w:ascii="Cambria Math" w:hAnsi="Cambria Math"/>
+                      <w:i/>
+                      <w:color w:val="000000"/>
+                    </w:rPr>
+                  </m:ctrlPr>
+                </m:dPr>
+                <m:e>
+                  <m:r>
+                    <w:rPr>
+                      <w:rFonts w:ascii="Cambria Math" w:hAnsi="Cambria Math"/>
+                      <w:color w:val="000000"/>
+                    </w:rPr>
+                    <m:t>1-πθ</m:t>
+                  </m:r>
+                </m:e>
+              </m:d>
+            </m:e>
+          </m:func>
+          <m:r>
+            <w:rPr>
+              <w:rFonts w:ascii="Cambria Math" w:hAnsi="Cambria Math"/>
+              <w:color w:val="000000"/>
+            </w:rPr>
+            <m:t>=0⇔</m:t>
+          </m:r>
+          <m:r>
+            <w:rPr>
+              <w:rFonts w:ascii="Cambria Math" w:hAnsi="Cambria Math"/>
+              <w:color w:val="000000"/>
+            </w:rPr>
+            <m:t>πθ</m:t>
+          </m:r>
+          <m:r>
+            <w:rPr>
+              <w:rFonts w:ascii="Cambria Math" w:hAnsi="Cambria Math"/>
+              <w:color w:val="000000"/>
+            </w:rPr>
+            <m:t>=</m:t>
+          </m:r>
+          <m:r>
+            <w:rPr>
+              <w:rFonts w:ascii="Cambria Math" w:hAnsi="Cambria Math"/>
+              <w:color w:val="000000"/>
+            </w:rPr>
+            <m:t>1-</m:t>
+          </m:r>
+          <m:sSup>
+            <m:sSupPr>
+              <m:ctrlPr>
+                <w:rPr>
+                  <w:rFonts w:ascii="Cambria Math" w:hAnsi="Cambria Math"/>
+                  <w:i/>
+                  <w:color w:val="000000"/>
+                </w:rPr>
+              </m:ctrlPr>
+            </m:sSupPr>
+            <m:e>
+              <m:r>
+                <w:rPr>
+                  <w:rFonts w:ascii="Cambria Math" w:hAnsi="Cambria Math"/>
+                  <w:color w:val="000000"/>
+                </w:rPr>
+                <m:t>e</m:t>
+              </m:r>
+            </m:e>
+            <m:sup>
+              <m:r>
+                <w:rPr>
+                  <w:rFonts w:ascii="Cambria Math" w:hAnsi="Cambria Math"/>
+                  <w:color w:val="000000"/>
+                </w:rPr>
+                <m:t>-g</m:t>
+              </m:r>
+            </m:sup>
+          </m:sSup>
+        </m:oMath>
+      </m:oMathPara>
+    </w:p>
+    <w:p>
+      <w:pPr>
+        <w:pStyle w:val="ListParagraph"/>
+        <w:ind w:left="762"/>
+        <w:rPr>
+          <w:color w:val="000000"/>
+        </w:rPr>
+      </w:pPr>
+      <w:r>
+        <w:rPr>
+          <w:color w:val="000000"/>
+        </w:rPr>
+        <w:t xml:space="preserve">Plugging the value for </w:t>
+      </w:r>
+      <m:oMath>
+        <m:r>
+          <w:rPr>
+            <w:rFonts w:ascii="Cambria Math" w:hAnsi="Cambria Math"/>
+            <w:color w:val="000000"/>
+          </w:rPr>
+          <m:t>πθ</m:t>
+        </m:r>
+      </m:oMath>
+      <w:r>
+        <w:rPr>
+          <w:color w:val="000000"/>
+        </w:rPr>
+        <w:t xml:space="preserve"> into the expression </w:t>
+      </w:r>
+      <w:r>
+        <w:rPr>
+          <w:color w:val="000000"/>
+        </w:rPr>
+        <w:t xml:space="preserve">for </w:t>
+      </w:r>
+      <m:oMath>
+        <m:sSup>
+          <m:sSupPr>
+            <m:ctrlPr>
+              <w:rPr>
+                <w:rFonts w:ascii="Cambria Math" w:hAnsi="Cambria Math"/>
+                <w:i/>
+                <w:color w:val="000000"/>
+              </w:rPr>
+            </m:ctrlPr>
+          </m:sSupPr>
+          <m:e>
+            <m:r>
+              <w:rPr>
+                <w:rFonts w:ascii="Cambria Math" w:hAnsi="Cambria Math"/>
+                <w:color w:val="000000"/>
+              </w:rPr>
+              <m:t>A</m:t>
+            </m:r>
+          </m:e>
+          <m:sup>
+            <m:r>
+              <w:rPr>
+                <w:rFonts w:ascii="Cambria Math" w:hAnsi="Cambria Math"/>
+                <w:color w:val="000000"/>
+              </w:rPr>
+              <m:t>E</m:t>
+            </m:r>
+          </m:sup>
+        </m:sSup>
+        <m:d>
+          <m:dPr>
+            <m:ctrlPr>
+              <w:rPr>
+                <w:rFonts w:ascii="Cambria Math" w:hAnsi="Cambria Math"/>
+                <w:i/>
+                <w:color w:val="000000"/>
+              </w:rPr>
+            </m:ctrlPr>
+          </m:dPr>
+          <m:e>
+            <m:r>
+              <w:rPr>
+                <w:rFonts w:ascii="Cambria Math" w:hAnsi="Cambria Math"/>
+                <w:color w:val="000000"/>
+              </w:rPr>
+              <m:t>t</m:t>
+            </m:r>
+          </m:e>
+        </m:d>
+      </m:oMath>
+      <w:r>
+        <w:rPr>
+          <w:color w:val="000000"/>
+        </w:rPr>
+        <w:t xml:space="preserve"> we find that it is constant as </w:t>
+      </w:r>
+      <m:oMath>
+        <m:sSub>
+          <m:sSubPr>
+            <m:ctrlPr>
+              <w:rPr>
+                <w:rFonts w:ascii="Cambria Math" w:hAnsi="Cambria Math"/>
+                <w:i/>
+                <w:color w:val="000000"/>
+              </w:rPr>
+            </m:ctrlPr>
+          </m:sSubPr>
+          <m:e>
+            <m:r>
+              <w:rPr>
+                <w:rFonts w:ascii="Cambria Math" w:hAnsi="Cambria Math"/>
+                <w:color w:val="000000"/>
+              </w:rPr>
+              <m:t>A</m:t>
+            </m:r>
+          </m:e>
+          <m:sub>
+            <m:r>
+              <w:rPr>
+                <w:rFonts w:ascii="Cambria Math" w:hAnsi="Cambria Math"/>
+                <w:color w:val="000000"/>
+                <w:lang w:val="en-GB"/>
+              </w:rPr>
+              <m:t>0</m:t>
+            </m:r>
+          </m:sub>
+        </m:sSub>
+      </m:oMath>
+      <w:r>
+        <w:rPr>
+          <w:color w:val="000000"/>
+        </w:rPr>
+        <w:t>:</w:t>
+      </w:r>
+      <w:r>
+        <w:rPr>
+          <w:color w:val="000000"/>
+        </w:rPr>
+        <w:br/>
+        <w:t xml:space="preserve"> </w:t>
+      </w:r>
+      <m:oMath>
+        <m:sSup>
+          <m:sSupPr>
+            <m:ctrlPr>
+              <w:rPr>
+                <w:rFonts w:ascii="Cambria Math" w:hAnsi="Cambria Math"/>
+                <w:i/>
+                <w:color w:val="000000"/>
+              </w:rPr>
+            </m:ctrlPr>
+          </m:sSupPr>
+          <m:e>
+            <m:r>
+              <w:rPr>
+                <w:rFonts w:ascii="Cambria Math" w:hAnsi="Cambria Math"/>
+                <w:color w:val="000000"/>
+              </w:rPr>
+              <m:t>A</m:t>
+            </m:r>
+          </m:e>
+          <m:sup>
+            <m:r>
+              <w:rPr>
+                <w:rFonts w:ascii="Cambria Math" w:hAnsi="Cambria Math"/>
+                <w:color w:val="000000"/>
+              </w:rPr>
+              <m:t>E</m:t>
+            </m:r>
+          </m:sup>
+        </m:sSup>
+        <m:d>
+          <m:dPr>
+            <m:ctrlPr>
+              <w:rPr>
+                <w:rFonts w:ascii="Cambria Math" w:hAnsi="Cambria Math"/>
+                <w:i/>
+                <w:color w:val="000000"/>
+              </w:rPr>
+            </m:ctrlPr>
+          </m:dPr>
+          <m:e>
+            <m:r>
+              <w:rPr>
+                <w:rFonts w:ascii="Cambria Math" w:hAnsi="Cambria Math"/>
+                <w:color w:val="000000"/>
+              </w:rPr>
+              <m:t>t</m:t>
+            </m:r>
+          </m:e>
+        </m:d>
+        <m:r>
+          <w:rPr>
+            <w:rFonts w:ascii="Cambria Math" w:hAnsi="Cambria Math"/>
+            <w:color w:val="000000"/>
+            <w:lang w:val="en-GB"/>
+          </w:rPr>
+          <m:t>=</m:t>
+        </m:r>
+        <m:sSub>
+          <m:sSubPr>
+            <m:ctrlPr>
+              <w:rPr>
+                <w:rFonts w:ascii="Cambria Math" w:hAnsi="Cambria Math"/>
+                <w:i/>
+                <w:color w:val="000000"/>
+              </w:rPr>
+            </m:ctrlPr>
+          </m:sSubPr>
+          <m:e>
+            <m:r>
+              <w:rPr>
+                <w:rFonts w:ascii="Cambria Math" w:hAnsi="Cambria Math"/>
+                <w:color w:val="000000"/>
+              </w:rPr>
+              <m:t>A</m:t>
+            </m:r>
+          </m:e>
+          <m:sub>
+            <m:r>
+              <w:rPr>
+                <w:rFonts w:ascii="Cambria Math" w:hAnsi="Cambria Math"/>
+                <w:color w:val="000000"/>
+              </w:rPr>
+              <m:t>0</m:t>
+            </m:r>
+          </m:sub>
+        </m:sSub>
+        <m:sSup>
+          <m:sSupPr>
+            <m:ctrlPr>
+              <w:rPr>
+                <w:rFonts w:ascii="Cambria Math" w:hAnsi="Cambria Math"/>
+                <w:i/>
+                <w:color w:val="000000"/>
+              </w:rPr>
+            </m:ctrlPr>
+          </m:sSupPr>
+          <m:e>
+            <m:d>
+              <m:dPr>
+                <m:ctrlPr>
+                  <w:rPr>
+                    <w:rFonts w:ascii="Cambria Math" w:hAnsi="Cambria Math"/>
+                    <w:i/>
+                    <w:color w:val="000000"/>
+                  </w:rPr>
+                </m:ctrlPr>
+              </m:dPr>
+              <m:e>
+                <m:sSup>
+                  <m:sSupPr>
+                    <m:ctrlPr>
+                      <w:rPr>
+                        <w:rFonts w:ascii="Cambria Math" w:hAnsi="Cambria Math"/>
+                        <w:i/>
+                        <w:color w:val="000000"/>
+                      </w:rPr>
+                    </m:ctrlPr>
+                  </m:sSupPr>
+                  <m:e>
+                    <m:r>
+                      <w:rPr>
+                        <w:rFonts w:ascii="Cambria Math" w:hAnsi="Cambria Math"/>
+                        <w:color w:val="000000"/>
+                      </w:rPr>
+                      <m:t>e</m:t>
+                    </m:r>
+                  </m:e>
+                  <m:sup>
+                    <m:r>
+                      <w:rPr>
+                        <w:rFonts w:ascii="Cambria Math" w:hAnsi="Cambria Math"/>
+                        <w:color w:val="000000"/>
+                      </w:rPr>
+                      <m:t>g</m:t>
+                    </m:r>
+                  </m:sup>
+                </m:sSup>
+                <m:d>
+                  <m:dPr>
+                    <m:ctrlPr>
+                      <w:rPr>
+                        <w:rFonts w:ascii="Cambria Math" w:hAnsi="Cambria Math"/>
+                        <w:i/>
+                        <w:color w:val="000000"/>
+                      </w:rPr>
+                    </m:ctrlPr>
+                  </m:dPr>
+                  <m:e>
+                    <m:r>
+                      <w:rPr>
+                        <w:rFonts w:ascii="Cambria Math" w:hAnsi="Cambria Math"/>
+                        <w:color w:val="000000"/>
+                      </w:rPr>
+                      <m:t>1-πθ</m:t>
+                    </m:r>
+                  </m:e>
+                </m:d>
+              </m:e>
+            </m:d>
+          </m:e>
+          <m:sup>
+            <m:r>
+              <w:rPr>
+                <w:rFonts w:ascii="Cambria Math" w:hAnsi="Cambria Math"/>
+                <w:color w:val="000000"/>
+              </w:rPr>
+              <m:t>t</m:t>
+            </m:r>
+          </m:sup>
+        </m:sSup>
+        <m:r>
+          <w:rPr>
+            <w:rFonts w:ascii="Cambria Math" w:hAnsi="Cambria Math"/>
+            <w:color w:val="000000"/>
+          </w:rPr>
+          <m:t>=</m:t>
+        </m:r>
+        <m:sSub>
+          <m:sSubPr>
+            <m:ctrlPr>
+              <w:rPr>
+                <w:rFonts w:ascii="Cambria Math" w:hAnsi="Cambria Math"/>
+                <w:i/>
+                <w:color w:val="000000"/>
+              </w:rPr>
+            </m:ctrlPr>
+          </m:sSubPr>
+          <m:e>
+            <m:r>
+              <w:rPr>
+                <w:rFonts w:ascii="Cambria Math" w:hAnsi="Cambria Math"/>
+                <w:color w:val="000000"/>
+              </w:rPr>
+              <m:t>A</m:t>
+            </m:r>
+          </m:e>
+          <m:sub>
+            <m:r>
+              <w:rPr>
+                <w:rFonts w:ascii="Cambria Math" w:hAnsi="Cambria Math"/>
+                <w:color w:val="000000"/>
+              </w:rPr>
+              <m:t>0</m:t>
+            </m:r>
+          </m:sub>
+        </m:sSub>
+        <m:sSup>
+          <m:sSupPr>
+            <m:ctrlPr>
+              <w:rPr>
+                <w:rFonts w:ascii="Cambria Math" w:hAnsi="Cambria Math"/>
+                <w:i/>
+                <w:color w:val="000000"/>
+              </w:rPr>
+            </m:ctrlPr>
+          </m:sSupPr>
+          <m:e>
+            <m:d>
+              <m:dPr>
+                <m:ctrlPr>
+                  <w:rPr>
+                    <w:rFonts w:ascii="Cambria Math" w:hAnsi="Cambria Math"/>
+                    <w:i/>
+                    <w:color w:val="000000"/>
+                  </w:rPr>
+                </m:ctrlPr>
+              </m:dPr>
+              <m:e>
+                <m:sSup>
+                  <m:sSupPr>
+                    <m:ctrlPr>
+                      <w:rPr>
+                        <w:rFonts w:ascii="Cambria Math" w:hAnsi="Cambria Math"/>
+                        <w:i/>
+                        <w:color w:val="000000"/>
+                      </w:rPr>
+                    </m:ctrlPr>
+                  </m:sSupPr>
+                  <m:e>
+                    <m:r>
+                      <w:rPr>
+                        <w:rFonts w:ascii="Cambria Math" w:hAnsi="Cambria Math"/>
+                        <w:color w:val="000000"/>
+                      </w:rPr>
+                      <m:t>e</m:t>
+                    </m:r>
+                  </m:e>
+                  <m:sup>
+                    <m:r>
+                      <w:rPr>
+                        <w:rFonts w:ascii="Cambria Math" w:hAnsi="Cambria Math"/>
+                        <w:color w:val="000000"/>
+                      </w:rPr>
+                      <m:t>g</m:t>
+                    </m:r>
+                  </m:sup>
+                </m:sSup>
+                <m:d>
+                  <m:dPr>
+                    <m:ctrlPr>
+                      <w:rPr>
+                        <w:rFonts w:ascii="Cambria Math" w:hAnsi="Cambria Math"/>
+                        <w:i/>
+                        <w:color w:val="000000"/>
+                      </w:rPr>
+                    </m:ctrlPr>
+                  </m:dPr>
+                  <m:e>
+                    <m:r>
+                      <w:rPr>
+                        <w:rFonts w:ascii="Cambria Math" w:hAnsi="Cambria Math"/>
+                        <w:color w:val="000000"/>
+                      </w:rPr>
+                      <m:t>1-</m:t>
+                    </m:r>
+                    <m:r>
+                      <w:rPr>
+                        <w:rFonts w:ascii="Cambria Math" w:hAnsi="Cambria Math"/>
+                        <w:color w:val="000000"/>
+                      </w:rPr>
+                      <m:t>(</m:t>
+                    </m:r>
+                    <m:r>
+                      <w:rPr>
+                        <w:rFonts w:ascii="Cambria Math" w:hAnsi="Cambria Math"/>
+                        <w:color w:val="000000"/>
+                      </w:rPr>
+                      <m:t>1-</m:t>
+                    </m:r>
+                    <m:sSup>
+                      <m:sSupPr>
+                        <m:ctrlPr>
+                          <w:rPr>
+                            <w:rFonts w:ascii="Cambria Math" w:hAnsi="Cambria Math"/>
+                            <w:i/>
+                            <w:color w:val="000000"/>
+                          </w:rPr>
+                        </m:ctrlPr>
+                      </m:sSupPr>
+                      <m:e>
+                        <m:r>
+                          <w:rPr>
+                            <w:rFonts w:ascii="Cambria Math" w:hAnsi="Cambria Math"/>
+                            <w:color w:val="000000"/>
+                          </w:rPr>
+                          <m:t>e</m:t>
+                        </m:r>
+                      </m:e>
+                      <m:sup>
+                        <m:r>
+                          <w:rPr>
+                            <w:rFonts w:ascii="Cambria Math" w:hAnsi="Cambria Math"/>
+                            <w:color w:val="000000"/>
+                          </w:rPr>
+                          <m:t>-g</m:t>
+                        </m:r>
+                      </m:sup>
+                    </m:sSup>
+                  </m:e>
+                </m:d>
+              </m:e>
+            </m:d>
+          </m:e>
+          <m:sup>
+            <m:r>
+              <w:rPr>
+                <w:rFonts w:ascii="Cambria Math" w:hAnsi="Cambria Math"/>
+                <w:color w:val="000000"/>
+              </w:rPr>
+              <m:t>t</m:t>
+            </m:r>
+          </m:sup>
+        </m:sSup>
+        <m:r>
+          <w:rPr>
+            <w:rFonts w:ascii="Cambria Math" w:hAnsi="Cambria Math"/>
+            <w:color w:val="000000"/>
+          </w:rPr>
+          <m:t>=</m:t>
+        </m:r>
+        <m:sSub>
+          <m:sSubPr>
+            <m:ctrlPr>
+              <w:rPr>
+                <w:rFonts w:ascii="Cambria Math" w:hAnsi="Cambria Math"/>
+                <w:i/>
+                <w:color w:val="000000"/>
+              </w:rPr>
+            </m:ctrlPr>
+          </m:sSubPr>
+          <m:e>
+            <m:r>
+              <w:rPr>
+                <w:rFonts w:ascii="Cambria Math" w:hAnsi="Cambria Math"/>
+                <w:color w:val="000000"/>
+              </w:rPr>
+              <m:t>A</m:t>
+            </m:r>
+          </m:e>
+          <m:sub>
+            <m:r>
+              <w:rPr>
+                <w:rFonts w:ascii="Cambria Math" w:hAnsi="Cambria Math"/>
+                <w:color w:val="000000"/>
+              </w:rPr>
+              <m:t>0</m:t>
+            </m:r>
+          </m:sub>
+        </m:sSub>
+        <m:sSup>
+          <m:sSupPr>
+            <m:ctrlPr>
+              <w:rPr>
+                <w:rFonts w:ascii="Cambria Math" w:hAnsi="Cambria Math"/>
+                <w:i/>
+                <w:color w:val="000000"/>
+              </w:rPr>
+            </m:ctrlPr>
+          </m:sSupPr>
+          <m:e>
+            <m:d>
+              <m:dPr>
+                <m:ctrlPr>
+                  <w:rPr>
+                    <w:rFonts w:ascii="Cambria Math" w:hAnsi="Cambria Math"/>
+                    <w:i/>
+                    <w:color w:val="000000"/>
+                  </w:rPr>
+                </m:ctrlPr>
+              </m:dPr>
+              <m:e>
+                <m:sSup>
+                  <m:sSupPr>
+                    <m:ctrlPr>
+                      <w:rPr>
+                        <w:rFonts w:ascii="Cambria Math" w:hAnsi="Cambria Math"/>
+                        <w:i/>
+                        <w:color w:val="000000"/>
+                      </w:rPr>
+                    </m:ctrlPr>
+                  </m:sSupPr>
+                  <m:e>
+                    <m:r>
+                      <w:rPr>
+                        <w:rFonts w:ascii="Cambria Math" w:hAnsi="Cambria Math"/>
+                        <w:color w:val="000000"/>
+                      </w:rPr>
+                      <m:t>e</m:t>
+                    </m:r>
+                  </m:e>
+                  <m:sup>
+                    <m:r>
+                      <w:rPr>
+                        <w:rFonts w:ascii="Cambria Math" w:hAnsi="Cambria Math"/>
+                        <w:color w:val="000000"/>
+                      </w:rPr>
+                      <m:t>g</m:t>
+                    </m:r>
+                  </m:sup>
+                </m:sSup>
+                <m:r>
+                  <w:rPr>
+                    <w:rFonts w:ascii="Cambria Math" w:hAnsi="Cambria Math"/>
+                    <w:color w:val="000000"/>
+                  </w:rPr>
+                  <m:t>*</m:t>
+                </m:r>
+                <m:sSup>
+                  <m:sSupPr>
+                    <m:ctrlPr>
+                      <w:rPr>
+                        <w:rFonts w:ascii="Cambria Math" w:hAnsi="Cambria Math"/>
+                        <w:i/>
+                        <w:color w:val="000000"/>
+                      </w:rPr>
+                    </m:ctrlPr>
+                  </m:sSupPr>
+                  <m:e>
+                    <m:r>
+                      <w:rPr>
+                        <w:rFonts w:ascii="Cambria Math" w:hAnsi="Cambria Math"/>
+                        <w:color w:val="000000"/>
+                      </w:rPr>
+                      <m:t>e</m:t>
+                    </m:r>
+                  </m:e>
+                  <m:sup>
+                    <m:r>
+                      <w:rPr>
+                        <w:rFonts w:ascii="Cambria Math" w:hAnsi="Cambria Math"/>
+                        <w:color w:val="000000"/>
+                      </w:rPr>
+                      <m:t>-g</m:t>
+                    </m:r>
+                  </m:sup>
+                </m:sSup>
+              </m:e>
+            </m:d>
+          </m:e>
+          <m:sup>
+            <m:r>
+              <w:rPr>
+                <w:rFonts w:ascii="Cambria Math" w:hAnsi="Cambria Math"/>
+                <w:color w:val="000000"/>
+              </w:rPr>
+              <m:t>t</m:t>
+            </m:r>
+          </m:sup>
+        </m:sSup>
+        <m:r>
+          <w:rPr>
+            <w:rFonts w:ascii="Cambria Math" w:hAnsi="Cambria Math"/>
+            <w:color w:val="000000"/>
+          </w:rPr>
+          <m:t>=</m:t>
+        </m:r>
+        <m:sSub>
+          <m:sSubPr>
+            <m:ctrlPr>
+              <w:rPr>
+                <w:rFonts w:ascii="Cambria Math" w:hAnsi="Cambria Math"/>
+                <w:i/>
+                <w:color w:val="000000"/>
+              </w:rPr>
+            </m:ctrlPr>
+          </m:sSubPr>
+          <m:e>
+            <m:r>
+              <w:rPr>
+                <w:rFonts w:ascii="Cambria Math" w:hAnsi="Cambria Math"/>
+                <w:color w:val="000000"/>
+              </w:rPr>
+              <m:t>A</m:t>
+            </m:r>
+          </m:e>
+          <m:sub>
+            <m:r>
+              <w:rPr>
+                <w:rFonts w:ascii="Cambria Math" w:hAnsi="Cambria Math"/>
+                <w:color w:val="000000"/>
+              </w:rPr>
+              <m:t>0</m:t>
+            </m:r>
+          </m:sub>
+        </m:sSub>
+      </m:oMath>
+    </w:p>
+    <w:p>
+      <w:pPr>
         <w:rPr>
           <w:color w:val="000000"/>
         </w:rPr>
@@ -12437,23 +13490,7 @@
           <w:b/>
           <w:color w:val="000000"/>
         </w:rPr>
-        <w:t>IF(</w:t>
-      </w:r>
-      <w:proofErr w:type="gramStart"/>
-      <w:r>
-        <w:rPr>
-          <w:b/>
-          <w:color w:val="000000"/>
-        </w:rPr>
-        <w:t>RAND(</w:t>
-      </w:r>
-      <w:proofErr w:type="gramEnd"/>
-      <w:r>
-        <w:rPr>
-          <w:b/>
-          <w:color w:val="000000"/>
-        </w:rPr>
-        <w:t>)&gt;=1-</w:t>
+        <w:t>IF(RAND()&gt;=1-</w:t>
       </w:r>
       <m:oMath>
         <m:r>
@@ -12686,6 +13723,7 @@
         <w:rPr>
           <w:color w:val="000000"/>
         </w:rPr>
+        <w:lastRenderedPageBreak/>
         <w:t>Use this new series of random realizations</w:t>
       </w:r>
       <w:r>
@@ -13010,14 +14048,7 @@
         <w:rPr>
           <w:color w:val="000000"/>
         </w:rPr>
-        <w:t xml:space="preserve">); use </w:t>
-      </w:r>
-      <w:r>
-        <w:rPr>
-          <w:color w:val="000000"/>
-        </w:rPr>
-        <w:lastRenderedPageBreak/>
-        <w:t>equations (1), (4) and (5) and the relevant parameter values. (Present your answers with 3 decimals)</w:t>
+        <w:t>); use equations (1), (4) and (5) and the relevant parameter values. (Present your answers with 3 decimals)</w:t>
       </w:r>
       <w:r>
         <w:rPr>
@@ -13262,16 +14293,17 @@
           <w:color w:val="000000"/>
         </w:rPr>
       </w:pPr>
+      <w:commentRangeStart w:id="3"/>
       <w:r>
         <w:rPr>
           <w:noProof/>
           <w:color w:val="000000"/>
         </w:rPr>
         <w:drawing>
-          <wp:inline distT="0" distB="0" distL="0" distR="0" wp14:anchorId="67CC4D59" wp14:editId="23C044AC">
-            <wp:extent cx="4764505" cy="2923196"/>
-            <wp:effectExtent l="0" t="0" r="0" b="0"/>
-            <wp:docPr id="5" name="Picture 5" descr="Chart, line chart&#10;&#10;Description automatically generated"/>
+          <wp:inline distT="0" distB="0" distL="0" distR="0" wp14:anchorId="00F53617" wp14:editId="176119B9">
+            <wp:extent cx="5756910" cy="3599180"/>
+            <wp:effectExtent l="0" t="0" r="0" b="1270"/>
+            <wp:docPr id="1" name="Picture 1"/>
             <wp:cNvGraphicFramePr>
               <a:graphicFrameLocks xmlns:a="http://schemas.openxmlformats.org/drawingml/2006/main" noChangeAspect="1"/>
             </wp:cNvGraphicFramePr>
@@ -13279,8 +14311,10 @@
               <a:graphicData uri="http://schemas.openxmlformats.org/drawingml/2006/picture">
                 <pic:pic xmlns:pic="http://schemas.openxmlformats.org/drawingml/2006/picture">
                   <pic:nvPicPr>
-                    <pic:cNvPr id="5" name="Picture 5" descr="Chart, line chart&#10;&#10;Description automatically generated"/>
-                    <pic:cNvPicPr/>
+                    <pic:cNvPr id="0" name="Picture 1"/>
+                    <pic:cNvPicPr>
+                      <a:picLocks noChangeAspect="1" noChangeArrowheads="1"/>
+                    </pic:cNvPicPr>
                   </pic:nvPicPr>
                   <pic:blipFill>
                     <a:blip r:embed="rId13" cstate="print">
@@ -13290,18 +14324,23 @@
                         </a:ext>
                       </a:extLst>
                     </a:blip>
+                    <a:srcRect/>
                     <a:stretch>
                       <a:fillRect/>
                     </a:stretch>
                   </pic:blipFill>
-                  <pic:spPr>
+                  <pic:spPr bwMode="auto">
                     <a:xfrm>
                       <a:off x="0" y="0"/>
-                      <a:ext cx="4779350" cy="2932304"/>
+                      <a:ext cx="5756910" cy="3599180"/>
                     </a:xfrm>
                     <a:prstGeom prst="rect">
                       <a:avLst/>
                     </a:prstGeom>
+                    <a:noFill/>
+                    <a:ln>
+                      <a:noFill/>
+                    </a:ln>
                   </pic:spPr>
                 </pic:pic>
               </a:graphicData>
@@ -13309,6 +14348,13 @@
           </wp:inline>
         </w:drawing>
       </w:r>
+      <w:commentRangeEnd w:id="3"/>
+      <w:r>
+        <w:rPr>
+          <w:rStyle w:val="CommentReference"/>
+        </w:rPr>
+        <w:commentReference w:id="3"/>
+      </w:r>
     </w:p>
     <w:p>
       <w:pPr>
@@ -13346,21 +14392,7 @@
         <w:rPr>
           <w:color w:val="000000"/>
         </w:rPr>
-        <w:t xml:space="preserve">According to what you observe in the figure, </w:t>
-      </w:r>
-      <w:proofErr w:type="gramStart"/>
-      <w:r>
-        <w:rPr>
-          <w:color w:val="000000"/>
-        </w:rPr>
-        <w:t>describe</w:t>
-      </w:r>
-      <w:proofErr w:type="gramEnd"/>
-      <w:r>
-        <w:rPr>
-          <w:color w:val="000000"/>
-        </w:rPr>
-        <w:t xml:space="preserve"> and explain the main differences when comparing the following</w:t>
+        <w:t>According to what you observe in the figure, describe and explain the main differences when comparing the following</w:t>
       </w:r>
     </w:p>
     <w:p>
@@ -13451,6 +14483,7 @@
         <w:rPr>
           <w:color w:val="000000"/>
         </w:rPr>
+        <w:lastRenderedPageBreak/>
         <w:t xml:space="preserve">Random realization of GDP per capita in </w:t>
       </w:r>
       <w:r>
@@ -13490,6 +14523,7 @@
           <w:color w:val="000000"/>
         </w:rPr>
       </w:pPr>
+      <w:commentRangeStart w:id="4"/>
       <w:r>
         <w:rPr>
           <w:color w:val="000000"/>
@@ -13507,7 +14541,22 @@
         <w:rPr>
           <w:color w:val="000000"/>
         </w:rPr>
-        <w:t xml:space="preserve">s we move from simulations 1 to 2 and 3 we notice an increase in </w:t>
+        <w:t xml:space="preserve">s we </w:t>
+      </w:r>
+      <w:commentRangeEnd w:id="4"/>
+      <w:r>
+        <w:rPr>
+          <w:rStyle w:val="CommentReference"/>
+          <w:rFonts w:eastAsiaTheme="minorEastAsia"/>
+          <w:lang w:val="en-US" w:eastAsia="nl-NL"/>
+        </w:rPr>
+        <w:commentReference w:id="4"/>
+      </w:r>
+      <w:r>
+        <w:rPr>
+          <w:color w:val="000000"/>
+        </w:rPr>
+        <w:t xml:space="preserve">move from simulations 1 to 2 and 3 we notice an increase in </w:t>
       </w:r>
       <w:r>
         <w:rPr>
@@ -13667,7 +14716,6 @@
         <w:rPr>
           <w:color w:val="000000"/>
         </w:rPr>
-        <w:lastRenderedPageBreak/>
         <w:t xml:space="preserve">Part 2) We see that the random realization tends to stick quite close to the expected value as time goes on. However, since this only happens occasionally, it does tend to deviate for a bit. This makes sense, as for the expected value, we take away a small piece of technological growth each period, while for the random realization we randomly, with the same odds, take away a larger piece of technology from the economy. Hence, as the random realization happens with same probability as the expectation is calculating for, it makes sense that the random realizations make these sudden jumps and reaches the same point as the expectation. </w:t>
       </w:r>
     </w:p>
@@ -13859,21 +14907,7 @@
         <w:rPr>
           <w:color w:val="000000"/>
         </w:rPr>
-        <w:t xml:space="preserve">ative effect on the level of GDP per capita in the </w:t>
-      </w:r>
-      <w:proofErr w:type="gramStart"/>
-      <w:r>
-        <w:rPr>
-          <w:color w:val="000000"/>
-        </w:rPr>
-        <w:t>long-run</w:t>
-      </w:r>
-      <w:proofErr w:type="gramEnd"/>
-      <w:r>
-        <w:rPr>
-          <w:color w:val="000000"/>
-        </w:rPr>
-        <w:t>? Use the elements of the model to justify your answer.</w:t>
+        <w:t>ative effect on the level of GDP per capita in the long-run? Use the elements of the model to justify your answer.</w:t>
       </w:r>
     </w:p>
     <w:p>
@@ -13893,11 +14927,25 @@
           <w:color w:val="000000"/>
         </w:rPr>
       </w:pPr>
-      <w:r>
-        <w:rPr>
-          <w:color w:val="000000"/>
-        </w:rPr>
-        <w:t>As climate change is expected to increase the occurrence of extreme weather events (see question simulation 3, f), the model predicts that this would lead to a negative effect on the level of GDP per capita (in the long run too). The reason for this statement is as follows: having a random event, which destroys technology (A), which is also a part of the steady state formula for y, would, without a doubt, lead to a decrease in this steady state value.</w:t>
+      <w:commentRangeStart w:id="6"/>
+      <w:r>
+        <w:rPr>
+          <w:color w:val="000000"/>
+        </w:rPr>
+        <w:t>As cli</w:t>
+      </w:r>
+      <w:commentRangeEnd w:id="6"/>
+      <w:r>
+        <w:rPr>
+          <w:rStyle w:val="CommentReference"/>
+        </w:rPr>
+        <w:commentReference w:id="6"/>
+      </w:r>
+      <w:r>
+        <w:rPr>
+          <w:color w:val="000000"/>
+        </w:rPr>
+        <w:t>mate change is expected to increase the occurrence of extreme weather events (see question simulation 3, f), the model predicts that this would lead to a negative effect on the level of GDP per capita (in the long run too). The reason for this statement is as follows: having a random event, which destroys technology (A), which is also a part of the steady state formula for y, would, without a doubt, lead to a decrease in this steady state value.</w:t>
       </w:r>
     </w:p>
     <w:p>
@@ -13924,21 +14972,7 @@
         <w:rPr>
           <w:color w:val="000000"/>
         </w:rPr>
-        <w:t xml:space="preserve">Is climate change expected to have a positive or a negative effect on the growth rate of GDP per capita in the </w:t>
-      </w:r>
-      <w:proofErr w:type="gramStart"/>
-      <w:r>
-        <w:rPr>
-          <w:color w:val="000000"/>
-        </w:rPr>
-        <w:t>long-run</w:t>
-      </w:r>
-      <w:proofErr w:type="gramEnd"/>
-      <w:r>
-        <w:rPr>
-          <w:color w:val="000000"/>
-        </w:rPr>
-        <w:t xml:space="preserve">? </w:t>
+        <w:t xml:space="preserve">Is climate change expected to have a positive or a negative effect on the growth rate of GDP per capita in the long-run? </w:t>
       </w:r>
       <w:r>
         <w:rPr>
@@ -13964,11 +14998,32 @@
           <w:color w:val="000000"/>
         </w:rPr>
       </w:pPr>
-      <w:r>
-        <w:rPr>
-          <w:color w:val="000000"/>
-        </w:rPr>
-        <w:t>Once again, the growth rate of GDP per capita has a positive correlation with the growth rate of A (technology). Since the growth rate of A is being hindered due to these extreme weather events, we can conclude that these events would also have a negative effect on the growth rate of GDP per capita.</w:t>
+      <w:commentRangeStart w:id="7"/>
+      <w:r>
+        <w:rPr>
+          <w:color w:val="000000"/>
+        </w:rPr>
+        <w:t xml:space="preserve">Once again, </w:t>
+      </w:r>
+      <w:commentRangeEnd w:id="7"/>
+      <w:r>
+        <w:rPr>
+          <w:rStyle w:val="CommentReference"/>
+        </w:rPr>
+        <w:commentReference w:id="7"/>
+      </w:r>
+      <w:r>
+        <w:rPr>
+          <w:color w:val="000000"/>
+        </w:rPr>
+        <w:t xml:space="preserve">the growth rate of GDP per capita has a positive correlation with the growth rate of A (technology). Since the growth rate of A is being </w:t>
+      </w:r>
+      <w:r>
+        <w:rPr>
+          <w:color w:val="000000"/>
+        </w:rPr>
+        <w:lastRenderedPageBreak/>
+        <w:t>hindered due to these extreme weather events, we can conclude that these events would also have a negative effect on the growth rate of GDP per capita.</w:t>
       </w:r>
     </w:p>
     <w:p>
@@ -14185,6 +15240,7 @@
           </w:p>
         </w:tc>
       </w:tr>
+      <w:commentRangeStart w:id="8"/>
       <w:tr>
         <w:trPr>
           <w:trHeight w:val="558"/>
@@ -14228,6 +15284,7 @@
             </m:oMathPara>
           </w:p>
         </w:tc>
+        <w:commentRangeEnd w:id="8"/>
         <w:tc>
           <w:tcPr>
             <w:tcW w:w="1170" w:type="dxa"/>
@@ -14240,6 +15297,14 @@
                 <w:color w:val="000000"/>
               </w:rPr>
             </w:pPr>
+            <w:r>
+              <w:rPr>
+                <w:rStyle w:val="CommentReference"/>
+                <w:rFonts w:eastAsiaTheme="minorEastAsia"/>
+                <w:lang w:val="en-US" w:eastAsia="nl-NL"/>
+              </w:rPr>
+              <w:commentReference w:id="8"/>
+            </w:r>
           </w:p>
         </w:tc>
         <w:tc>
@@ -15604,6 +16669,7 @@
         </w:rPr>
         <w:t>[</w:t>
       </w:r>
+      <w:commentRangeStart w:id="9"/>
       <w:r>
         <w:rPr>
           <w:color w:val="000000"/>
@@ -15614,7 +16680,20 @@
         <w:rPr>
           <w:color w:val="000000"/>
         </w:rPr>
-        <w:t>here]</w:t>
+        <w:t>here</w:t>
+      </w:r>
+      <w:commentRangeEnd w:id="9"/>
+      <w:r>
+        <w:rPr>
+          <w:rStyle w:val="CommentReference"/>
+        </w:rPr>
+        <w:commentReference w:id="9"/>
+      </w:r>
+      <w:r>
+        <w:rPr>
+          <w:color w:val="000000"/>
+        </w:rPr>
+        <w:t>]</w:t>
       </w:r>
     </w:p>
     <w:p>
@@ -15708,6 +16787,7 @@
             <w:rFonts w:ascii="Cambria Math" w:hAnsi="Cambria Math"/>
             <w:color w:val="000000"/>
           </w:rPr>
+          <w:lastRenderedPageBreak/>
           <m:t>A</m:t>
         </m:r>
         <m:d>
@@ -15901,21 +16981,7 @@
         <w:rPr>
           <w:color w:val="000000"/>
         </w:rPr>
-        <w:t xml:space="preserve">In this version of the </w:t>
-      </w:r>
-      <w:proofErr w:type="gramStart"/>
-      <w:r>
-        <w:rPr>
-          <w:color w:val="000000"/>
-        </w:rPr>
-        <w:t>model</w:t>
-      </w:r>
-      <w:proofErr w:type="gramEnd"/>
-      <w:r>
-        <w:rPr>
-          <w:color w:val="000000"/>
-        </w:rPr>
-        <w:t xml:space="preserve"> we also need to account for the allocation of resources to adaptive capacity investments. As such, the fraction of output that is allocated to consumption is now given by </w:t>
+        <w:t xml:space="preserve">In this version of the model we also need to account for the allocation of resources to adaptive capacity investments. As such, the fraction of output that is allocated to consumption is now given by </w:t>
       </w:r>
       <m:oMath>
         <m:r>
@@ -16474,7 +17540,6 @@
         <w:rPr>
           <w:color w:val="000000"/>
         </w:rPr>
-        <w:lastRenderedPageBreak/>
         <w:t>Random realization levels (</w:t>
       </w:r>
       <w:r>
@@ -17104,7 +18169,7 @@
           </mc:Choice>
           <mc:Fallback>
             <w:pict>
-              <v:rect w14:anchorId="7E38A456" id="Rectangle 3" o:spid="_x0000_s1026" style="width:24.25pt;height:24.25pt;visibility:visible;mso-wrap-style:square;mso-left-percent:-10001;mso-top-percent:-10001;mso-position-horizontal:absolute;mso-position-horizontal-relative:char;mso-position-vertical:absolute;mso-position-vertical-relative:line;mso-left-percent:-10001;mso-top-percent:-10001;v-text-anchor:top" o:gfxdata="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" filled="f" stroked="f">
+              <v:rect w14:anchorId="7E38A456" id="Rectangle 3" o:spid="_x0000_s1026" style="width:24.25pt;height:24.25pt;visibility:visible;mso-wrap-style:square;mso-left-percent:-10001;mso-top-percent:-10001;mso-position-horizontal:absolute;mso-position-horizontal-relative:char;mso-position-vertical:absolute;mso-position-vertical-relative:line;mso-left-percent:-10001;mso-top-percent:-10001;v-text-anchor:top" o:gfxdata="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" filled="f" stroked="f">
                 <o:lock v:ext="edit" aspectratio="t"/>
                 <w10:anchorlock/>
               </v:rect>
@@ -17234,6 +18299,7 @@
         </w:rPr>
         <w:t>[</w:t>
       </w:r>
+      <w:commentRangeStart w:id="10"/>
       <w:r>
         <w:rPr>
           <w:color w:val="000000"/>
@@ -17244,7 +18310,20 @@
         <w:rPr>
           <w:color w:val="000000"/>
         </w:rPr>
-        <w:t>here]</w:t>
+        <w:t>here</w:t>
+      </w:r>
+      <w:commentRangeEnd w:id="10"/>
+      <w:r>
+        <w:rPr>
+          <w:rStyle w:val="CommentReference"/>
+        </w:rPr>
+        <w:commentReference w:id="10"/>
+      </w:r>
+      <w:r>
+        <w:rPr>
+          <w:color w:val="000000"/>
+        </w:rPr>
+        <w:t>]</w:t>
       </w:r>
     </w:p>
     <w:p>
@@ -17279,7 +18358,7 @@
         </w:rPr>
       </w:pPr>
     </w:p>
-    <w:bookmarkEnd w:id="4"/>
+    <w:bookmarkEnd w:id="2"/>
     <w:p>
       <w:pPr>
         <w:numPr>
@@ -17329,6 +18408,7 @@
         </w:rPr>
         <w:t>[</w:t>
       </w:r>
+      <w:commentRangeStart w:id="11"/>
       <w:r>
         <w:rPr>
           <w:color w:val="000000"/>
@@ -17340,6 +18420,13 @@
           <w:color w:val="000000"/>
         </w:rPr>
         <w:t>here]</w:t>
+      </w:r>
+      <w:commentRangeEnd w:id="11"/>
+      <w:r>
+        <w:rPr>
+          <w:rStyle w:val="CommentReference"/>
+        </w:rPr>
+        <w:commentReference w:id="11"/>
       </w:r>
     </w:p>
     <w:p>
@@ -17400,6 +18487,7 @@
         </w:rPr>
         <w:t>[</w:t>
       </w:r>
+      <w:commentRangeStart w:id="12"/>
       <w:r>
         <w:rPr>
           <w:color w:val="000000"/>
@@ -17412,7 +18500,168 @@
         </w:rPr>
         <w:t>here]</w:t>
       </w:r>
-    </w:p>
+      <w:commentRangeEnd w:id="12"/>
+      <w:r>
+        <w:rPr>
+          <w:rStyle w:val="CommentReference"/>
+        </w:rPr>
+        <w:commentReference w:id="12"/>
+      </w:r>
+    </w:p>
+    <w:sdt>
+      <w:sdtPr>
+        <w:id w:val="1367418572"/>
+        <w:docPartObj>
+          <w:docPartGallery w:val="Bibliographies"/>
+          <w:docPartUnique/>
+        </w:docPartObj>
+      </w:sdtPr>
+      <w:sdtEndPr>
+        <w:rPr>
+          <w:rFonts w:ascii="Times New Roman" w:eastAsia="Times New Roman" w:hAnsi="Times New Roman" w:cs="Times New Roman"/>
+          <w:color w:val="auto"/>
+          <w:sz w:val="24"/>
+          <w:szCs w:val="24"/>
+          <w:lang w:eastAsia="en-GB"/>
+        </w:rPr>
+      </w:sdtEndPr>
+      <w:sdtContent>
+        <w:p>
+          <w:pPr>
+            <w:pStyle w:val="Heading1"/>
+          </w:pPr>
+          <w:r>
+            <w:t>References</w:t>
+          </w:r>
+        </w:p>
+        <w:sdt>
+          <w:sdtPr>
+            <w:id w:val="-573587230"/>
+            <w:bibliography/>
+          </w:sdtPr>
+          <w:sdtContent>
+            <w:p>
+              <w:pPr>
+                <w:pStyle w:val="Bibliography"/>
+                <w:ind w:left="720" w:hanging="720"/>
+                <w:rPr>
+                  <w:noProof/>
+                  <w:lang w:val="en-US"/>
+                </w:rPr>
+              </w:pPr>
+              <w:r>
+                <w:fldChar w:fldCharType="begin"/>
+              </w:r>
+              <w:r>
+                <w:instrText xml:space="preserve"> BIBLIOGRAPHY </w:instrText>
+              </w:r>
+              <w:r>
+                <w:fldChar w:fldCharType="separate"/>
+              </w:r>
+              <w:r>
+                <w:rPr>
+                  <w:noProof/>
+                  <w:lang w:val="en-US"/>
+                </w:rPr>
+                <w:t xml:space="preserve">Fischer, E. M., Sippel, S., &amp; Knutti, R. (2021). Increasing probability of record-shattering climate extremes. </w:t>
+              </w:r>
+              <w:r>
+                <w:rPr>
+                  <w:i/>
+                  <w:iCs/>
+                  <w:noProof/>
+                  <w:lang w:val="en-US"/>
+                </w:rPr>
+                <w:t>Nature Climate Change, 11</w:t>
+              </w:r>
+              <w:r>
+                <w:rPr>
+                  <w:noProof/>
+                  <w:lang w:val="en-US"/>
+                </w:rPr>
+                <w:t>, 689-695.</w:t>
+              </w:r>
+            </w:p>
+            <w:p>
+              <w:pPr>
+                <w:pStyle w:val="Bibliography"/>
+                <w:ind w:left="720" w:hanging="720"/>
+                <w:rPr>
+                  <w:noProof/>
+                  <w:lang w:val="en-US"/>
+                </w:rPr>
+              </w:pPr>
+              <w:r>
+                <w:rPr>
+                  <w:noProof/>
+                  <w:lang w:val="en-US"/>
+                </w:rPr>
+                <w:t xml:space="preserve">IPCC. (2018). </w:t>
+              </w:r>
+              <w:r>
+                <w:rPr>
+                  <w:i/>
+                  <w:iCs/>
+                  <w:noProof/>
+                  <w:lang w:val="en-US"/>
+                </w:rPr>
+                <w:t>Global warming of 1.5°C. An IPCC Special Report on the impacts of global warming of 1.5°C above pre-industrial levels.</w:t>
+              </w:r>
+              <w:r>
+                <w:rPr>
+                  <w:noProof/>
+                  <w:lang w:val="en-US"/>
+                </w:rPr>
+                <w:t xml:space="preserve"> IPCC.</w:t>
+              </w:r>
+            </w:p>
+            <w:p>
+              <w:pPr>
+                <w:pStyle w:val="Bibliography"/>
+                <w:ind w:left="720" w:hanging="720"/>
+                <w:rPr>
+                  <w:noProof/>
+                  <w:lang w:val="en-US"/>
+                </w:rPr>
+              </w:pPr>
+              <w:r>
+                <w:rPr>
+                  <w:noProof/>
+                  <w:lang w:val="en-US"/>
+                </w:rPr>
+                <w:t xml:space="preserve">IPCC. (2021). </w:t>
+              </w:r>
+              <w:r>
+                <w:rPr>
+                  <w:i/>
+                  <w:iCs/>
+                  <w:noProof/>
+                  <w:lang w:val="en-US"/>
+                </w:rPr>
+                <w:t>Climate Change 2021: The Physical Science Basis. Contribution of Working Group I to the Sixth Assessment Report of the Intergovernmental Panel on Climate Change.</w:t>
+              </w:r>
+              <w:r>
+                <w:rPr>
+                  <w:noProof/>
+                  <w:lang w:val="en-US"/>
+                </w:rPr>
+                <w:t xml:space="preserve"> IPCC.</w:t>
+              </w:r>
+            </w:p>
+            <w:p>
+              <w:r>
+                <w:rPr>
+                  <w:b/>
+                  <w:bCs/>
+                  <w:noProof/>
+                </w:rPr>
+                <w:fldChar w:fldCharType="end"/>
+              </w:r>
+            </w:p>
+          </w:sdtContent>
+        </w:sdt>
+      </w:sdtContent>
+    </w:sdt>
     <w:p/>
     <w:sectPr>
       <w:headerReference w:type="default" r:id="rId15"/>
@@ -17428,7 +18677,7 @@
 
 <file path=word/comments.xml><?xml version="1.0" encoding="utf-8"?>
 <w:comments xmlns:wpc="http://schemas.microsoft.com/office/word/2010/wordprocessingCanvas" xmlns:cx="http://schemas.microsoft.com/office/drawing/2014/chartex" xmlns:cx1="http://schemas.microsoft.com/office/drawing/2015/9/8/chartex" xmlns:cx2="http://schemas.microsoft.com/office/drawing/2015/10/21/chartex" xmlns:cx3="http://schemas.microsoft.com/office/drawing/2016/5/9/chartex" xmlns:cx4="http://schemas.microsoft.com/office/drawing/2016/5/10/chartex" xmlns:cx5="http://schemas.microsoft.com/office/drawing/2016/5/11/chartex" xmlns:cx6="http://schemas.microsoft.com/office/drawing/2016/5/12/chartex" xmlns:cx7="http://schemas.microsoft.com/office/drawing/2016/5/13/chartex" xmlns:cx8="http://schemas.microsoft.com/office/drawing/2016/5/14/chartex" xmlns:mc="http://schemas.openxmlformats.org/markup-compatibility/2006" xmlns:aink="http://schemas.microsoft.com/office/drawing/2016/ink" xmlns:am3d="http://schemas.microsoft.com/office/drawing/2017/model3d" xmlns:o="urn:schemas-microsoft-com:office:office" xmlns:r="http://schemas.openxmlformats.org/officeDocument/2006/relationships" xmlns:m="http://schemas.openxmlformats.org/officeDocument/2006/math" xmlns:v="urn:schemas-microsoft-com:vml" xmlns:wp14="http://schemas.microsoft.com/office/word/2010/wordprocessingDrawing" xmlns:wp="http://schemas.openxmlformats.org/drawingml/2006/wordprocessingDrawing" xmlns:w10="urn:schemas-microsoft-com:office:word" xmlns:w="http://schemas.openxmlformats.org/wordprocessingml/2006/main" xmlns:w14="http://schemas.microsoft.com/office/word/2010/wordml" xmlns:w15="http://schemas.microsoft.com/office/word/2012/wordml" xmlns:w16cex="http://schemas.microsoft.com/office/word/2018/wordml/cex" xmlns:w16cid="http://schemas.microsoft.com/office/word/2016/wordml/cid" xmlns:w16="http://schemas.microsoft.com/office/word/2018/wordml" xmlns:w16sdtdh="http://schemas.microsoft.com/office/word/2020/wordml/sdtdatahash" xmlns:w16se="http://schemas.microsoft.com/office/word/2015/wordml/symex" xmlns:wpg="http://schemas.microsoft.com/office/word/2010/wordprocessingGroup" xmlns:wpi="http://schemas.microsoft.com/office/word/2010/wordprocessingInk" xmlns:wne="http://schemas.microsoft.com/office/word/2006/wordml" xmlns:wps="http://schemas.microsoft.com/office/word/2010/wordprocessingShape" mc:Ignorable="w14 w15 w16se w16cid w16 w16cex w16sdtdh wp14">
-  <w:comment w:id="0" w:author="Mathieu van de Vel" w:date="2022-03-16T15:38:00Z" w:initials="MvdV">
+  <w:comment w:id="0" w:author="Maximilian Grotz" w:date="2022-03-16T17:43:00Z" w:initials="MG">
     <w:p>
       <w:pPr>
         <w:pStyle w:val="CommentText"/>
@@ -17440,11 +18689,11 @@
         <w:annotationRef/>
       </w:r>
       <w:r>
-        <w:t>Max’s article</w:t>
+        <w:t>Graph with new title</w:t>
       </w:r>
     </w:p>
   </w:comment>
-  <w:comment w:id="1" w:author="Mathieu van de Vel" w:date="2022-03-08T14:58:00Z" w:initials="MvdV">
+  <w:comment w:id="1" w:author="Maximilian Grotz" w:date="2022-03-16T17:44:00Z" w:initials="MG">
     <w:p>
       <w:pPr>
         <w:pStyle w:val="CommentText"/>
@@ -17456,11 +18705,11 @@
         <w:annotationRef/>
       </w:r>
       <w:r>
-        <w:t>https://www.weforest.org/newsroom/ipcc-special-report-global-warming-15-%C2%B0c?gclid=Cj0KCQiAmpyRBhC-ARIsABs2EAqCdN1WyRI--NANPsABvaUHpeZXdj-ZRSfEie2WBedsWIwf6gfp94caAhq9EALw_wcB</w:t>
+        <w:t>Add conditional values.</w:t>
       </w:r>
     </w:p>
   </w:comment>
-  <w:comment w:id="2" w:author="Maximilian Grotz" w:date="2022-03-14T22:59:00Z" w:initials="MG">
+  <w:comment w:id="3" w:author="Maximilian Grotz" w:date="2022-03-16T17:46:00Z" w:initials="MG">
     <w:p>
       <w:pPr>
         <w:pStyle w:val="CommentText"/>
@@ -17471,61 +18720,24 @@
         </w:rPr>
         <w:annotationRef/>
       </w:r>
-      <w:hyperlink r:id="rId1" w:history="1">
-        <w:r>
-          <w:rPr>
-            <w:rStyle w:val="Hyperlink"/>
-          </w:rPr>
-          <w:t>Increasing proba</w:t>
-        </w:r>
-        <w:r>
-          <w:rPr>
-            <w:rStyle w:val="Hyperlink"/>
-          </w:rPr>
-          <w:t>b</w:t>
-        </w:r>
-        <w:r>
-          <w:rPr>
-            <w:rStyle w:val="Hyperlink"/>
-          </w:rPr>
-          <w:t>ility of record-shattering climate extremes | Nature Clima</w:t>
-        </w:r>
-        <w:r>
-          <w:rPr>
-            <w:rStyle w:val="Hyperlink"/>
-          </w:rPr>
-          <w:t>t</w:t>
-        </w:r>
-        <w:r>
-          <w:rPr>
-            <w:rStyle w:val="Hyperlink"/>
-          </w:rPr>
-          <w:t>e Change</w:t>
-        </w:r>
-      </w:hyperlink>
-    </w:p>
+      <w:r>
+        <w:t>Add legend</w:t>
+      </w:r>
+    </w:p>
+  </w:comment>
+  <w:comment w:id="4" w:author="Maximilian Grotz" w:date="2022-03-16T17:47:00Z" w:initials="MG">
     <w:p>
       <w:pPr>
         <w:pStyle w:val="CommentText"/>
       </w:pPr>
       <w:r>
-        <w:t xml:space="preserve">Use this one. It is a lot bettter. </w:t>
-      </w:r>
-    </w:p>
-  </w:comment>
-  <w:comment w:id="3" w:author="Mathieu van de Vel" w:date="2022-03-08T15:04:00Z" w:initials="MvdV">
-    <w:p>
-      <w:pPr>
-        <w:pStyle w:val="CommentText"/>
-      </w:pPr>
-      <w:r>
         <w:rPr>
           <w:rStyle w:val="CommentReference"/>
         </w:rPr>
         <w:annotationRef/>
       </w:r>
       <w:r>
-        <w:t>https://talkofthecities.iclei.org/faster-more-intense-with-more-devastating-impacts-new-ipcc-report-lays-out-the-scientific-basis-of-the-climate-emergency/?gclid=Cj0KCQiAmpyRBhC-ARIsABs2EAoJQH0Oxh1457ZoZ1ianiw6_5hZuSsn46nzyYHthMSXnbJ_uqUdK7caAmhHEALw_wcB</w:t>
+        <w:t>Check answer</w:t>
       </w:r>
     </w:p>
   </w:comment>
@@ -17542,6 +18754,118 @@
       </w:r>
       <w:r>
         <w:t>add some more to this</w:t>
+      </w:r>
+    </w:p>
+  </w:comment>
+  <w:comment w:id="6" w:author="Maximilian Grotz" w:date="2022-03-16T17:48:00Z" w:initials="MG">
+    <w:p>
+      <w:pPr>
+        <w:pStyle w:val="CommentText"/>
+      </w:pPr>
+      <w:r>
+        <w:rPr>
+          <w:rStyle w:val="CommentReference"/>
+        </w:rPr>
+        <w:annotationRef/>
+      </w:r>
+      <w:r>
+        <w:t>Check</w:t>
+      </w:r>
+    </w:p>
+  </w:comment>
+  <w:comment w:id="7" w:author="Maximilian Grotz" w:date="2022-03-16T17:48:00Z" w:initials="MG">
+    <w:p>
+      <w:pPr>
+        <w:pStyle w:val="CommentText"/>
+      </w:pPr>
+      <w:r>
+        <w:rPr>
+          <w:rStyle w:val="CommentReference"/>
+        </w:rPr>
+        <w:annotationRef/>
+      </w:r>
+      <w:r>
+        <w:t>check</w:t>
+      </w:r>
+    </w:p>
+  </w:comment>
+  <w:comment w:id="8" w:author="Maximilian Grotz" w:date="2022-03-16T17:48:00Z" w:initials="MG">
+    <w:p>
+      <w:pPr>
+        <w:pStyle w:val="CommentText"/>
+      </w:pPr>
+      <w:r>
+        <w:rPr>
+          <w:rStyle w:val="CommentReference"/>
+        </w:rPr>
+        <w:annotationRef/>
+      </w:r>
+      <w:r>
+        <w:t>Complete</w:t>
+      </w:r>
+    </w:p>
+  </w:comment>
+  <w:comment w:id="9" w:author="Maximilian Grotz" w:date="2022-03-16T17:48:00Z" w:initials="MG">
+    <w:p>
+      <w:pPr>
+        <w:pStyle w:val="CommentText"/>
+      </w:pPr>
+      <w:r>
+        <w:rPr>
+          <w:rStyle w:val="CommentReference"/>
+        </w:rPr>
+        <w:annotationRef/>
+      </w:r>
+      <w:r>
+        <w:t>Complete</w:t>
+      </w:r>
+    </w:p>
+  </w:comment>
+  <w:comment w:id="10" w:author="Maximilian Grotz" w:date="2022-03-16T17:49:00Z" w:initials="MG">
+    <w:p>
+      <w:pPr>
+        <w:pStyle w:val="CommentText"/>
+      </w:pPr>
+      <w:r>
+        <w:rPr>
+          <w:rStyle w:val="CommentReference"/>
+        </w:rPr>
+        <w:annotationRef/>
+      </w:r>
+      <w:r>
+        <w:t>Complete</w:t>
+      </w:r>
+    </w:p>
+  </w:comment>
+  <w:comment w:id="11" w:author="Maximilian Grotz" w:date="2022-03-16T17:49:00Z" w:initials="MG">
+    <w:p>
+      <w:pPr>
+        <w:pStyle w:val="CommentText"/>
+      </w:pPr>
+      <w:r>
+        <w:rPr>
+          <w:rStyle w:val="CommentReference"/>
+        </w:rPr>
+        <w:annotationRef/>
+      </w:r>
+      <w:r>
+        <w:t>Conplete</w:t>
+      </w:r>
+    </w:p>
+  </w:comment>
+  <w:comment w:id="12" w:author="Maximilian Grotz" w:date="2022-03-16T17:49:00Z" w:initials="MG">
+    <w:p>
+      <w:pPr>
+        <w:pStyle w:val="CommentText"/>
+      </w:pPr>
+      <w:r>
+        <w:rPr>
+          <w:rStyle w:val="CommentReference"/>
+        </w:rPr>
+        <w:annotationRef/>
+      </w:r>
+      <w:r>
+        <w:t>Complete</w:t>
       </w:r>
     </w:p>
   </w:comment>
@@ -17550,31 +18874,52 @@
 
 <file path=word/commentsExtended.xml><?xml version="1.0" encoding="utf-8"?>
 <w15:commentsEx xmlns:wpc="http://schemas.microsoft.com/office/word/2010/wordprocessingCanvas" xmlns:cx="http://schemas.microsoft.com/office/drawing/2014/chartex" xmlns:cx1="http://schemas.microsoft.com/office/drawing/2015/9/8/chartex" xmlns:cx2="http://schemas.microsoft.com/office/drawing/2015/10/21/chartex" xmlns:cx3="http://schemas.microsoft.com/office/drawing/2016/5/9/chartex" xmlns:cx4="http://schemas.microsoft.com/office/drawing/2016/5/10/chartex" xmlns:cx5="http://schemas.microsoft.com/office/drawing/2016/5/11/chartex" xmlns:cx6="http://schemas.microsoft.com/office/drawing/2016/5/12/chartex" xmlns:cx7="http://schemas.microsoft.com/office/drawing/2016/5/13/chartex" xmlns:cx8="http://schemas.microsoft.com/office/drawing/2016/5/14/chartex" xmlns:mc="http://schemas.openxmlformats.org/markup-compatibility/2006" xmlns:aink="http://schemas.microsoft.com/office/drawing/2016/ink" xmlns:am3d="http://schemas.microsoft.com/office/drawing/2017/model3d" xmlns:o="urn:schemas-microsoft-com:office:office" xmlns:r="http://schemas.openxmlformats.org/officeDocument/2006/relationships" xmlns:m="http://schemas.openxmlformats.org/officeDocument/2006/math" xmlns:v="urn:schemas-microsoft-com:vml" xmlns:wp14="http://schemas.microsoft.com/office/word/2010/wordprocessingDrawing" xmlns:wp="http://schemas.openxmlformats.org/drawingml/2006/wordprocessingDrawing" xmlns:w10="urn:schemas-microsoft-com:office:word" xmlns:w="http://schemas.openxmlformats.org/wordprocessingml/2006/main" xmlns:w14="http://schemas.microsoft.com/office/word/2010/wordml" xmlns:w15="http://schemas.microsoft.com/office/word/2012/wordml" xmlns:w16cex="http://schemas.microsoft.com/office/word/2018/wordml/cex" xmlns:w16cid="http://schemas.microsoft.com/office/word/2016/wordml/cid" xmlns:w16="http://schemas.microsoft.com/office/word/2018/wordml" xmlns:w16sdtdh="http://schemas.microsoft.com/office/word/2020/wordml/sdtdatahash" xmlns:w16se="http://schemas.microsoft.com/office/word/2015/wordml/symex" xmlns:wpg="http://schemas.microsoft.com/office/word/2010/wordprocessingGroup" xmlns:wpi="http://schemas.microsoft.com/office/word/2010/wordprocessingInk" xmlns:wne="http://schemas.microsoft.com/office/word/2006/wordml" xmlns:wps="http://schemas.microsoft.com/office/word/2010/wordprocessingShape" mc:Ignorable="w14 w15 w16se w16cid w16 w16cex w16sdtdh wp14">
-  <w15:commentEx w15:paraId="46E2694C" w15:done="0"/>
-  <w15:commentEx w15:paraId="62C363DF" w15:done="0"/>
-  <w15:commentEx w15:paraId="694940F9" w15:paraIdParent="62C363DF" w15:done="0"/>
-  <w15:commentEx w15:paraId="7CDB601D" w15:done="0"/>
+  <w15:commentEx w15:paraId="0116E93D" w15:done="0"/>
+  <w15:commentEx w15:paraId="35782FF1" w15:done="0"/>
+  <w15:commentEx w15:paraId="60BDD336" w15:done="0"/>
+  <w15:commentEx w15:paraId="290BB9EC" w15:done="0"/>
   <w15:commentEx w15:paraId="07032D47" w15:done="0"/>
+  <w15:commentEx w15:paraId="51377F1A" w15:done="0"/>
+  <w15:commentEx w15:paraId="4EB68A83" w15:done="0"/>
+  <w15:commentEx w15:paraId="7D69B38E" w15:done="0"/>
+  <w15:commentEx w15:paraId="37528D55" w15:done="0"/>
+  <w15:commentEx w15:paraId="37940E34" w15:done="0"/>
+  <w15:commentEx w15:paraId="11849370" w15:done="0"/>
+  <w15:commentEx w15:paraId="5E96FEC2" w15:done="0"/>
 </w15:commentsEx>
 </file>
 
 <file path=word/commentsExtensible.xml><?xml version="1.0" encoding="utf-8"?>
 <w16cex:commentsExtensible xmlns:wpc="http://schemas.microsoft.com/office/word/2010/wordprocessingCanvas" xmlns:cx="http://schemas.microsoft.com/office/drawing/2014/chartex" xmlns:cx1="http://schemas.microsoft.com/office/drawing/2015/9/8/chartex" xmlns:cx2="http://schemas.microsoft.com/office/drawing/2015/10/21/chartex" xmlns:cx3="http://schemas.microsoft.com/office/drawing/2016/5/9/chartex" xmlns:cx4="http://schemas.microsoft.com/office/drawing/2016/5/10/chartex" xmlns:cx5="http://schemas.microsoft.com/office/drawing/2016/5/11/chartex" xmlns:cx6="http://schemas.microsoft.com/office/drawing/2016/5/12/chartex" xmlns:cx7="http://schemas.microsoft.com/office/drawing/2016/5/13/chartex" xmlns:cx8="http://schemas.microsoft.com/office/drawing/2016/5/14/chartex" xmlns:mc="http://schemas.openxmlformats.org/markup-compatibility/2006" xmlns:aink="http://schemas.microsoft.com/office/drawing/2016/ink" xmlns:am3d="http://schemas.microsoft.com/office/drawing/2017/model3d" xmlns:o="urn:schemas-microsoft-com:office:office" xmlns:r="http://schemas.openxmlformats.org/officeDocument/2006/relationships" xmlns:m="http://schemas.openxmlformats.org/officeDocument/2006/math" xmlns:v="urn:schemas-microsoft-com:vml" xmlns:wp14="http://schemas.microsoft.com/office/word/2010/wordprocessingDrawing" xmlns:wp="http://schemas.openxmlformats.org/drawingml/2006/wordprocessingDrawing" xmlns:w10="urn:schemas-microsoft-com:office:word" xmlns:w="http://schemas.openxmlformats.org/wordprocessingml/2006/main" xmlns:w14="http://schemas.microsoft.com/office/word/2010/wordml" xmlns:w15="http://schemas.microsoft.com/office/word/2012/wordml" xmlns:w16cex="http://schemas.microsoft.com/office/word/2018/wordml/cex" xmlns:w16cid="http://schemas.microsoft.com/office/word/2016/wordml/cid" xmlns:w16="http://schemas.microsoft.com/office/word/2018/wordml" xmlns:w16sdtdh="http://schemas.microsoft.com/office/word/2020/wordml/sdtdatahash" xmlns:w16se="http://schemas.microsoft.com/office/word/2015/wordml/symex" xmlns:wpg="http://schemas.microsoft.com/office/word/2010/wordprocessingGroup" xmlns:wpi="http://schemas.microsoft.com/office/word/2010/wordprocessingInk" xmlns:wne="http://schemas.microsoft.com/office/word/2006/wordml" xmlns:wps="http://schemas.microsoft.com/office/word/2010/wordprocessingShape" mc:Ignorable="w14 w15 w16se w16cid w16 w16cex w16sdtdh wp14">
-  <w16cex:commentExtensible w16cex:durableId="25DC82D8" w16cex:dateUtc="2022-03-16T14:38:00Z"/>
-  <w16cex:commentExtensible w16cex:durableId="25D1EDB3" w16cex:dateUtc="2022-03-08T13:58:00Z"/>
-  <w16cex:commentExtensible w16cex:durableId="25DA4745" w16cex:dateUtc="2022-03-14T21:59:00Z"/>
-  <w16cex:commentExtensible w16cex:durableId="25D1EEFA" w16cex:dateUtc="2022-03-08T14:04:00Z"/>
+  <w16cex:commentExtensible w16cex:durableId="25DCA027" w16cex:dateUtc="2022-03-16T16:43:00Z"/>
+  <w16cex:commentExtensible w16cex:durableId="25DCA074" w16cex:dateUtc="2022-03-16T16:44:00Z"/>
+  <w16cex:commentExtensible w16cex:durableId="25DCA104" w16cex:dateUtc="2022-03-16T16:46:00Z"/>
+  <w16cex:commentExtensible w16cex:durableId="25DCA11F" w16cex:dateUtc="2022-03-16T16:47:00Z"/>
   <w16cex:commentExtensible w16cex:durableId="25D2EC78" w16cex:dateUtc="2022-03-09T08:06:00Z"/>
+  <w16cex:commentExtensible w16cex:durableId="25DCA15A" w16cex:dateUtc="2022-03-16T16:48:00Z"/>
+  <w16cex:commentExtensible w16cex:durableId="25DCA154" w16cex:dateUtc="2022-03-16T16:48:00Z"/>
+  <w16cex:commentExtensible w16cex:durableId="25DCA16B" w16cex:dateUtc="2022-03-16T16:48:00Z"/>
+  <w16cex:commentExtensible w16cex:durableId="25DCA17B" w16cex:dateUtc="2022-03-16T16:48:00Z"/>
+  <w16cex:commentExtensible w16cex:durableId="25DCA196" w16cex:dateUtc="2022-03-16T16:49:00Z"/>
+  <w16cex:commentExtensible w16cex:durableId="25DCA19C" w16cex:dateUtc="2022-03-16T16:49:00Z"/>
+  <w16cex:commentExtensible w16cex:durableId="25DCA1BE" w16cex:dateUtc="2022-03-16T16:49:00Z"/>
 </w16cex:commentsExtensible>
 </file>
 
 <file path=word/commentsIds.xml><?xml version="1.0" encoding="utf-8"?>
 <w16cid:commentsIds xmlns:wpc="http://schemas.microsoft.com/office/word/2010/wordprocessingCanvas" xmlns:cx="http://schemas.microsoft.com/office/drawing/2014/chartex" xmlns:cx1="http://schemas.microsoft.com/office/drawing/2015/9/8/chartex" xmlns:cx2="http://schemas.microsoft.com/office/drawing/2015/10/21/chartex" xmlns:cx3="http://schemas.microsoft.com/office/drawing/2016/5/9/chartex" xmlns:cx4="http://schemas.microsoft.com/office/drawing/2016/5/10/chartex" xmlns:cx5="http://schemas.microsoft.com/office/drawing/2016/5/11/chartex" xmlns:cx6="http://schemas.microsoft.com/office/drawing/2016/5/12/chartex" xmlns:cx7="http://schemas.microsoft.com/office/drawing/2016/5/13/chartex" xmlns:cx8="http://schemas.microsoft.com/office/drawing/2016/5/14/chartex" xmlns:mc="http://schemas.openxmlformats.org/markup-compatibility/2006" xmlns:aink="http://schemas.microsoft.com/office/drawing/2016/ink" xmlns:am3d="http://schemas.microsoft.com/office/drawing/2017/model3d" xmlns:o="urn:schemas-microsoft-com:office:office" xmlns:r="http://schemas.openxmlformats.org/officeDocument/2006/relationships" xmlns:m="http://schemas.openxmlformats.org/officeDocument/2006/math" xmlns:v="urn:schemas-microsoft-com:vml" xmlns:wp14="http://schemas.microsoft.com/office/word/2010/wordprocessingDrawing" xmlns:wp="http://schemas.openxmlformats.org/drawingml/2006/wordprocessingDrawing" xmlns:w10="urn:schemas-microsoft-com:office:word" xmlns:w="http://schemas.openxmlformats.org/wordprocessingml/2006/main" xmlns:w14="http://schemas.microsoft.com/office/word/2010/wordml" xmlns:w15="http://schemas.microsoft.com/office/word/2012/wordml" xmlns:w16cex="http://schemas.microsoft.com/office/word/2018/wordml/cex" xmlns:w16cid="http://schemas.microsoft.com/office/word/2016/wordml/cid" xmlns:w16="http://schemas.microsoft.com/office/word/2018/wordml" xmlns:w16sdtdh="http://schemas.microsoft.com/office/word/2020/wordml/sdtdatahash" xmlns:w16se="http://schemas.microsoft.com/office/word/2015/wordml/symex" xmlns:wpg="http://schemas.microsoft.com/office/word/2010/wordprocessingGroup" xmlns:wpi="http://schemas.microsoft.com/office/word/2010/wordprocessingInk" xmlns:wne="http://schemas.microsoft.com/office/word/2006/wordml" xmlns:wps="http://schemas.microsoft.com/office/word/2010/wordprocessingShape" mc:Ignorable="w14 w15 w16se w16cid w16 w16cex w16sdtdh wp14">
-  <w16cid:commentId w16cid:paraId="46E2694C" w16cid:durableId="25DC82D8"/>
-  <w16cid:commentId w16cid:paraId="62C363DF" w16cid:durableId="25D1EDB3"/>
-  <w16cid:commentId w16cid:paraId="694940F9" w16cid:durableId="25DA4745"/>
-  <w16cid:commentId w16cid:paraId="7CDB601D" w16cid:durableId="25D1EEFA"/>
+  <w16cid:commentId w16cid:paraId="0116E93D" w16cid:durableId="25DCA027"/>
+  <w16cid:commentId w16cid:paraId="35782FF1" w16cid:durableId="25DCA074"/>
+  <w16cid:commentId w16cid:paraId="60BDD336" w16cid:durableId="25DCA104"/>
+  <w16cid:commentId w16cid:paraId="290BB9EC" w16cid:durableId="25DCA11F"/>
   <w16cid:commentId w16cid:paraId="07032D47" w16cid:durableId="25D2EC78"/>
+  <w16cid:commentId w16cid:paraId="51377F1A" w16cid:durableId="25DCA15A"/>
+  <w16cid:commentId w16cid:paraId="4EB68A83" w16cid:durableId="25DCA154"/>
+  <w16cid:commentId w16cid:paraId="7D69B38E" w16cid:durableId="25DCA16B"/>
+  <w16cid:commentId w16cid:paraId="37528D55" w16cid:durableId="25DCA17B"/>
+  <w16cid:commentId w16cid:paraId="37940E34" w16cid:durableId="25DCA196"/>
+  <w16cid:commentId w16cid:paraId="11849370" w16cid:durableId="25DCA19C"/>
+  <w16cid:commentId w16cid:paraId="5E96FEC2" w16cid:durableId="25DCA1BE"/>
 </w16cid:commentsIds>
 </file>
 
@@ -19989,11 +21334,11 @@
 
 <file path=word/people.xml><?xml version="1.0" encoding="utf-8"?>
 <w15:people xmlns:wpc="http://schemas.microsoft.com/office/word/2010/wordprocessingCanvas" xmlns:cx="http://schemas.microsoft.com/office/drawing/2014/chartex" xmlns:cx1="http://schemas.microsoft.com/office/drawing/2015/9/8/chartex" xmlns:cx2="http://schemas.microsoft.com/office/drawing/2015/10/21/chartex" xmlns:cx3="http://schemas.microsoft.com/office/drawing/2016/5/9/chartex" xmlns:cx4="http://schemas.microsoft.com/office/drawing/2016/5/10/chartex" xmlns:cx5="http://schemas.microsoft.com/office/drawing/2016/5/11/chartex" xmlns:cx6="http://schemas.microsoft.com/office/drawing/2016/5/12/chartex" xmlns:cx7="http://schemas.microsoft.com/office/drawing/2016/5/13/chartex" xmlns:cx8="http://schemas.microsoft.com/office/drawing/2016/5/14/chartex" xmlns:mc="http://schemas.openxmlformats.org/markup-compatibility/2006" xmlns:aink="http://schemas.microsoft.com/office/drawing/2016/ink" xmlns:am3d="http://schemas.microsoft.com/office/drawing/2017/model3d" xmlns:o="urn:schemas-microsoft-com:office:office" xmlns:r="http://schemas.openxmlformats.org/officeDocument/2006/relationships" xmlns:m="http://schemas.openxmlformats.org/officeDocument/2006/math" xmlns:v="urn:schemas-microsoft-com:vml" xmlns:wp14="http://schemas.microsoft.com/office/word/2010/wordprocessingDrawing" xmlns:wp="http://schemas.openxmlformats.org/drawingml/2006/wordprocessingDrawing" xmlns:w10="urn:schemas-microsoft-com:office:word" xmlns:w="http://schemas.openxmlformats.org/wordprocessingml/2006/main" xmlns:w14="http://schemas.microsoft.com/office/word/2010/wordml" xmlns:w15="http://schemas.microsoft.com/office/word/2012/wordml" xmlns:w16cex="http://schemas.microsoft.com/office/word/2018/wordml/cex" xmlns:w16cid="http://schemas.microsoft.com/office/word/2016/wordml/cid" xmlns:w16="http://schemas.microsoft.com/office/word/2018/wordml" xmlns:w16sdtdh="http://schemas.microsoft.com/office/word/2020/wordml/sdtdatahash" xmlns:w16se="http://schemas.microsoft.com/office/word/2015/wordml/symex" xmlns:wpg="http://schemas.microsoft.com/office/word/2010/wordprocessingGroup" xmlns:wpi="http://schemas.microsoft.com/office/word/2010/wordprocessingInk" xmlns:wne="http://schemas.microsoft.com/office/word/2006/wordml" xmlns:wps="http://schemas.microsoft.com/office/word/2010/wordprocessingShape" mc:Ignorable="w14 w15 w16se w16cid w16 w16cex w16sdtdh wp14">
+  <w15:person w15:author="Maximilian Grotz">
+    <w15:presenceInfo w15:providerId="Windows Live" w15:userId="3821bd0aba69faef"/>
+  </w15:person>
   <w15:person w15:author="Mathieu van de Vel">
     <w15:presenceInfo w15:providerId="AD" w15:userId="S::m.vandevel@tilburguniversity.edu::4a12e578-b153-4b96-81b0-e9311f1c0efd"/>
-  </w15:person>
-  <w15:person w15:author="Maximilian Grotz">
-    <w15:presenceInfo w15:providerId="Windows Live" w15:userId="3821bd0aba69faef"/>
   </w15:person>
 </w15:people>
 </file>
@@ -20395,7 +21740,29 @@
       <w:rFonts w:eastAsia="Times New Roman"/>
       <w:sz w:val="24"/>
       <w:szCs w:val="24"/>
-      <w:lang w:val="en-BE" w:eastAsia="en-GB"/>
+      <w:lang w:eastAsia="en-GB"/>
+    </w:rPr>
+  </w:style>
+  <w:style w:type="paragraph" w:styleId="Heading1">
+    <w:name w:val="heading 1"/>
+    <w:basedOn w:val="Normal"/>
+    <w:next w:val="Normal"/>
+    <w:link w:val="Heading1Char"/>
+    <w:uiPriority w:val="9"/>
+    <w:qFormat/>
+    <w:rsid w:val="00FE05B2"/>
+    <w:pPr>
+      <w:keepNext/>
+      <w:keepLines/>
+      <w:spacing w:before="240" w:line="259" w:lineRule="auto"/>
+      <w:outlineLvl w:val="0"/>
+    </w:pPr>
+    <w:rPr>
+      <w:rFonts w:asciiTheme="majorHAnsi" w:eastAsiaTheme="majorEastAsia" w:hAnsiTheme="majorHAnsi" w:cstheme="majorBidi"/>
+      <w:color w:val="365F91" w:themeColor="accent1" w:themeShade="BF"/>
+      <w:sz w:val="32"/>
+      <w:szCs w:val="32"/>
+      <w:lang w:val="en-US" w:eastAsia="en-US"/>
     </w:rPr>
   </w:style>
   <w:style w:type="character" w:default="1" w:styleId="DefaultParagraphFont">
@@ -20966,6 +22333,28 @@
       <w:shd w:val="clear" w:color="auto" w:fill="E1DFDD"/>
     </w:rPr>
   </w:style>
+  <w:style w:type="character" w:customStyle="1" w:styleId="Heading1Char">
+    <w:name w:val="Heading 1 Char"/>
+    <w:basedOn w:val="DefaultParagraphFont"/>
+    <w:link w:val="Heading1"/>
+    <w:uiPriority w:val="9"/>
+    <w:rsid w:val="00FE05B2"/>
+    <w:rPr>
+      <w:rFonts w:asciiTheme="majorHAnsi" w:eastAsiaTheme="majorEastAsia" w:hAnsiTheme="majorHAnsi" w:cstheme="majorBidi"/>
+      <w:color w:val="365F91" w:themeColor="accent1" w:themeShade="BF"/>
+      <w:sz w:val="32"/>
+      <w:szCs w:val="32"/>
+      <w:lang w:val="en-US" w:eastAsia="en-US"/>
+    </w:rPr>
+  </w:style>
+  <w:style w:type="paragraph" w:styleId="Bibliography">
+    <w:name w:val="Bibliography"/>
+    <w:basedOn w:val="Normal"/>
+    <w:next w:val="Normal"/>
+    <w:uiPriority w:val="37"/>
+    <w:unhideWhenUsed/>
+    <w:rsid w:val="002A57FD"/>
+  </w:style>
 </w:styles>
 </file>
 
@@ -21253,11 +22642,70 @@
 </file>
 
 <file path=customXml/item1.xml><?xml version="1.0" encoding="utf-8"?>
-<b:Sources xmlns:b="http://schemas.openxmlformats.org/officeDocument/2006/bibliography" xmlns="http://schemas.openxmlformats.org/officeDocument/2006/bibliography" SelectedStyle="\APA.XSL" StyleName="APA Fifth Edition"/>
+<b:Sources xmlns:b="http://schemas.openxmlformats.org/officeDocument/2006/bibliography" xmlns="http://schemas.openxmlformats.org/officeDocument/2006/bibliography" SelectedStyle="\APASixthEditionOfficeOnline.xsl" StyleName="APA" Version="6">
+  <b:Source>
+    <b:Tag>Fis21</b:Tag>
+    <b:SourceType>JournalArticle</b:SourceType>
+    <b:Guid>{26F983BC-F5AE-4FCE-B99B-1A185B4296AE}</b:Guid>
+    <b:Title>Increasing probability of record-shattering climate extremes</b:Title>
+    <b:Year>2021</b:Year>
+    <b:JournalName>Nature Climate Change</b:JournalName>
+    <b:Pages>689-695</b:Pages>
+    <b:Author>
+      <b:Author>
+        <b:NameList>
+          <b:Person>
+            <b:Last>Fischer</b:Last>
+            <b:Middle>M.</b:Middle>
+            <b:First>E.</b:First>
+          </b:Person>
+          <b:Person>
+            <b:Last>Sippel</b:Last>
+            <b:First>S.</b:First>
+          </b:Person>
+          <b:Person>
+            <b:Last>Knutti</b:Last>
+            <b:First>R.</b:First>
+          </b:Person>
+        </b:NameList>
+      </b:Author>
+    </b:Author>
+    <b:Volume>11</b:Volume>
+    <b:RefOrder>1</b:RefOrder>
+  </b:Source>
+  <b:Source>
+    <b:Tag>IPC18</b:Tag>
+    <b:SourceType>Report</b:SourceType>
+    <b:Guid>{DEF84E85-B796-4983-A1EB-91AF0A5E5880}</b:Guid>
+    <b:Title>Global warming of 1.5°C. An IPCC Special Report on the impacts of global warming of 1.5°C above pre-industrial levels</b:Title>
+    <b:Year>2018</b:Year>
+    <b:Author>
+      <b:Author>
+        <b:Corporate>IPCC</b:Corporate>
+      </b:Author>
+    </b:Author>
+    <b:Publisher>IPCC</b:Publisher>
+    <b:RefOrder>2</b:RefOrder>
+  </b:Source>
+  <b:Source>
+    <b:Tag>IPC21</b:Tag>
+    <b:SourceType>Report</b:SourceType>
+    <b:Guid>{BC4C6557-F5BB-4FDE-B531-C02245BA5072}</b:Guid>
+    <b:Author>
+      <b:Author>
+        <b:Corporate>IPCC</b:Corporate>
+      </b:Author>
+    </b:Author>
+    <b:Title>Climate Change 2021: The Physical Science Basis. Contribution of Working Group I to the Sixth Assessment Report of the Intergovernmental Panel on Climate Change</b:Title>
+    <b:Year>2021</b:Year>
+    <b:Publisher>IPCC</b:Publisher>
+    <b:RefOrder>3</b:RefOrder>
+  </b:Source>
+</b:Sources>
 </file>
 
 <file path=customXml/itemProps1.xml><?xml version="1.0" encoding="utf-8"?>
-<ds:datastoreItem xmlns:ds="http://schemas.openxmlformats.org/officeDocument/2006/customXml" ds:itemID="{4ABD0516-9CB0-4ACB-BD97-7D0BE88F2FE4}">
+<ds:datastoreItem xmlns:ds="http://schemas.openxmlformats.org/officeDocument/2006/customXml" ds:itemID="{78CA2F3D-7351-4845-A842-6C996D14A5DB}">
   <ds:schemaRefs>
     <ds:schemaRef ds:uri="http://schemas.openxmlformats.org/officeDocument/2006/bibliography"/>
   </ds:schemaRefs>

</xml_diff>

<commit_message>
Sim 3 Q J. (Please GitHub don't be a bitch)
The consistency of naming the simulations and rewriting the slope part
</commit_message>
<xml_diff>
--- a/Assignment 1/EGI_2022_A1.docx
+++ b/Assignment 1/EGI_2022_A1.docx
@@ -2659,7 +2659,23 @@
           <w:color w:val="000000"/>
           <w:lang w:val="en-GB"/>
         </w:rPr>
-        <w:t>You have access to a spreadsheet with the parameter and initial values presented above. These correspond to a hypothetical Upper Middle Income Country. It is your task to perform different simulations of the Solow model in the spreadsheet (Round 1). Based on these simulations you will analyze the economic implications of climate change and climate policy scenarios (Round 2).</w:t>
+        <w:t xml:space="preserve">You have access to a spreadsheet with the parameter and initial values presented above. These correspond to a hypothetical Upper Middle Income Country. It is your task to perform different simulations of the Solow model in the spreadsheet (Round 1). Based on these simulations you will </w:t>
+      </w:r>
+      <w:proofErr w:type="spellStart"/>
+      <w:r>
+        <w:rPr>
+          <w:color w:val="000000"/>
+          <w:lang w:val="en-GB"/>
+        </w:rPr>
+        <w:t>analyze</w:t>
+      </w:r>
+      <w:proofErr w:type="spellEnd"/>
+      <w:r>
+        <w:rPr>
+          <w:color w:val="000000"/>
+          <w:lang w:val="en-GB"/>
+        </w:rPr>
+        <w:t xml:space="preserve"> the economic implications of climate change and climate policy scenarios (Round 2).</w:t>
       </w:r>
     </w:p>
     <w:p>
@@ -2732,7 +2748,25 @@
           <w:iCs/>
           <w:color w:val="000000"/>
         </w:rPr>
-        <w:t xml:space="preserve">For ‘a’ variable </w:t>
+        <w:t xml:space="preserve">For ‘a’ </w:t>
+      </w:r>
+      <w:proofErr w:type="spellStart"/>
+      <w:r>
+        <w:rPr>
+          <w:i/>
+          <w:iCs/>
+          <w:color w:val="000000"/>
+        </w:rPr>
+        <w:t>variable</w:t>
+      </w:r>
+      <w:proofErr w:type="spellEnd"/>
+      <w:r>
+        <w:rPr>
+          <w:i/>
+          <w:iCs/>
+          <w:color w:val="000000"/>
+        </w:rPr>
+        <w:t xml:space="preserve"> </w:t>
       </w:r>
       <m:oMath>
         <m:r>
@@ -3211,12 +3245,21 @@
           <w:color w:val="000000"/>
         </w:rPr>
       </w:pPr>
+      <w:proofErr w:type="spellStart"/>
       <w:r>
         <w:rPr>
           <w:b/>
           <w:color w:val="000000"/>
         </w:rPr>
-        <w:t xml:space="preserve">Simulation 1 - Baseline scenario </w:t>
+        <w:t>Simulation</w:t>
+      </w:r>
+      <w:proofErr w:type="spellEnd"/>
+      <w:r>
+        <w:rPr>
+          <w:b/>
+          <w:color w:val="000000"/>
+        </w:rPr>
+        <w:t xml:space="preserve"> 1 - Baseline scenario </w:t>
       </w:r>
       <w:r>
         <w:rPr>
@@ -3231,7 +3274,43 @@
           <w:i/>
           <w:color w:val="000000"/>
         </w:rPr>
-        <w:t>no climate change no climate policy</w:t>
+        <w:t xml:space="preserve">no </w:t>
+      </w:r>
+      <w:proofErr w:type="spellStart"/>
+      <w:r>
+        <w:rPr>
+          <w:b/>
+          <w:i/>
+          <w:color w:val="000000"/>
+        </w:rPr>
+        <w:t>climate</w:t>
+      </w:r>
+      <w:proofErr w:type="spellEnd"/>
+      <w:r>
+        <w:rPr>
+          <w:b/>
+          <w:i/>
+          <w:color w:val="000000"/>
+        </w:rPr>
+        <w:t xml:space="preserve"> change no </w:t>
+      </w:r>
+      <w:proofErr w:type="spellStart"/>
+      <w:r>
+        <w:rPr>
+          <w:b/>
+          <w:i/>
+          <w:color w:val="000000"/>
+        </w:rPr>
+        <w:t>climate</w:t>
+      </w:r>
+      <w:proofErr w:type="spellEnd"/>
+      <w:r>
+        <w:rPr>
+          <w:b/>
+          <w:i/>
+          <w:color w:val="000000"/>
+        </w:rPr>
+        <w:t xml:space="preserve"> policy</w:t>
       </w:r>
       <w:r>
         <w:rPr>
@@ -3513,16 +3592,17 @@
         </w:numPr>
         <w:ind w:hanging="762"/>
         <w:rPr>
-          <w:color w:val="000000"/>
-          <w:lang w:val="en-GB"/>
-        </w:rPr>
-      </w:pPr>
-      <w:r>
-        <w:rPr>
           <w:b/>
           <w:color w:val="000000"/>
           <w:lang w:val="en-GB"/>
         </w:rPr>
+      </w:pPr>
+      <w:r>
+        <w:rPr>
+          <w:b/>
+          <w:color w:val="000000"/>
+          <w:lang w:val="en-GB"/>
+        </w:rPr>
         <w:t>[R2]</w:t>
       </w:r>
       <w:r>
@@ -3530,28 +3610,45 @@
           <w:color w:val="000000"/>
           <w:lang w:val="en-GB"/>
         </w:rPr>
-        <w:t xml:space="preserve"> Present a line chart of the growth rate of GDP per capita, computed in the previous step, as a function of time for the 2020-2100 period.</w:t>
-      </w:r>
-    </w:p>
-    <w:p>
-      <w:pPr>
-        <w:rPr>
-          <w:color w:val="000000"/>
-          <w:lang w:val="en-GB"/>
-        </w:rPr>
-      </w:pPr>
-    </w:p>
-    <w:p>
-      <w:pPr>
-        <w:rPr>
-          <w:color w:val="000000"/>
-        </w:rPr>
-      </w:pPr>
-      <w:r>
-        <w:rPr>
-          <w:color w:val="000000"/>
-        </w:rPr>
-        <w:t>Figure 1</w:t>
+        <w:t xml:space="preserve"> </w:t>
+      </w:r>
+      <w:r>
+        <w:rPr>
+          <w:b/>
+          <w:color w:val="000000"/>
+          <w:lang w:val="en-GB"/>
+        </w:rPr>
+        <w:t>Present a line chart of the growth rate of GDP per capita, computed in the previous step, as a function of time for the 2020-2100 period.</w:t>
+      </w:r>
+    </w:p>
+    <w:p>
+      <w:pPr>
+        <w:rPr>
+          <w:b/>
+          <w:color w:val="000000"/>
+          <w:lang w:val="en-GB"/>
+        </w:rPr>
+      </w:pPr>
+    </w:p>
+    <w:p>
+      <w:pPr>
+        <w:rPr>
+          <w:color w:val="000000"/>
+        </w:rPr>
+      </w:pPr>
+      <w:proofErr w:type="spellStart"/>
+      <w:r>
+        <w:rPr>
+          <w:color w:val="000000"/>
+        </w:rPr>
+        <w:t>Figure</w:t>
+      </w:r>
+      <w:proofErr w:type="spellEnd"/>
+      <w:r>
+        <w:rPr>
+          <w:color w:val="000000"/>
+        </w:rPr>
+        <w:t xml:space="preserve"> 1</w:t>
       </w:r>
     </w:p>
     <w:p/>
@@ -3641,16 +3738,17 @@
         </w:numPr>
         <w:ind w:hanging="762"/>
         <w:rPr>
-          <w:color w:val="000000"/>
-          <w:lang w:val="en-GB"/>
-        </w:rPr>
-      </w:pPr>
-      <w:r>
-        <w:rPr>
           <w:b/>
           <w:color w:val="000000"/>
           <w:lang w:val="en-GB"/>
         </w:rPr>
+      </w:pPr>
+      <w:r>
+        <w:rPr>
+          <w:b/>
+          <w:color w:val="000000"/>
+          <w:lang w:val="en-GB"/>
+        </w:rPr>
         <w:t>[R2]</w:t>
       </w:r>
       <w:r>
@@ -3658,7 +3756,15 @@
           <w:color w:val="000000"/>
           <w:lang w:val="en-GB"/>
         </w:rPr>
-        <w:t xml:space="preserve"> Based on the figure, is GDP per capita in 2020 below or above its steady state level. Justify your answer by explicitly referring to how the growth rate GDP per capita evolves over time. Approximately, in which year does the economy reach the steady state?</w:t>
+        <w:t xml:space="preserve"> </w:t>
+      </w:r>
+      <w:r>
+        <w:rPr>
+          <w:b/>
+          <w:color w:val="000000"/>
+          <w:lang w:val="en-GB"/>
+        </w:rPr>
+        <w:t>Based on the figure, is GDP per capita in 2020 below or above its steady state level. Justify your answer by explicitly referring to how the growth rate GDP per capita evolves over time. Approximately, in which year does the economy reach the steady state?</w:t>
       </w:r>
     </w:p>
     <w:p>
@@ -3695,7 +3801,23 @@
           <w:color w:val="000000"/>
           <w:lang w:val="en-GB"/>
         </w:rPr>
-        <w:t xml:space="preserve"> as t goes to infinity</w:t>
+        <w:t xml:space="preserve"> as </w:t>
+      </w:r>
+      <w:proofErr w:type="spellStart"/>
+      <w:r>
+        <w:rPr>
+          <w:color w:val="000000"/>
+          <w:lang w:val="en-GB"/>
+        </w:rPr>
+        <w:t>t</w:t>
+      </w:r>
+      <w:proofErr w:type="spellEnd"/>
+      <w:r>
+        <w:rPr>
+          <w:color w:val="000000"/>
+          <w:lang w:val="en-GB"/>
+        </w:rPr>
+        <w:t xml:space="preserve"> goes to infinity</w:t>
       </w:r>
       <w:r>
         <w:rPr>
@@ -4521,7 +4643,25 @@
           <w:color w:val="000000"/>
           <w:lang w:val="en-GB"/>
         </w:rPr>
-        <w:t xml:space="preserve"> being </w:t>
+        <w:t xml:space="preserve"> b</w:t>
+      </w:r>
+      <w:proofErr w:type="spellStart"/>
+      <w:r>
+        <w:rPr>
+          <w:bCs/>
+          <w:color w:val="000000"/>
+          <w:lang w:val="en-GB"/>
+        </w:rPr>
+        <w:t>eing</w:t>
+      </w:r>
+      <w:proofErr w:type="spellEnd"/>
+      <w:r>
+        <w:rPr>
+          <w:bCs/>
+          <w:color w:val="000000"/>
+          <w:lang w:val="en-GB"/>
+        </w:rPr>
+        <w:t xml:space="preserve"> </w:t>
       </w:r>
       <w:r>
         <w:rPr>
@@ -4814,24 +4954,26 @@
         </w:numPr>
         <w:ind w:hanging="762"/>
         <w:rPr>
-          <w:color w:val="000000"/>
-          <w:lang w:val="en-GB"/>
-        </w:rPr>
-      </w:pPr>
-      <w:r>
-        <w:rPr>
           <w:b/>
           <w:color w:val="000000"/>
           <w:lang w:val="en-GB"/>
         </w:rPr>
-        <w:t>[R2]</w:t>
-      </w:r>
-      <w:r>
-        <w:rPr>
-          <w:color w:val="000000"/>
-          <w:lang w:val="en-GB"/>
-        </w:rPr>
-        <w:t xml:space="preserve"> Assume that productivity in year 2020 is unaffected by weather events and is given by </w:t>
+      </w:pPr>
+      <w:r>
+        <w:rPr>
+          <w:b/>
+          <w:color w:val="000000"/>
+          <w:lang w:val="en-GB"/>
+        </w:rPr>
+        <w:t>[R2</w:t>
+      </w:r>
+      <w:r>
+        <w:rPr>
+          <w:b/>
+          <w:color w:val="000000"/>
+          <w:lang w:val="en-GB"/>
+        </w:rPr>
+        <w:t xml:space="preserve">] Assume that productivity in year 2020 is unaffected by weather events and is given by </w:t>
       </w:r>
       <m:oMath>
         <m:sSub>
@@ -4839,6 +4981,7 @@
             <m:ctrlPr>
               <w:rPr>
                 <w:rFonts w:ascii="Cambria Math" w:hAnsi="Cambria Math"/>
+                <w:b/>
                 <w:i/>
                 <w:color w:val="000000"/>
               </w:rPr>
@@ -4846,6 +4989,9 @@
           </m:sSubPr>
           <m:e>
             <m:r>
+              <m:rPr>
+                <m:sty m:val="bi"/>
+              </m:rPr>
               <w:rPr>
                 <w:rFonts w:ascii="Cambria Math" w:hAnsi="Cambria Math"/>
                 <w:color w:val="000000"/>
@@ -4855,6 +5001,9 @@
           </m:e>
           <m:sub>
             <m:r>
+              <m:rPr>
+                <m:sty m:val="bi"/>
+              </m:rPr>
               <w:rPr>
                 <w:rFonts w:ascii="Cambria Math" w:hAnsi="Cambria Math"/>
                 <w:color w:val="000000"/>
@@ -4867,6 +5016,7 @@
       </m:oMath>
       <w:r>
         <w:rPr>
+          <w:b/>
           <w:color w:val="000000"/>
           <w:lang w:val="en-GB"/>
         </w:rPr>
@@ -4874,6 +5024,9 @@
       </w:r>
       <m:oMath>
         <m:r>
+          <m:rPr>
+            <m:sty m:val="bi"/>
+          </m:rPr>
           <w:rPr>
             <w:rFonts w:ascii="Cambria Math" w:hAnsi="Cambria Math"/>
             <w:color w:val="000000"/>
@@ -4884,6 +5037,7 @@
       </m:oMath>
       <w:r>
         <w:rPr>
+          <w:b/>
           <w:color w:val="000000"/>
           <w:lang w:val="en-GB"/>
         </w:rPr>
@@ -4891,6 +5045,9 @@
       </w:r>
       <m:oMath>
         <m:r>
+          <m:rPr>
+            <m:sty m:val="bi"/>
+          </m:rPr>
           <w:rPr>
             <w:rFonts w:ascii="Cambria Math" w:hAnsi="Cambria Math"/>
             <w:color w:val="000000"/>
@@ -4900,6 +5057,7 @@
       </m:oMath>
       <w:r>
         <w:rPr>
+          <w:b/>
           <w:color w:val="000000"/>
           <w:lang w:val="en-GB"/>
         </w:rPr>
@@ -4907,6 +5065,9 @@
       </w:r>
       <m:oMath>
         <m:r>
+          <m:rPr>
+            <m:sty m:val="bi"/>
+          </m:rPr>
           <w:rPr>
             <w:rFonts w:ascii="Cambria Math" w:hAnsi="Cambria Math"/>
             <w:color w:val="000000"/>
@@ -4915,6 +5076,9 @@
           <m:t>2020+</m:t>
         </m:r>
         <m:r>
+          <m:rPr>
+            <m:sty m:val="bi"/>
+          </m:rPr>
           <w:rPr>
             <w:rFonts w:ascii="Cambria Math" w:hAnsi="Cambria Math"/>
             <w:color w:val="000000"/>
@@ -4924,6 +5088,7 @@
       </m:oMath>
       <w:r>
         <w:rPr>
+          <w:b/>
           <w:color w:val="000000"/>
           <w:lang w:val="en-GB"/>
         </w:rPr>
@@ -4934,14 +5099,16 @@
       <w:pPr>
         <w:ind w:left="762"/>
         <w:rPr>
-          <w:color w:val="000000"/>
-          <w:lang w:val="en-GB"/>
-        </w:rPr>
-      </w:pPr>
-    </w:p>
-    <w:p>
-      <w:pPr>
-        <w:rPr>
+          <w:b/>
+          <w:color w:val="000000"/>
+          <w:lang w:val="en-GB"/>
+        </w:rPr>
+      </w:pPr>
+    </w:p>
+    <w:p>
+      <w:pPr>
+        <w:rPr>
+          <w:b/>
           <w:color w:val="000000"/>
           <w:lang w:val="en-GB"/>
         </w:rPr>
@@ -4952,6 +5119,7 @@
             <m:ctrlPr>
               <w:rPr>
                 <w:rFonts w:ascii="Cambria Math" w:hAnsi="Cambria Math"/>
+                <w:b/>
                 <w:i/>
                 <w:color w:val="000000"/>
               </w:rPr>
@@ -4959,6 +5127,9 @@
           </m:sSupPr>
           <m:e>
             <m:r>
+              <m:rPr>
+                <m:sty m:val="bi"/>
+              </m:rPr>
               <w:rPr>
                 <w:rFonts w:ascii="Cambria Math" w:hAnsi="Cambria Math"/>
                 <w:color w:val="000000"/>
@@ -4968,6 +5139,9 @@
           </m:e>
           <m:sup>
             <m:r>
+              <m:rPr>
+                <m:sty m:val="bi"/>
+              </m:rPr>
               <w:rPr>
                 <w:rFonts w:ascii="Cambria Math" w:hAnsi="Cambria Math"/>
                 <w:color w:val="000000"/>
@@ -4981,6 +5155,7 @@
             <m:ctrlPr>
               <w:rPr>
                 <w:rFonts w:ascii="Cambria Math" w:hAnsi="Cambria Math"/>
+                <w:b/>
                 <w:i/>
                 <w:color w:val="000000"/>
               </w:rPr>
@@ -4988,6 +5163,9 @@
           </m:dPr>
           <m:e>
             <m:r>
+              <m:rPr>
+                <m:sty m:val="bi"/>
+              </m:rPr>
               <w:rPr>
                 <w:rFonts w:ascii="Cambria Math" w:hAnsi="Cambria Math"/>
                 <w:color w:val="000000"/>
@@ -4997,6 +5175,9 @@
           </m:e>
         </m:d>
         <m:r>
+          <m:rPr>
+            <m:sty m:val="bi"/>
+          </m:rPr>
           <w:rPr>
             <w:rFonts w:ascii="Cambria Math" w:hAnsi="Cambria Math"/>
             <w:color w:val="000000"/>
@@ -5009,6 +5190,7 @@
             <m:ctrlPr>
               <w:rPr>
                 <w:rFonts w:ascii="Cambria Math" w:hAnsi="Cambria Math"/>
+                <w:b/>
                 <w:i/>
                 <w:color w:val="000000"/>
               </w:rPr>
@@ -5016,6 +5198,9 @@
           </m:sSubPr>
           <m:e>
             <m:r>
+              <m:rPr>
+                <m:sty m:val="bi"/>
+              </m:rPr>
               <w:rPr>
                 <w:rFonts w:ascii="Cambria Math" w:hAnsi="Cambria Math"/>
                 <w:color w:val="000000"/>
@@ -5025,6 +5210,9 @@
           </m:e>
           <m:sub>
             <m:r>
+              <m:rPr>
+                <m:sty m:val="bi"/>
+              </m:rPr>
               <w:rPr>
                 <w:rFonts w:ascii="Cambria Math" w:hAnsi="Cambria Math"/>
                 <w:color w:val="000000"/>
@@ -5039,6 +5227,7 @@
             <m:ctrlPr>
               <w:rPr>
                 <w:rFonts w:ascii="Cambria Math" w:hAnsi="Cambria Math"/>
+                <w:b/>
                 <w:i/>
                 <w:color w:val="000000"/>
               </w:rPr>
@@ -5046,6 +5235,9 @@
           </m:sSupPr>
           <m:e>
             <m:r>
+              <m:rPr>
+                <m:sty m:val="bi"/>
+              </m:rPr>
               <w:rPr>
                 <w:rFonts w:ascii="Cambria Math" w:hAnsi="Cambria Math"/>
                 <w:color w:val="000000"/>
@@ -5055,6 +5247,9 @@
           </m:e>
           <m:sup>
             <m:r>
+              <m:rPr>
+                <m:sty m:val="bi"/>
+              </m:rPr>
               <w:rPr>
                 <w:rFonts w:ascii="Cambria Math" w:hAnsi="Cambria Math"/>
                 <w:color w:val="000000"/>
@@ -5070,6 +5265,7 @@
             <m:ctrlPr>
               <w:rPr>
                 <w:rFonts w:ascii="Cambria Math" w:hAnsi="Cambria Math"/>
+                <w:b/>
                 <w:i/>
                 <w:color w:val="000000"/>
               </w:rPr>
@@ -5077,6 +5273,9 @@
           </m:naryPr>
           <m:sub>
             <m:r>
+              <m:rPr>
+                <m:sty m:val="bi"/>
+              </m:rPr>
               <w:rPr>
                 <w:rFonts w:ascii="Cambria Math" w:hAnsi="Cambria Math"/>
                 <w:color w:val="000000"/>
@@ -5084,6 +5283,9 @@
               <m:t>m</m:t>
             </m:r>
             <m:r>
+              <m:rPr>
+                <m:sty m:val="bi"/>
+              </m:rPr>
               <w:rPr>
                 <w:rFonts w:ascii="Cambria Math" w:hAnsi="Cambria Math"/>
                 <w:color w:val="000000"/>
@@ -5094,6 +5296,9 @@
           </m:sub>
           <m:sup>
             <m:r>
+              <m:rPr>
+                <m:sty m:val="bi"/>
+              </m:rPr>
               <w:rPr>
                 <w:rFonts w:ascii="Cambria Math" w:hAnsi="Cambria Math"/>
                 <w:color w:val="000000"/>
@@ -5109,6 +5314,7 @@
                 <m:ctrlPr>
                   <w:rPr>
                     <w:rFonts w:ascii="Cambria Math" w:hAnsi="Cambria Math"/>
+                    <w:b/>
                     <w:i/>
                     <w:color w:val="000000"/>
                   </w:rPr>
@@ -5116,6 +5322,9 @@
               </m:dPr>
               <m:e>
                 <m:r>
+                  <m:rPr>
+                    <m:sty m:val="bi"/>
+                  </m:rPr>
                   <w:rPr>
                     <w:rFonts w:ascii="Cambria Math" w:hAnsi="Cambria Math"/>
                     <w:color w:val="000000"/>
@@ -5124,6 +5333,9 @@
                   <m:t>1-</m:t>
                 </m:r>
                 <m:r>
+                  <m:rPr>
+                    <m:sty m:val="bi"/>
+                  </m:rPr>
                   <w:rPr>
                     <w:rFonts w:ascii="Cambria Math" w:hAnsi="Cambria Math"/>
                     <w:color w:val="000000"/>
@@ -5131,6 +5343,9 @@
                   <m:t>π</m:t>
                 </m:r>
                 <m:r>
+                  <m:rPr>
+                    <m:sty m:val="bi"/>
+                  </m:rPr>
                   <w:rPr>
                     <w:rFonts w:ascii="Cambria Math" w:hAnsi="Cambria Math"/>
                     <w:color w:val="000000"/>
@@ -5139,6 +5354,9 @@
                   <m:t>(</m:t>
                 </m:r>
                 <m:r>
+                  <m:rPr>
+                    <m:sty m:val="bi"/>
+                  </m:rPr>
                   <w:rPr>
                     <w:rFonts w:ascii="Cambria Math" w:hAnsi="Cambria Math"/>
                     <w:color w:val="000000"/>
@@ -5146,6 +5364,9 @@
                   <m:t>m</m:t>
                 </m:r>
                 <m:r>
+                  <m:rPr>
+                    <m:sty m:val="bi"/>
+                  </m:rPr>
                   <w:rPr>
                     <w:rFonts w:ascii="Cambria Math" w:hAnsi="Cambria Math"/>
                     <w:color w:val="000000"/>
@@ -5154,6 +5375,9 @@
                   <m:t>)</m:t>
                 </m:r>
                 <m:r>
+                  <m:rPr>
+                    <m:sty m:val="bi"/>
+                  </m:rPr>
                   <w:rPr>
                     <w:rFonts w:ascii="Cambria Math" w:hAnsi="Cambria Math"/>
                     <w:color w:val="000000"/>
@@ -5167,6 +5391,7 @@
       </m:oMath>
       <w:r>
         <w:rPr>
+          <w:b/>
           <w:color w:val="000000"/>
           <w:lang w:val="en-GB"/>
         </w:rPr>
@@ -5174,6 +5399,7 @@
       </w:r>
       <w:r>
         <w:rPr>
+          <w:b/>
           <w:color w:val="000000"/>
           <w:lang w:val="en-GB"/>
         </w:rPr>
@@ -5181,6 +5407,7 @@
       </w:r>
       <w:r>
         <w:rPr>
+          <w:b/>
           <w:color w:val="000000"/>
           <w:lang w:val="en-GB"/>
         </w:rPr>
@@ -5188,6 +5415,7 @@
       </w:r>
       <w:r>
         <w:rPr>
+          <w:b/>
           <w:color w:val="000000"/>
           <w:lang w:val="en-GB"/>
         </w:rPr>
@@ -5195,6 +5423,7 @@
       </w:r>
       <w:r>
         <w:rPr>
+          <w:b/>
           <w:color w:val="000000"/>
           <w:lang w:val="en-GB"/>
         </w:rPr>
@@ -5202,6 +5431,7 @@
       </w:r>
       <w:r>
         <w:rPr>
+          <w:b/>
           <w:color w:val="000000"/>
           <w:lang w:val="en-GB"/>
         </w:rPr>
@@ -5209,6 +5439,7 @@
       </w:r>
       <w:r>
         <w:rPr>
+          <w:b/>
           <w:color w:val="000000"/>
           <w:lang w:val="en-GB"/>
         </w:rPr>
@@ -5216,6 +5447,7 @@
       </w:r>
       <w:r>
         <w:rPr>
+          <w:b/>
           <w:color w:val="000000"/>
           <w:lang w:val="en-GB"/>
         </w:rPr>
@@ -5223,6 +5455,7 @@
       </w:r>
       <w:r>
         <w:rPr>
+          <w:b/>
           <w:color w:val="000000"/>
           <w:lang w:val="en-GB"/>
         </w:rPr>
@@ -5233,20 +5466,23 @@
     <w:p>
       <w:pPr>
         <w:rPr>
-          <w:color w:val="000000"/>
-          <w:lang w:val="en-GB"/>
-        </w:rPr>
-      </w:pPr>
-    </w:p>
-    <w:p>
-      <w:pPr>
-        <w:rPr>
-          <w:color w:val="000000"/>
-          <w:lang w:val="en-GB"/>
-        </w:rPr>
-      </w:pPr>
-      <w:r>
-        <w:rPr>
+          <w:b/>
+          <w:color w:val="000000"/>
+          <w:lang w:val="en-GB"/>
+        </w:rPr>
+      </w:pPr>
+    </w:p>
+    <w:p>
+      <w:pPr>
+        <w:rPr>
+          <w:b/>
+          <w:color w:val="000000"/>
+          <w:lang w:val="en-GB"/>
+        </w:rPr>
+      </w:pPr>
+      <w:r>
+        <w:rPr>
+          <w:b/>
           <w:color w:val="000000"/>
           <w:lang w:val="en-GB"/>
         </w:rPr>
@@ -5260,6 +5496,7 @@
             <m:ctrlPr>
               <w:rPr>
                 <w:rFonts w:ascii="Cambria Math" w:hAnsi="Cambria Math"/>
+                <w:b/>
                 <w:i/>
                 <w:color w:val="000000"/>
               </w:rPr>
@@ -5267,6 +5504,9 @@
           </m:naryPr>
           <m:sub>
             <m:r>
+              <m:rPr>
+                <m:sty m:val="bi"/>
+              </m:rPr>
               <w:rPr>
                 <w:rFonts w:ascii="Cambria Math" w:hAnsi="Cambria Math"/>
                 <w:color w:val="000000"/>
@@ -5274,6 +5514,9 @@
               <m:t>m</m:t>
             </m:r>
             <m:r>
+              <m:rPr>
+                <m:sty m:val="bi"/>
+              </m:rPr>
               <w:rPr>
                 <w:rFonts w:ascii="Cambria Math" w:hAnsi="Cambria Math"/>
                 <w:color w:val="000000"/>
@@ -5284,6 +5527,9 @@
           </m:sub>
           <m:sup>
             <m:r>
+              <m:rPr>
+                <m:sty m:val="bi"/>
+              </m:rPr>
               <w:rPr>
                 <w:rFonts w:ascii="Cambria Math" w:hAnsi="Cambria Math"/>
                 <w:color w:val="000000"/>
@@ -5299,6 +5545,7 @@
                 <m:ctrlPr>
                   <w:rPr>
                     <w:rFonts w:ascii="Cambria Math" w:hAnsi="Cambria Math"/>
+                    <w:b/>
                     <w:i/>
                     <w:color w:val="000000"/>
                   </w:rPr>
@@ -5306,6 +5553,9 @@
               </m:dPr>
               <m:e>
                 <m:r>
+                  <m:rPr>
+                    <m:sty m:val="bi"/>
+                  </m:rPr>
                   <w:rPr>
                     <w:rFonts w:ascii="Cambria Math" w:hAnsi="Cambria Math"/>
                     <w:color w:val="000000"/>
@@ -5314,6 +5564,9 @@
                   <m:t>1-</m:t>
                 </m:r>
                 <m:r>
+                  <m:rPr>
+                    <m:sty m:val="bi"/>
+                  </m:rPr>
                   <w:rPr>
                     <w:rFonts w:ascii="Cambria Math" w:hAnsi="Cambria Math"/>
                     <w:color w:val="000000"/>
@@ -5321,6 +5574,9 @@
                   <m:t>π</m:t>
                 </m:r>
                 <m:r>
+                  <m:rPr>
+                    <m:sty m:val="bi"/>
+                  </m:rPr>
                   <w:rPr>
                     <w:rFonts w:ascii="Cambria Math" w:hAnsi="Cambria Math"/>
                     <w:color w:val="000000"/>
@@ -5329,6 +5585,9 @@
                   <m:t>(</m:t>
                 </m:r>
                 <m:r>
+                  <m:rPr>
+                    <m:sty m:val="bi"/>
+                  </m:rPr>
                   <w:rPr>
                     <w:rFonts w:ascii="Cambria Math" w:hAnsi="Cambria Math"/>
                     <w:color w:val="000000"/>
@@ -5336,6 +5595,9 @@
                   <m:t>m</m:t>
                 </m:r>
                 <m:r>
+                  <m:rPr>
+                    <m:sty m:val="bi"/>
+                  </m:rPr>
                   <w:rPr>
                     <w:rFonts w:ascii="Cambria Math" w:hAnsi="Cambria Math"/>
                     <w:color w:val="000000"/>
@@ -5344,6 +5606,9 @@
                   <m:t>)</m:t>
                 </m:r>
                 <m:r>
+                  <m:rPr>
+                    <m:sty m:val="bi"/>
+                  </m:rPr>
                   <w:rPr>
                     <w:rFonts w:ascii="Cambria Math" w:hAnsi="Cambria Math"/>
                     <w:color w:val="000000"/>
@@ -5355,6 +5620,9 @@
           </m:e>
         </m:nary>
         <m:r>
+          <m:rPr>
+            <m:sty m:val="bi"/>
+          </m:rPr>
           <w:rPr>
             <w:rFonts w:ascii="Cambria Math" w:hAnsi="Cambria Math"/>
             <w:color w:val="000000"/>
@@ -5369,6 +5637,7 @@
             <m:ctrlPr>
               <w:rPr>
                 <w:rFonts w:ascii="Cambria Math" w:hAnsi="Cambria Math"/>
+                <w:b/>
                 <w:i/>
                 <w:color w:val="000000"/>
               </w:rPr>
@@ -5376,6 +5645,9 @@
           </m:dPr>
           <m:e>
             <m:r>
+              <m:rPr>
+                <m:sty m:val="bi"/>
+              </m:rPr>
               <w:rPr>
                 <w:rFonts w:ascii="Cambria Math" w:hAnsi="Cambria Math"/>
                 <w:color w:val="000000"/>
@@ -5384,6 +5656,9 @@
               <m:t>1-</m:t>
             </m:r>
             <m:r>
+              <m:rPr>
+                <m:sty m:val="bi"/>
+              </m:rPr>
               <w:rPr>
                 <w:rFonts w:ascii="Cambria Math" w:hAnsi="Cambria Math"/>
                 <w:color w:val="000000"/>
@@ -5395,6 +5670,7 @@
                 <m:ctrlPr>
                   <w:rPr>
                     <w:rFonts w:ascii="Cambria Math" w:hAnsi="Cambria Math"/>
+                    <w:b/>
                     <w:i/>
                     <w:color w:val="000000"/>
                   </w:rPr>
@@ -5402,6 +5678,9 @@
               </m:dPr>
               <m:e>
                 <m:r>
+                  <m:rPr>
+                    <m:sty m:val="bi"/>
+                  </m:rPr>
                   <w:rPr>
                     <w:rFonts w:ascii="Cambria Math" w:hAnsi="Cambria Math"/>
                     <w:color w:val="000000"/>
@@ -5412,6 +5691,9 @@
               </m:e>
             </m:d>
             <m:r>
+              <m:rPr>
+                <m:sty m:val="bi"/>
+              </m:rPr>
               <w:rPr>
                 <w:rFonts w:ascii="Cambria Math" w:hAnsi="Cambria Math"/>
                 <w:color w:val="000000"/>
@@ -5421,6 +5703,9 @@
           </m:e>
         </m:d>
         <m:r>
+          <m:rPr>
+            <m:sty m:val="bi"/>
+          </m:rPr>
           <w:rPr>
             <w:rFonts w:ascii="Cambria Math" w:hAnsi="Cambria Math"/>
             <w:color w:val="000000"/>
@@ -5435,6 +5720,7 @@
             <m:ctrlPr>
               <w:rPr>
                 <w:rFonts w:ascii="Cambria Math" w:hAnsi="Cambria Math"/>
+                <w:b/>
                 <w:i/>
                 <w:color w:val="000000"/>
               </w:rPr>
@@ -5442,6 +5728,9 @@
           </m:dPr>
           <m:e>
             <m:r>
+              <m:rPr>
+                <m:sty m:val="bi"/>
+              </m:rPr>
               <w:rPr>
                 <w:rFonts w:ascii="Cambria Math" w:hAnsi="Cambria Math"/>
                 <w:color w:val="000000"/>
@@ -5450,6 +5739,9 @@
               <m:t>1-</m:t>
             </m:r>
             <m:r>
+              <m:rPr>
+                <m:sty m:val="bi"/>
+              </m:rPr>
               <w:rPr>
                 <w:rFonts w:ascii="Cambria Math" w:hAnsi="Cambria Math"/>
                 <w:color w:val="000000"/>
@@ -5461,6 +5753,7 @@
                 <m:ctrlPr>
                   <w:rPr>
                     <w:rFonts w:ascii="Cambria Math" w:hAnsi="Cambria Math"/>
+                    <w:b/>
                     <w:i/>
                     <w:color w:val="000000"/>
                   </w:rPr>
@@ -5468,6 +5761,9 @@
               </m:dPr>
               <m:e>
                 <m:r>
+                  <m:rPr>
+                    <m:sty m:val="bi"/>
+                  </m:rPr>
                   <w:rPr>
                     <w:rFonts w:ascii="Cambria Math" w:hAnsi="Cambria Math"/>
                     <w:color w:val="000000"/>
@@ -5478,6 +5774,9 @@
               </m:e>
             </m:d>
             <m:r>
+              <m:rPr>
+                <m:sty m:val="bi"/>
+              </m:rPr>
               <w:rPr>
                 <w:rFonts w:ascii="Cambria Math" w:hAnsi="Cambria Math"/>
                 <w:color w:val="000000"/>
@@ -5487,6 +5786,9 @@
           </m:e>
         </m:d>
         <m:r>
+          <m:rPr>
+            <m:sty m:val="bi"/>
+          </m:rPr>
           <w:rPr>
             <w:rFonts w:ascii="Cambria Math" w:hAnsi="Cambria Math"/>
             <w:color w:val="000000"/>
@@ -5501,6 +5803,7 @@
             <m:ctrlPr>
               <w:rPr>
                 <w:rFonts w:ascii="Cambria Math" w:hAnsi="Cambria Math"/>
+                <w:b/>
                 <w:i/>
                 <w:color w:val="000000"/>
               </w:rPr>
@@ -5508,6 +5811,9 @@
           </m:dPr>
           <m:e>
             <m:r>
+              <m:rPr>
+                <m:sty m:val="bi"/>
+              </m:rPr>
               <w:rPr>
                 <w:rFonts w:ascii="Cambria Math" w:hAnsi="Cambria Math"/>
                 <w:color w:val="000000"/>
@@ -5516,6 +5822,9 @@
               <m:t>1-</m:t>
             </m:r>
             <m:r>
+              <m:rPr>
+                <m:sty m:val="bi"/>
+              </m:rPr>
               <w:rPr>
                 <w:rFonts w:ascii="Cambria Math" w:hAnsi="Cambria Math"/>
                 <w:color w:val="000000"/>
@@ -5527,6 +5836,7 @@
                 <m:ctrlPr>
                   <w:rPr>
                     <w:rFonts w:ascii="Cambria Math" w:hAnsi="Cambria Math"/>
+                    <w:b/>
                     <w:i/>
                     <w:color w:val="000000"/>
                   </w:rPr>
@@ -5534,6 +5844,9 @@
               </m:dPr>
               <m:e>
                 <m:r>
+                  <m:rPr>
+                    <m:sty m:val="bi"/>
+                  </m:rPr>
                   <w:rPr>
                     <w:rFonts w:ascii="Cambria Math" w:hAnsi="Cambria Math"/>
                     <w:color w:val="000000"/>
@@ -5543,6 +5856,9 @@
               </m:e>
             </m:d>
             <m:r>
+              <m:rPr>
+                <m:sty m:val="bi"/>
+              </m:rPr>
               <w:rPr>
                 <w:rFonts w:ascii="Cambria Math" w:hAnsi="Cambria Math"/>
                 <w:color w:val="000000"/>
@@ -8774,14 +9090,37 @@
         <w:rPr>
           <w:color w:val="000000"/>
         </w:rPr>
-        <w:t xml:space="preserve">The rest of parameter values are as in </w:t>
-      </w:r>
+        <w:t xml:space="preserve">The rest of parameter </w:t>
+      </w:r>
+      <w:proofErr w:type="spellStart"/>
+      <w:r>
+        <w:rPr>
+          <w:color w:val="000000"/>
+        </w:rPr>
+        <w:t>values</w:t>
+      </w:r>
+      <w:proofErr w:type="spellEnd"/>
+      <w:r>
+        <w:rPr>
+          <w:color w:val="000000"/>
+        </w:rPr>
+        <w:t xml:space="preserve"> are as in </w:t>
+      </w:r>
+      <w:proofErr w:type="spellStart"/>
       <w:r>
         <w:rPr>
           <w:i/>
           <w:color w:val="000000"/>
         </w:rPr>
-        <w:t>simulation 1</w:t>
+        <w:t>simulation</w:t>
+      </w:r>
+      <w:proofErr w:type="spellEnd"/>
+      <w:r>
+        <w:rPr>
+          <w:i/>
+          <w:color w:val="000000"/>
+        </w:rPr>
+        <w:t xml:space="preserve"> 1</w:t>
       </w:r>
       <w:r>
         <w:rPr>
@@ -9381,21 +9720,25 @@
         <w:ind w:hanging="762"/>
         <w:jc w:val="both"/>
         <w:rPr>
-          <w:color w:val="000000"/>
-          <w:lang w:val="en-GB"/>
-        </w:rPr>
-      </w:pPr>
-      <w:r>
-        <w:rPr>
           <w:b/>
           <w:bCs/>
           <w:color w:val="000000"/>
           <w:lang w:val="en-GB"/>
         </w:rPr>
+      </w:pPr>
+      <w:r>
+        <w:rPr>
+          <w:b/>
+          <w:bCs/>
+          <w:color w:val="000000"/>
+          <w:lang w:val="en-GB"/>
+        </w:rPr>
         <w:t>[R2]</w:t>
       </w:r>
       <w:r>
         <w:rPr>
+          <w:b/>
+          <w:bCs/>
           <w:color w:val="000000"/>
           <w:lang w:val="en-GB"/>
         </w:rPr>
@@ -9820,16 +10163,17 @@
         </w:numPr>
         <w:ind w:hanging="762"/>
         <w:rPr>
-          <w:color w:val="000000"/>
-          <w:lang w:val="en-GB"/>
-        </w:rPr>
-      </w:pPr>
-      <w:r>
-        <w:rPr>
           <w:b/>
           <w:color w:val="000000"/>
           <w:lang w:val="en-GB"/>
         </w:rPr>
+      </w:pPr>
+      <w:r>
+        <w:rPr>
+          <w:b/>
+          <w:color w:val="000000"/>
+          <w:lang w:val="en-GB"/>
+        </w:rPr>
         <w:t>[R2]</w:t>
       </w:r>
       <w:r>
@@ -9837,10 +10181,21 @@
           <w:color w:val="000000"/>
           <w:lang w:val="en-GB"/>
         </w:rPr>
-        <w:t xml:space="preserve"> Extreme weather events in this model are characterized by two parameters: </w:t>
+        <w:t xml:space="preserve"> </w:t>
+      </w:r>
+      <w:r>
+        <w:rPr>
+          <w:b/>
+          <w:color w:val="000000"/>
+          <w:lang w:val="en-GB"/>
+        </w:rPr>
+        <w:t xml:space="preserve">Extreme weather events in this model are characterized by two parameters: </w:t>
       </w:r>
       <m:oMath>
         <m:r>
+          <m:rPr>
+            <m:sty m:val="bi"/>
+          </m:rPr>
           <w:rPr>
             <w:rFonts w:ascii="Cambria Math" w:hAnsi="Cambria Math"/>
             <w:color w:val="000000"/>
@@ -9850,6 +10205,7 @@
       </m:oMath>
       <w:r>
         <w:rPr>
+          <w:b/>
           <w:color w:val="000000"/>
           <w:lang w:val="en-GB"/>
         </w:rPr>
@@ -9857,6 +10213,9 @@
       </w:r>
       <m:oMath>
         <m:r>
+          <m:rPr>
+            <m:sty m:val="bi"/>
+          </m:rPr>
           <w:rPr>
             <w:rFonts w:ascii="Cambria Math" w:hAnsi="Cambria Math"/>
             <w:color w:val="000000"/>
@@ -9866,6 +10225,7 @@
       </m:oMath>
       <w:r>
         <w:rPr>
+          <w:b/>
           <w:color w:val="000000"/>
           <w:lang w:val="en-GB"/>
         </w:rPr>
@@ -10282,7 +10642,23 @@
           <w:color w:val="000000"/>
           <w:lang w:val="en-GB"/>
         </w:rPr>
-        <w:t xml:space="preserve"> would be multiplied by a very small number (could be 0.01 perhaps). This would lead to a large part of the technology being destroyed</w:t>
+        <w:t xml:space="preserve"> would be multiplied by a very small number (could be 0.01 perhaps). This would lead to a large part o</w:t>
+      </w:r>
+      <w:proofErr w:type="spellStart"/>
+      <w:r>
+        <w:rPr>
+          <w:color w:val="000000"/>
+          <w:lang w:val="en-GB"/>
+        </w:rPr>
+        <w:t>f</w:t>
+      </w:r>
+      <w:proofErr w:type="spellEnd"/>
+      <w:r>
+        <w:rPr>
+          <w:color w:val="000000"/>
+          <w:lang w:val="en-GB"/>
+        </w:rPr>
+        <w:t xml:space="preserve"> the technology being destroyed</w:t>
       </w:r>
       <w:r>
         <w:rPr>
@@ -10374,27 +10750,32 @@
         </w:numPr>
         <w:ind w:hanging="762"/>
         <w:rPr>
-          <w:color w:val="000000"/>
-          <w:lang w:val="en-GB"/>
-        </w:rPr>
-      </w:pPr>
-      <w:r>
-        <w:rPr>
           <w:b/>
           <w:color w:val="000000"/>
           <w:lang w:val="en-GB"/>
         </w:rPr>
-        <w:t>[R2]</w:t>
-      </w:r>
-      <w:r>
-        <w:rPr>
-          <w:color w:val="000000"/>
-          <w:lang w:val="en-GB"/>
-        </w:rPr>
-        <w:t xml:space="preserve"> Justify why an increase in </w:t>
+      </w:pPr>
+      <w:r>
+        <w:rPr>
+          <w:b/>
+          <w:color w:val="000000"/>
+          <w:lang w:val="en-GB"/>
+        </w:rPr>
+        <w:t>[R2</w:t>
+      </w:r>
+      <w:r>
+        <w:rPr>
+          <w:b/>
+          <w:color w:val="000000"/>
+          <w:lang w:val="en-GB"/>
+        </w:rPr>
+        <w:t xml:space="preserve">] Justify why an increase in </w:t>
       </w:r>
       <m:oMath>
         <m:r>
+          <m:rPr>
+            <m:sty m:val="bi"/>
+          </m:rPr>
           <w:rPr>
             <w:rFonts w:ascii="Cambria Math" w:hAnsi="Cambria Math"/>
             <w:color w:val="000000"/>
@@ -10404,6 +10785,7 @@
       </m:oMath>
       <w:r>
         <w:rPr>
+          <w:b/>
           <w:color w:val="000000"/>
           <w:lang w:val="en-GB"/>
         </w:rPr>
@@ -10742,6 +11124,7 @@
         </w:numPr>
         <w:ind w:hanging="762"/>
         <w:rPr>
+          <w:b/>
           <w:color w:val="000000"/>
           <w:lang w:val="en-GB"/>
         </w:rPr>
@@ -10760,10 +11143,21 @@
           <w:color w:val="000000"/>
           <w:lang w:val="en-GB"/>
         </w:rPr>
-        <w:t xml:space="preserve"> Use equation (2e) and assume </w:t>
+        <w:t xml:space="preserve"> </w:t>
+      </w:r>
+      <w:r>
+        <w:rPr>
+          <w:b/>
+          <w:color w:val="000000"/>
+          <w:lang w:val="en-GB"/>
+        </w:rPr>
+        <w:t xml:space="preserve">Use equation (2e) and assume </w:t>
       </w:r>
       <m:oMath>
         <m:r>
+          <m:rPr>
+            <m:sty m:val="bi"/>
+          </m:rPr>
           <w:rPr>
             <w:rFonts w:ascii="Cambria Math" w:hAnsi="Cambria Math"/>
             <w:color w:val="000000"/>
@@ -10773,6 +11167,7 @@
       </m:oMath>
       <w:r>
         <w:rPr>
+          <w:b/>
           <w:color w:val="000000"/>
           <w:lang w:val="en-GB"/>
         </w:rPr>
@@ -10780,6 +11175,7 @@
       </w:r>
       <w:r>
         <w:rPr>
+          <w:b/>
           <w:i/>
           <w:iCs/>
           <w:color w:val="000000"/>
@@ -10789,6 +11185,7 @@
       </w:r>
       <w:r>
         <w:rPr>
+          <w:b/>
           <w:color w:val="000000"/>
           <w:lang w:val="en-GB"/>
         </w:rPr>
@@ -10797,12 +11194,14 @@
       <w:r>
         <w:rPr>
           <w:rStyle w:val="FootnoteReference"/>
+          <w:b/>
           <w:color w:val="000000"/>
         </w:rPr>
         <w:footnoteReference w:id="1"/>
       </w:r>
       <w:r>
         <w:rPr>
+          <w:b/>
           <w:color w:val="000000"/>
           <w:lang w:val="en-GB"/>
         </w:rPr>
@@ -10816,12 +11215,14 @@
           <w:numId w:val="2"/>
         </w:numPr>
         <w:rPr>
-          <w:color w:val="000000"/>
-          <w:lang w:val="en-GB"/>
-        </w:rPr>
-      </w:pPr>
-      <w:r>
-        <w:rPr>
+          <w:b/>
+          <w:color w:val="000000"/>
+          <w:lang w:val="en-GB"/>
+        </w:rPr>
+      </w:pPr>
+      <w:r>
+        <w:rPr>
+          <w:b/>
           <w:color w:val="000000"/>
           <w:lang w:val="en-GB"/>
         </w:rPr>
@@ -10829,6 +11230,9 @@
       </w:r>
       <m:oMath>
         <m:r>
+          <m:rPr>
+            <m:sty m:val="bi"/>
+          </m:rPr>
           <w:rPr>
             <w:rFonts w:ascii="Cambria Math" w:hAnsi="Cambria Math"/>
             <w:color w:val="000000"/>
@@ -10844,12 +11248,14 @@
           <w:numId w:val="2"/>
         </w:numPr>
         <w:rPr>
-          <w:color w:val="000000"/>
-          <w:lang w:val="en-GB"/>
-        </w:rPr>
-      </w:pPr>
-      <w:r>
-        <w:rPr>
+          <w:b/>
+          <w:color w:val="000000"/>
+          <w:lang w:val="en-GB"/>
+        </w:rPr>
+      </w:pPr>
+      <w:r>
+        <w:rPr>
+          <w:b/>
           <w:color w:val="000000"/>
           <w:lang w:val="en-GB"/>
         </w:rPr>
@@ -10857,6 +11263,9 @@
       </w:r>
       <m:oMath>
         <m:r>
+          <m:rPr>
+            <m:sty m:val="bi"/>
+          </m:rPr>
           <w:rPr>
             <w:rFonts w:ascii="Cambria Math" w:hAnsi="Cambria Math"/>
             <w:color w:val="000000"/>
@@ -10866,6 +11275,7 @@
       </m:oMath>
       <w:r>
         <w:rPr>
+          <w:b/>
           <w:color w:val="000000"/>
           <w:lang w:val="en-GB"/>
         </w:rPr>
@@ -10877,6 +11287,7 @@
             <m:ctrlPr>
               <w:rPr>
                 <w:rFonts w:ascii="Cambria Math" w:hAnsi="Cambria Math"/>
+                <w:b/>
                 <w:i/>
                 <w:color w:val="000000"/>
               </w:rPr>
@@ -10884,6 +11295,9 @@
           </m:sSupPr>
           <m:e>
             <m:r>
+              <m:rPr>
+                <m:sty m:val="bi"/>
+              </m:rPr>
               <w:rPr>
                 <w:rFonts w:ascii="Cambria Math" w:hAnsi="Cambria Math"/>
                 <w:color w:val="000000"/>
@@ -10893,6 +11307,9 @@
           </m:e>
           <m:sup>
             <m:r>
+              <m:rPr>
+                <m:sty m:val="bi"/>
+              </m:rPr>
               <w:rPr>
                 <w:rFonts w:ascii="Cambria Math" w:hAnsi="Cambria Math"/>
                 <w:color w:val="000000"/>
@@ -10906,6 +11323,7 @@
             <m:ctrlPr>
               <w:rPr>
                 <w:rFonts w:ascii="Cambria Math" w:hAnsi="Cambria Math"/>
+                <w:b/>
                 <w:i/>
                 <w:color w:val="000000"/>
               </w:rPr>
@@ -10913,6 +11331,9 @@
           </m:dPr>
           <m:e>
             <m:r>
+              <m:rPr>
+                <m:sty m:val="bi"/>
+              </m:rPr>
               <w:rPr>
                 <w:rFonts w:ascii="Cambria Math" w:hAnsi="Cambria Math"/>
                 <w:color w:val="000000"/>
@@ -10922,6 +11343,9 @@
           </m:e>
         </m:d>
         <m:r>
+          <m:rPr>
+            <m:sty m:val="bi"/>
+          </m:rPr>
           <w:rPr>
             <w:rFonts w:ascii="Cambria Math" w:hAnsi="Cambria Math"/>
             <w:color w:val="000000"/>
@@ -10934,6 +11358,7 @@
             <m:ctrlPr>
               <w:rPr>
                 <w:rFonts w:ascii="Cambria Math" w:hAnsi="Cambria Math"/>
+                <w:b/>
                 <w:i/>
                 <w:color w:val="000000"/>
               </w:rPr>
@@ -10941,6 +11366,9 @@
           </m:sSubPr>
           <m:e>
             <m:r>
+              <m:rPr>
+                <m:sty m:val="bi"/>
+              </m:rPr>
               <w:rPr>
                 <w:rFonts w:ascii="Cambria Math" w:hAnsi="Cambria Math"/>
                 <w:color w:val="000000"/>
@@ -10950,6 +11378,9 @@
           </m:e>
           <m:sub>
             <m:r>
+              <m:rPr>
+                <m:sty m:val="bi"/>
+              </m:rPr>
               <w:rPr>
                 <w:rFonts w:ascii="Cambria Math" w:hAnsi="Cambria Math"/>
                 <w:color w:val="000000"/>
@@ -10962,6 +11393,7 @@
       </m:oMath>
       <w:r>
         <w:rPr>
+          <w:b/>
           <w:color w:val="000000"/>
           <w:lang w:val="en-GB"/>
         </w:rPr>
@@ -10969,6 +11401,9 @@
       </w:r>
       <m:oMath>
         <m:r>
+          <m:rPr>
+            <m:sty m:val="bi"/>
+          </m:rPr>
           <w:rPr>
             <w:rFonts w:ascii="Cambria Math" w:hAnsi="Cambria Math"/>
             <w:color w:val="000000"/>
@@ -10976,6 +11411,9 @@
           <m:t>t</m:t>
         </m:r>
         <m:r>
+          <m:rPr>
+            <m:sty m:val="bi"/>
+          </m:rPr>
           <w:rPr>
             <w:rFonts w:ascii="Cambria Math" w:hAnsi="Cambria Math"/>
             <w:color w:val="000000"/>
@@ -10986,6 +11424,7 @@
       </m:oMath>
       <w:r>
         <w:rPr>
+          <w:b/>
           <w:color w:val="000000"/>
           <w:lang w:val="en-GB"/>
         </w:rPr>
@@ -11539,6 +11978,7 @@
         <w:rPr>
           <w:color w:val="000000"/>
         </w:rPr>
+        <w:lastRenderedPageBreak/>
         <w:t xml:space="preserve">To find an expression </w:t>
       </w:r>
       <w:r>
@@ -13013,11 +13453,19 @@
         </w:rPr>
         <w:t xml:space="preserve"> into the expression </w:t>
       </w:r>
-      <w:r>
-        <w:rPr>
-          <w:color w:val="000000"/>
-        </w:rPr>
-        <w:t xml:space="preserve">for </w:t>
+      <w:proofErr w:type="spellStart"/>
+      <w:r>
+        <w:rPr>
+          <w:color w:val="000000"/>
+        </w:rPr>
+        <w:t>for</w:t>
+      </w:r>
+      <w:proofErr w:type="spellEnd"/>
+      <w:r>
+        <w:rPr>
+          <w:color w:val="000000"/>
+        </w:rPr>
+        <w:t xml:space="preserve"> </w:t>
       </w:r>
       <m:oMath>
         <m:sSup>
@@ -14427,6 +14875,7 @@
         <w:ind w:hanging="762"/>
         <w:jc w:val="both"/>
         <w:rPr>
+          <w:b/>
           <w:color w:val="000000"/>
           <w:lang w:val="en-GB"/>
         </w:rPr>
@@ -14445,7 +14894,15 @@
           <w:color w:val="000000"/>
           <w:lang w:val="en-GB"/>
         </w:rPr>
-        <w:t xml:space="preserve"> List the years for which there is an extreme weather event according to your simulation.</w:t>
+        <w:t xml:space="preserve"> </w:t>
+      </w:r>
+      <w:r>
+        <w:rPr>
+          <w:b/>
+          <w:color w:val="000000"/>
+          <w:lang w:val="en-GB"/>
+        </w:rPr>
+        <w:t>List the years for which there is an extreme weather event according to your simulation.</w:t>
       </w:r>
     </w:p>
     <w:p>
@@ -14874,13 +15331,14 @@
         </w:numPr>
         <w:ind w:hanging="762"/>
         <w:rPr>
-          <w:color w:val="000000"/>
-        </w:rPr>
-      </w:pPr>
-      <w:r>
-        <w:rPr>
           <w:b/>
           <w:color w:val="000000"/>
+        </w:rPr>
+      </w:pPr>
+      <w:r>
+        <w:rPr>
+          <w:b/>
+          <w:color w:val="000000"/>
           <w:lang w:val="en-GB"/>
         </w:rPr>
         <w:t>[R2]</w:t>
@@ -14890,10 +15348,19 @@
           <w:color w:val="000000"/>
           <w:lang w:val="en-GB"/>
         </w:rPr>
-        <w:t xml:space="preserve"> Present a line chart depicting the following 5 variables as function of time, for the 2020-2100 period: GDP per capita under </w:t>
-      </w:r>
-      <w:r>
-        <w:rPr>
+        <w:t xml:space="preserve"> </w:t>
+      </w:r>
+      <w:r>
+        <w:rPr>
+          <w:b/>
+          <w:color w:val="000000"/>
+          <w:lang w:val="en-GB"/>
+        </w:rPr>
+        <w:t xml:space="preserve">Present a line chart depicting the following 5 variables as function of time, for the 2020-2100 period: GDP per capita under </w:t>
+      </w:r>
+      <w:r>
+        <w:rPr>
+          <w:b/>
           <w:i/>
           <w:color w:val="000000"/>
           <w:lang w:val="en-GB"/>
@@ -14902,6 +15369,7 @@
       </w:r>
       <w:r>
         <w:rPr>
+          <w:b/>
           <w:color w:val="000000"/>
           <w:lang w:val="en-GB"/>
         </w:rPr>
@@ -14909,6 +15377,7 @@
       </w:r>
       <w:r>
         <w:rPr>
+          <w:b/>
           <w:i/>
           <w:color w:val="000000"/>
           <w:lang w:val="en-GB"/>
@@ -14917,6 +15386,7 @@
       </w:r>
       <w:r>
         <w:rPr>
+          <w:b/>
           <w:color w:val="000000"/>
           <w:lang w:val="en-GB"/>
         </w:rPr>
@@ -14924,6 +15394,7 @@
       </w:r>
       <w:r>
         <w:rPr>
+          <w:b/>
           <w:i/>
           <w:color w:val="000000"/>
           <w:lang w:val="en-GB"/>
@@ -14932,6 +15403,7 @@
       </w:r>
       <w:r>
         <w:rPr>
+          <w:b/>
           <w:color w:val="000000"/>
           <w:lang w:val="en-GB"/>
         </w:rPr>
@@ -14939,6 +15411,7 @@
       </w:r>
       <w:r>
         <w:rPr>
+          <w:b/>
           <w:i/>
           <w:color w:val="000000"/>
           <w:lang w:val="en-GB"/>
@@ -14947,6 +15420,7 @@
       </w:r>
       <w:r>
         <w:rPr>
+          <w:b/>
           <w:color w:val="000000"/>
           <w:lang w:val="en-GB"/>
         </w:rPr>
@@ -14954,6 +15428,7 @@
       </w:r>
       <w:r>
         <w:rPr>
+          <w:b/>
           <w:i/>
           <w:color w:val="000000"/>
           <w:lang w:val="en-GB"/>
@@ -14962,6 +15437,7 @@
       </w:r>
       <w:r>
         <w:rPr>
+          <w:b/>
           <w:color w:val="000000"/>
           <w:lang w:val="en-GB"/>
         </w:rPr>
@@ -14969,6 +15445,7 @@
       </w:r>
       <w:r>
         <w:rPr>
+          <w:b/>
           <w:i/>
           <w:color w:val="000000"/>
           <w:lang w:val="en-GB"/>
@@ -14977,16 +15454,43 @@
       </w:r>
       <w:r>
         <w:rPr>
+          <w:b/>
           <w:color w:val="000000"/>
           <w:lang w:val="en-GB"/>
         </w:rPr>
         <w:t xml:space="preserve">. </w:t>
       </w:r>
-      <w:r>
-        <w:rPr>
-          <w:color w:val="000000"/>
-        </w:rPr>
-        <w:t>Use a log scale.</w:t>
+      <w:proofErr w:type="spellStart"/>
+      <w:r>
+        <w:rPr>
+          <w:b/>
+          <w:color w:val="000000"/>
+        </w:rPr>
+        <w:t>Use</w:t>
+      </w:r>
+      <w:proofErr w:type="spellEnd"/>
+      <w:r>
+        <w:rPr>
+          <w:b/>
+          <w:color w:val="000000"/>
+        </w:rPr>
+        <w:t xml:space="preserve"> a log </w:t>
+      </w:r>
+      <w:proofErr w:type="spellStart"/>
+      <w:r>
+        <w:rPr>
+          <w:b/>
+          <w:color w:val="000000"/>
+        </w:rPr>
+        <w:t>scale</w:t>
+      </w:r>
+      <w:proofErr w:type="spellEnd"/>
+      <w:r>
+        <w:rPr>
+          <w:b/>
+          <w:color w:val="000000"/>
+        </w:rPr>
+        <w:t>.</w:t>
       </w:r>
     </w:p>
     <w:p>
@@ -15100,24 +15604,26 @@
         </w:numPr>
         <w:ind w:hanging="762"/>
         <w:rPr>
-          <w:color w:val="000000"/>
-          <w:lang w:val="en-GB"/>
-        </w:rPr>
-      </w:pPr>
-      <w:r>
-        <w:rPr>
           <w:b/>
           <w:color w:val="000000"/>
           <w:lang w:val="en-GB"/>
         </w:rPr>
-        <w:t>[R2]</w:t>
-      </w:r>
-      <w:r>
-        <w:rPr>
-          <w:color w:val="000000"/>
-          <w:lang w:val="en-GB"/>
-        </w:rPr>
-        <w:t xml:space="preserve"> According to what you observe in the figure, describe and explain the main differences when comparing the following</w:t>
+      </w:pPr>
+      <w:r>
+        <w:rPr>
+          <w:b/>
+          <w:color w:val="000000"/>
+          <w:lang w:val="en-GB"/>
+        </w:rPr>
+        <w:t>[R2</w:t>
+      </w:r>
+      <w:r>
+        <w:rPr>
+          <w:b/>
+          <w:color w:val="000000"/>
+          <w:lang w:val="en-GB"/>
+        </w:rPr>
+        <w:t>] According to what you observe in the figure, describe and explain the main differences when comparing the following</w:t>
       </w:r>
     </w:p>
     <w:p>
@@ -15127,12 +15633,14 @@
           <w:numId w:val="2"/>
         </w:numPr>
         <w:rPr>
-          <w:color w:val="000000"/>
-          <w:lang w:val="en-GB"/>
-        </w:rPr>
-      </w:pPr>
-      <w:r>
-        <w:rPr>
+          <w:b/>
+          <w:color w:val="000000"/>
+          <w:lang w:val="en-GB"/>
+        </w:rPr>
+      </w:pPr>
+      <w:r>
+        <w:rPr>
+          <w:b/>
           <w:color w:val="000000"/>
           <w:lang w:val="en-GB"/>
         </w:rPr>
@@ -15140,6 +15648,7 @@
       </w:r>
       <w:r>
         <w:rPr>
+          <w:b/>
           <w:i/>
           <w:color w:val="000000"/>
           <w:lang w:val="en-GB"/>
@@ -15148,6 +15657,7 @@
       </w:r>
       <w:r>
         <w:rPr>
+          <w:b/>
           <w:color w:val="000000"/>
           <w:lang w:val="en-GB"/>
         </w:rPr>
@@ -15155,6 +15665,7 @@
       </w:r>
       <w:r>
         <w:rPr>
+          <w:b/>
           <w:i/>
           <w:color w:val="000000"/>
           <w:lang w:val="en-GB"/>
@@ -15169,19 +15680,23 @@
           <w:numId w:val="2"/>
         </w:numPr>
         <w:rPr>
-          <w:color w:val="000000"/>
-          <w:lang w:val="en-GB"/>
-        </w:rPr>
-      </w:pPr>
-      <w:r>
-        <w:rPr>
-          <w:color w:val="000000"/>
-          <w:lang w:val="en-GB"/>
-        </w:rPr>
+          <w:b/>
+          <w:color w:val="000000"/>
+          <w:lang w:val="en-GB"/>
+        </w:rPr>
+      </w:pPr>
+      <w:r>
+        <w:rPr>
+          <w:b/>
+          <w:color w:val="000000"/>
+          <w:lang w:val="en-GB"/>
+        </w:rPr>
+        <w:lastRenderedPageBreak/>
         <w:t xml:space="preserve">Expected GDP per capita in </w:t>
       </w:r>
       <w:r>
         <w:rPr>
+          <w:b/>
           <w:i/>
           <w:color w:val="000000"/>
           <w:lang w:val="en-GB"/>
@@ -15190,6 +15705,7 @@
       </w:r>
       <w:r>
         <w:rPr>
+          <w:b/>
           <w:color w:val="000000"/>
           <w:lang w:val="en-GB"/>
         </w:rPr>
@@ -15197,6 +15713,7 @@
       </w:r>
       <w:r>
         <w:rPr>
+          <w:b/>
           <w:i/>
           <w:color w:val="000000"/>
           <w:lang w:val="en-GB"/>
@@ -15211,20 +15728,22 @@
           <w:numId w:val="2"/>
         </w:numPr>
         <w:rPr>
-          <w:color w:val="000000"/>
-          <w:lang w:val="en-GB"/>
-        </w:rPr>
-      </w:pPr>
-      <w:r>
-        <w:rPr>
-          <w:color w:val="000000"/>
-          <w:lang w:val="en-GB"/>
-        </w:rPr>
-        <w:lastRenderedPageBreak/>
+          <w:b/>
+          <w:color w:val="000000"/>
+          <w:lang w:val="en-GB"/>
+        </w:rPr>
+      </w:pPr>
+      <w:r>
+        <w:rPr>
+          <w:b/>
+          <w:color w:val="000000"/>
+          <w:lang w:val="en-GB"/>
+        </w:rPr>
         <w:t xml:space="preserve">Random realization of GDP per capita in </w:t>
       </w:r>
       <w:r>
         <w:rPr>
+          <w:b/>
           <w:i/>
           <w:color w:val="000000"/>
           <w:lang w:val="en-GB"/>
@@ -15233,6 +15752,7 @@
       </w:r>
       <w:r>
         <w:rPr>
+          <w:b/>
           <w:color w:val="000000"/>
           <w:lang w:val="en-GB"/>
         </w:rPr>
@@ -15240,6 +15760,7 @@
       </w:r>
       <w:r>
         <w:rPr>
+          <w:b/>
           <w:i/>
           <w:color w:val="000000"/>
           <w:lang w:val="en-GB"/>
@@ -15252,6 +15773,7 @@
         <w:pStyle w:val="ListParagraph"/>
         <w:ind w:left="762"/>
         <w:rPr>
+          <w:b/>
           <w:color w:val="000000"/>
         </w:rPr>
       </w:pPr>
@@ -15288,12 +15810,21 @@
         </w:rPr>
         <w:t>a</w:t>
       </w:r>
-      <w:r>
-        <w:rPr>
-          <w:color w:val="000000"/>
-          <w:lang w:val="en-GB"/>
-        </w:rPr>
-        <w:t xml:space="preserve">s we </w:t>
+      <w:proofErr w:type="spellStart"/>
+      <w:r>
+        <w:rPr>
+          <w:color w:val="000000"/>
+          <w:lang w:val="en-GB"/>
+        </w:rPr>
+        <w:t>s</w:t>
+      </w:r>
+      <w:proofErr w:type="spellEnd"/>
+      <w:r>
+        <w:rPr>
+          <w:color w:val="000000"/>
+          <w:lang w:val="en-GB"/>
+        </w:rPr>
+        <w:t xml:space="preserve"> we </w:t>
       </w:r>
       <w:commentRangeEnd w:id="5"/>
       <w:r>
@@ -15309,14 +15840,28 @@
           <w:color w:val="000000"/>
           <w:lang w:val="en-GB"/>
         </w:rPr>
-        <w:t xml:space="preserve">move from simulations 1 to 2 and 3 we notice an increase in </w:t>
+        <w:t>move from simulations 1 to 2 and 3 we notice a</w:t>
+      </w:r>
+      <w:r>
+        <w:rPr>
+          <w:color w:val="000000"/>
+          <w:lang w:val="en-GB"/>
+        </w:rPr>
+        <w:t xml:space="preserve"> decrease </w:t>
+      </w:r>
+      <w:r>
+        <w:rPr>
+          <w:color w:val="000000"/>
+          <w:lang w:val="en-GB"/>
+        </w:rPr>
+        <w:t xml:space="preserve">in </w:t>
       </w:r>
       <w:r>
         <w:rPr>
           <w:color w:val="000000"/>
           <w:lang w:val="en-US"/>
         </w:rPr>
-        <w:t xml:space="preserve">the GDP per capita </w:t>
+        <w:t xml:space="preserve">the level of GDP per capita, while maintaining a  </w:t>
       </w:r>
       <w:commentRangeEnd w:id="6"/>
       <w:r>
@@ -15341,7 +15886,7 @@
           <w:color w:val="000000"/>
           <w:lang w:val="en-US"/>
         </w:rPr>
-        <w:t xml:space="preserve">(positive slope </w:t>
+        <w:t xml:space="preserve">positive but smaller slope(positive slope </w:t>
       </w:r>
       <w:r>
         <w:rPr>
@@ -15393,7 +15938,44 @@
           <w:color w:val="000000"/>
           <w:lang w:val="en-GB"/>
         </w:rPr>
-        <w:t xml:space="preserve">. Simulation one grows the fastest on average, while simulation 3 grows the slowest on average. In simulation one, we do not have the variables </w:t>
+        <w:t xml:space="preserve">. Simulation </w:t>
+      </w:r>
+      <w:r>
+        <w:rPr>
+          <w:color w:val="000000"/>
+          <w:lang w:val="en-GB"/>
+        </w:rPr>
+        <w:t xml:space="preserve">1 </w:t>
+      </w:r>
+    </w:p>
+    <w:p>
+      <w:pPr>
+        <w:ind w:left="762"/>
+        <w:rPr>
+          <w:color w:val="000000"/>
+          <w:lang w:val="en-GB"/>
+        </w:rPr>
+      </w:pPr>
+      <w:r>
+        <w:rPr>
+          <w:color w:val="000000"/>
+          <w:lang w:val="en-GB"/>
+        </w:rPr>
+        <w:t xml:space="preserve"> grows the fastest on average, while simulation 3 grows the slowest on average. In simulation </w:t>
+      </w:r>
+      <w:r>
+        <w:rPr>
+          <w:color w:val="000000"/>
+          <w:lang w:val="en-GB"/>
+        </w:rPr>
+        <w:t>1</w:t>
+      </w:r>
+      <w:r>
+        <w:rPr>
+          <w:color w:val="000000"/>
+          <w:lang w:val="en-GB"/>
+        </w:rPr>
+        <w:t xml:space="preserve">, we do not have the variables </w:t>
       </w:r>
       <m:oMath>
         <m:r>
@@ -15427,22 +16009,12 @@
         </w:rPr>
         <w:t xml:space="preserve"> which reduce the growth of technology. In simulation </w:t>
       </w:r>
-      <w:commentRangeStart w:id="8"/>
-      <w:r>
-        <w:rPr>
-          <w:color w:val="000000"/>
-          <w:lang w:val="en-GB"/>
-        </w:rPr>
-        <w:t>two</w:t>
-      </w:r>
-      <w:commentRangeEnd w:id="8"/>
-      <w:r>
-        <w:rPr>
-          <w:rStyle w:val="CommentReference"/>
-          <w:rFonts w:eastAsiaTheme="minorEastAsia"/>
-          <w:lang w:val="en-US" w:eastAsia="nl-NL"/>
-        </w:rPr>
-        <w:commentReference w:id="8"/>
+      <w:r>
+        <w:rPr>
+          <w:color w:val="000000"/>
+          <w:lang w:val="en-GB"/>
+        </w:rPr>
+        <w:t>2</w:t>
       </w:r>
       <w:r>
         <w:rPr>
@@ -15465,7 +16037,21 @@
           <w:color w:val="000000"/>
           <w:lang w:val="en-GB"/>
         </w:rPr>
-        <w:t xml:space="preserve"> takes a constant value of 0.05. In simulation three, </w:t>
+        <w:t xml:space="preserve"> takes a constant value of 0.05. In simulation </w:t>
+      </w:r>
+      <w:r>
+        <w:rPr>
+          <w:color w:val="000000"/>
+          <w:lang w:val="en-GB"/>
+        </w:rPr>
+        <w:t>3</w:t>
+      </w:r>
+      <w:r>
+        <w:rPr>
+          <w:color w:val="000000"/>
+          <w:lang w:val="en-GB"/>
+        </w:rPr>
+        <w:t xml:space="preserve">, </w:t>
       </w:r>
       <m:oMath>
         <m:r>
@@ -15525,7 +16111,42 @@
           <w:color w:val="000000"/>
           <w:lang w:val="en-GB"/>
         </w:rPr>
-        <w:t xml:space="preserve"> will thus reduce the growth of technology by a significant amount over time, resulting in a slower growth of GDPpc and thus the results in the figure seen above.</w:t>
+        <w:t xml:space="preserve"> will thus reduce the growth </w:t>
+      </w:r>
+      <w:r>
+        <w:rPr>
+          <w:color w:val="000000"/>
+          <w:lang w:val="en-GB"/>
+        </w:rPr>
+        <w:t xml:space="preserve">rate </w:t>
+      </w:r>
+      <w:r>
+        <w:rPr>
+          <w:color w:val="000000"/>
+          <w:lang w:val="en-GB"/>
+        </w:rPr>
+        <w:t>of technology by a significant amount over time, resulting in a slower growth of GDP</w:t>
+      </w:r>
+      <w:r>
+        <w:rPr>
+          <w:color w:val="000000"/>
+          <w:lang w:val="en-GB"/>
+        </w:rPr>
+        <w:t xml:space="preserve"> per capita,</w:t>
+      </w:r>
+      <w:r>
+        <w:rPr>
+          <w:color w:val="000000"/>
+          <w:lang w:val="en-GB"/>
+        </w:rPr>
+        <w:t xml:space="preserve"> and thus the results in the figure seen</w:t>
+      </w:r>
+      <w:r>
+        <w:rPr>
+          <w:color w:val="000000"/>
+          <w:lang w:val="en-GB"/>
+        </w:rPr>
+        <w:t xml:space="preserve">. </w:t>
       </w:r>
     </w:p>
     <w:p>
@@ -15541,7 +16162,24 @@
           <w:color w:val="000000"/>
           <w:lang w:val="en-GB"/>
         </w:rPr>
-        <w:t xml:space="preserve">Part 2) We see that the random realization tends to stick quite close to the expected value as time goes on. However, since this only happens occasionally, it does tend to deviate for a bit. This makes sense, as for the expected value, we take away a small piece of technological growth each period, while for the random realization we randomly, with the same odds, take away a larger piece of technology from the economy. Hence, as the random realization happens with same probability as the expectation is calculating for, it makes sense that the random realizations make these sudden jumps and reaches the same point as the expectation. </w:t>
+        <w:t xml:space="preserve">Part 2) We see that the random realization tends to stick quite close to the expected value as time goes on. However, since this only happens occasionally, it does tend to deviate for a bit. This makes sense, as for the expected value, we take away a small piece of technological growth each period, while for the random realization we randomly, with the same odds, take away a larger piece of technology from the </w:t>
+      </w:r>
+      <w:commentRangeStart w:id="8"/>
+      <w:r>
+        <w:rPr>
+          <w:color w:val="000000"/>
+          <w:lang w:val="en-GB"/>
+        </w:rPr>
+        <w:t xml:space="preserve">economy. Hence, as the random realization happens with same probability as the expectation is calculating for, it makes sense that the random realizations make these sudden jumps and reaches the same point as the expectation. </w:t>
+      </w:r>
+      <w:commentRangeEnd w:id="8"/>
+      <w:r>
+        <w:rPr>
+          <w:rStyle w:val="CommentReference"/>
+          <w:rFonts w:eastAsiaTheme="minorEastAsia"/>
+          <w:lang w:val="en-US" w:eastAsia="nl-NL"/>
+        </w:rPr>
+        <w:commentReference w:id="8"/>
       </w:r>
     </w:p>
     <w:p>
@@ -15610,36 +16248,15 @@
           <w:color w:val="000000"/>
           <w:lang w:val="en-US"/>
         </w:rPr>
-        <w:t>This in turn causes the</w:t>
-      </w:r>
-      <w:r>
-        <w:rPr>
+        <w:t xml:space="preserve">This in turn causes the realized GDP per capita in simulation 3 to be much lower than in simulation 2. </w:t>
+      </w:r>
+    </w:p>
+    <w:p>
+      <w:pPr>
+        <w:rPr>
+          <w:i/>
           <w:color w:val="000000"/>
           <w:lang w:val="en-US"/>
-        </w:rPr>
-        <w:t xml:space="preserve"> </w:t>
-      </w:r>
-      <w:r>
-        <w:rPr>
-          <w:color w:val="000000"/>
-          <w:lang w:val="en-US"/>
-        </w:rPr>
-        <w:t>realized</w:t>
-      </w:r>
-      <w:r>
-        <w:rPr>
-          <w:color w:val="000000"/>
-          <w:lang w:val="en-US"/>
-        </w:rPr>
-        <w:t xml:space="preserve"> GDP per capita in simulation three to be much lower than in simulation two. </w:t>
-      </w:r>
-    </w:p>
-    <w:p>
-      <w:pPr>
-        <w:rPr>
-          <w:i/>
-          <w:color w:val="000000"/>
-          <w:lang w:val="en-GB"/>
         </w:rPr>
       </w:pPr>
     </w:p>
@@ -15723,16 +16340,17 @@
         </w:numPr>
         <w:ind w:hanging="762"/>
         <w:rPr>
-          <w:color w:val="000000"/>
-          <w:lang w:val="en-GB"/>
-        </w:rPr>
-      </w:pPr>
-      <w:r>
-        <w:rPr>
           <w:b/>
           <w:color w:val="000000"/>
           <w:lang w:val="en-GB"/>
         </w:rPr>
+      </w:pPr>
+      <w:r>
+        <w:rPr>
+          <w:b/>
+          <w:color w:val="000000"/>
+          <w:lang w:val="en-GB"/>
+        </w:rPr>
         <w:t>[R2]</w:t>
       </w:r>
       <w:r>
@@ -15740,7 +16358,15 @@
           <w:color w:val="000000"/>
           <w:lang w:val="en-GB"/>
         </w:rPr>
-        <w:t xml:space="preserve"> According to the results of the Solow model augmented with extreme weather events that we have developed up to this point in the assignment:</w:t>
+        <w:t xml:space="preserve"> </w:t>
+      </w:r>
+      <w:r>
+        <w:rPr>
+          <w:b/>
+          <w:color w:val="000000"/>
+          <w:lang w:val="en-GB"/>
+        </w:rPr>
+        <w:t>According to the results of the Solow model augmented with extreme weather events that we have developed up to this point in the assignment:</w:t>
       </w:r>
     </w:p>
     <w:p>
@@ -15751,20 +16377,16 @@
           <w:numId w:val="14"/>
         </w:numPr>
         <w:rPr>
-          <w:color w:val="000000"/>
-        </w:rPr>
-      </w:pPr>
-      <w:r>
-        <w:rPr>
-          <w:color w:val="000000"/>
-        </w:rPr>
-        <w:t>Is climate change expected to have a positive or a neg</w:t>
-      </w:r>
-      <w:r>
-        <w:rPr>
-          <w:color w:val="000000"/>
-        </w:rPr>
-        <w:t>ative effect on the level of GDP per capita in the long-run? Use the elements of the model to justify your answer.</w:t>
+          <w:b/>
+          <w:color w:val="000000"/>
+        </w:rPr>
+      </w:pPr>
+      <w:r>
+        <w:rPr>
+          <w:b/>
+          <w:color w:val="000000"/>
+        </w:rPr>
+        <w:t>Is climate change expected to have a positive or a negative effect on the level of GDP per capita in the long-run? Use the elements of the model to justify your answer.</w:t>
       </w:r>
     </w:p>
     <w:p>
@@ -16164,20 +16786,17 @@
           <w:numId w:val="14"/>
         </w:numPr>
         <w:rPr>
-          <w:color w:val="000000"/>
-        </w:rPr>
-      </w:pPr>
-      <w:r>
-        <w:rPr>
-          <w:color w:val="000000"/>
-        </w:rPr>
-        <w:t xml:space="preserve">Is climate change expected to have a positive or a negative effect on the growth rate of GDP per capita in the long-run? </w:t>
-      </w:r>
-      <w:r>
-        <w:rPr>
-          <w:color w:val="000000"/>
-        </w:rPr>
-        <w:t>Use the elements of the model to justify your answer.</w:t>
+          <w:b/>
+          <w:color w:val="000000"/>
+        </w:rPr>
+      </w:pPr>
+      <w:r>
+        <w:rPr>
+          <w:b/>
+          <w:color w:val="000000"/>
+        </w:rPr>
+        <w:lastRenderedPageBreak/>
+        <w:t>Is climate change expected to have a positive or a negative effect on the growth rate of GDP per capita in the long-run? Use the elements of the model to justify your answer.</w:t>
       </w:r>
     </w:p>
     <w:p>
@@ -16423,26 +17042,16 @@
           <w:numId w:val="14"/>
         </w:numPr>
         <w:rPr>
-          <w:color w:val="000000"/>
-        </w:rPr>
-      </w:pPr>
-      <w:r>
-        <w:rPr>
-          <w:color w:val="000000"/>
-        </w:rPr>
-        <w:t xml:space="preserve">Compute the average </w:t>
-      </w:r>
-      <w:r>
-        <w:rPr>
-          <w:color w:val="000000"/>
-        </w:rPr>
-        <w:t xml:space="preserve">annual (exponential) </w:t>
-      </w:r>
-      <w:r>
-        <w:rPr>
-          <w:color w:val="000000"/>
-        </w:rPr>
-        <w:t>growth rate of GDP per capita (</w:t>
+          <w:b/>
+          <w:color w:val="000000"/>
+        </w:rPr>
+      </w:pPr>
+      <w:r>
+        <w:rPr>
+          <w:b/>
+          <w:color w:val="000000"/>
+        </w:rPr>
+        <w:t>Compute the average annual (exponential) growth rate of GDP per capita (</w:t>
       </w:r>
       <m:oMath>
         <m:acc>
@@ -16450,6 +17059,7 @@
             <m:ctrlPr>
               <w:rPr>
                 <w:rFonts w:ascii="Cambria Math" w:hAnsi="Cambria Math"/>
+                <w:b/>
                 <w:i/>
                 <w:color w:val="000000"/>
               </w:rPr>
@@ -16457,6 +17067,9 @@
           </m:accPr>
           <m:e>
             <m:r>
+              <m:rPr>
+                <m:sty m:val="bi"/>
+              </m:rPr>
               <w:rPr>
                 <w:rFonts w:ascii="Cambria Math" w:hAnsi="Cambria Math"/>
                 <w:color w:val="000000"/>
@@ -16468,12 +17081,30 @@
       </m:oMath>
       <w:r>
         <w:rPr>
-          <w:color w:val="000000"/>
-        </w:rPr>
-        <w:t xml:space="preserve">) for the last decade of your simulations (2091-2100). Do this for GDP per capita under </w:t>
-      </w:r>
-      <w:r>
-        <w:rPr>
+          <w:b/>
+          <w:color w:val="000000"/>
+        </w:rPr>
+        <w:t>) for the last dec</w:t>
+      </w:r>
+      <w:proofErr w:type="spellStart"/>
+      <w:r>
+        <w:rPr>
+          <w:b/>
+          <w:color w:val="000000"/>
+        </w:rPr>
+        <w:t>ade</w:t>
+      </w:r>
+      <w:proofErr w:type="spellEnd"/>
+      <w:r>
+        <w:rPr>
+          <w:b/>
+          <w:color w:val="000000"/>
+        </w:rPr>
+        <w:t xml:space="preserve"> of your simulations (2091-2100). Do this for GDP per capita under </w:t>
+      </w:r>
+      <w:r>
+        <w:rPr>
+          <w:b/>
           <w:i/>
           <w:color w:val="000000"/>
         </w:rPr>
@@ -16481,12 +17112,14 @@
       </w:r>
       <w:r>
         <w:rPr>
+          <w:b/>
           <w:color w:val="000000"/>
         </w:rPr>
         <w:t xml:space="preserve">, and for the expected GDP per capita under </w:t>
       </w:r>
       <w:r>
         <w:rPr>
+          <w:b/>
           <w:i/>
           <w:color w:val="000000"/>
         </w:rPr>
@@ -16494,15 +17127,10 @@
       </w:r>
       <w:r>
         <w:rPr>
-          <w:color w:val="000000"/>
-        </w:rPr>
-        <w:t>. Complete the following table (Use 3 decimals)</w:t>
-      </w:r>
-      <w:r>
-        <w:rPr>
-          <w:color w:val="000000"/>
-        </w:rPr>
-        <w:t>.</w:t>
+          <w:b/>
+          <w:color w:val="000000"/>
+        </w:rPr>
+        <w:t>. Complete the following table (Use 3 decimals).</w:t>
       </w:r>
     </w:p>
     <w:p>
@@ -16554,9 +17182,11 @@
               </w:tabs>
               <w:jc w:val="center"/>
             </w:pPr>
+            <w:proofErr w:type="spellStart"/>
             <w:r>
               <w:t>Simulation</w:t>
             </w:r>
+            <w:proofErr w:type="spellEnd"/>
           </w:p>
         </w:tc>
         <w:tc>
@@ -16862,7 +17492,23 @@
           <w:color w:val="000000"/>
           <w:lang w:val="en-GB"/>
         </w:rPr>
-        <w:t xml:space="preserve">, can be modelled as a form of capital: economies can accumulate adaptive capacity over time through investment. As with physical capital, we assume that the investment rate in adaptive capacity is constant and given by </w:t>
+        <w:t>, can be modelled as a form of capital: economies can accumulate adaptive capacity over time through investment. As with physical capital, we assume that the investment rate in adaptive c</w:t>
+      </w:r>
+      <w:proofErr w:type="spellStart"/>
+      <w:r>
+        <w:rPr>
+          <w:color w:val="000000"/>
+          <w:lang w:val="en-GB"/>
+        </w:rPr>
+        <w:t>apacity</w:t>
+      </w:r>
+      <w:proofErr w:type="spellEnd"/>
+      <w:r>
+        <w:rPr>
+          <w:color w:val="000000"/>
+          <w:lang w:val="en-GB"/>
+        </w:rPr>
+        <w:t xml:space="preserve"> is constant and given by </w:t>
       </w:r>
       <m:oMath>
         <m:sSub>
@@ -17205,7 +17851,25 @@
           <w:color w:val="000000"/>
           <w:lang w:val="en-GB"/>
         </w:rPr>
-        <w:t xml:space="preserve"> productivity decreases by a fraction</w:t>
+        <w:t xml:space="preserve"> pro</w:t>
+      </w:r>
+      <w:proofErr w:type="spellStart"/>
+      <w:r>
+        <w:rPr>
+          <w:bCs/>
+          <w:color w:val="000000"/>
+          <w:lang w:val="en-GB"/>
+        </w:rPr>
+        <w:t>ductivity</w:t>
+      </w:r>
+      <w:proofErr w:type="spellEnd"/>
+      <w:r>
+        <w:rPr>
+          <w:bCs/>
+          <w:color w:val="000000"/>
+          <w:lang w:val="en-GB"/>
+        </w:rPr>
+        <w:t xml:space="preserve"> decreases by a fraction</w:t>
       </w:r>
       <w:r>
         <w:rPr>
@@ -17365,8 +18029,17 @@
           <w:color w:val="000000"/>
           <w:lang w:val="en-GB"/>
         </w:rPr>
-        <w:t>). Specifically</w:t>
-      </w:r>
+        <w:t>). Specif</w:t>
+      </w:r>
+      <w:proofErr w:type="spellStart"/>
+      <w:r>
+        <w:rPr>
+          <w:color w:val="000000"/>
+          <w:lang w:val="en-GB"/>
+        </w:rPr>
+        <w:t>ically</w:t>
+      </w:r>
+      <w:proofErr w:type="spellEnd"/>
     </w:p>
     <w:p>
       <w:pPr>
@@ -17749,24 +18422,26 @@
         </w:numPr>
         <w:ind w:hanging="762"/>
         <w:rPr>
-          <w:color w:val="000000"/>
-          <w:lang w:val="en-GB"/>
-        </w:rPr>
-      </w:pPr>
-      <w:r>
-        <w:rPr>
           <w:b/>
           <w:color w:val="000000"/>
           <w:lang w:val="en-GB"/>
         </w:rPr>
-        <w:t>[R2]</w:t>
-      </w:r>
-      <w:r>
-        <w:rPr>
-          <w:color w:val="000000"/>
-          <w:lang w:val="en-GB"/>
-        </w:rPr>
-        <w:t xml:space="preserve"> Use equation (8) to show that: </w:t>
+      </w:pPr>
+      <w:r>
+        <w:rPr>
+          <w:b/>
+          <w:color w:val="000000"/>
+          <w:lang w:val="en-GB"/>
+        </w:rPr>
+        <w:t>[R2</w:t>
+      </w:r>
+      <w:r>
+        <w:rPr>
+          <w:b/>
+          <w:color w:val="000000"/>
+          <w:lang w:val="en-GB"/>
+        </w:rPr>
+        <w:t xml:space="preserve">] Use equation (8) to show that: </w:t>
       </w:r>
     </w:p>
     <w:p>
@@ -17776,16 +18451,21 @@
           <w:numId w:val="21"/>
         </w:numPr>
         <w:rPr>
+          <w:b/>
           <w:color w:val="000000"/>
           <w:lang w:val="en-GB"/>
         </w:rPr>
       </w:pPr>
       <m:oMath>
         <m:r>
+          <m:rPr>
+            <m:sty m:val="bi"/>
+          </m:rPr>
           <w:rPr>
             <w:rFonts w:ascii="Cambria Math" w:hAnsi="Cambria Math"/>
             <w:color w:val="000000"/>
           </w:rPr>
+          <w:lastRenderedPageBreak/>
           <m:t>D</m:t>
         </m:r>
         <m:d>
@@ -17793,6 +18473,7 @@
             <m:ctrlPr>
               <w:rPr>
                 <w:rFonts w:ascii="Cambria Math" w:hAnsi="Cambria Math"/>
+                <w:b/>
                 <w:i/>
                 <w:color w:val="000000"/>
               </w:rPr>
@@ -17800,6 +18481,9 @@
           </m:dPr>
           <m:e>
             <m:r>
+              <m:rPr>
+                <m:sty m:val="bi"/>
+              </m:rPr>
               <w:rPr>
                 <w:rFonts w:ascii="Cambria Math" w:hAnsi="Cambria Math"/>
                 <w:color w:val="000000"/>
@@ -17807,6 +18491,9 @@
               <m:t>t</m:t>
             </m:r>
             <m:r>
+              <m:rPr>
+                <m:sty m:val="bi"/>
+              </m:rPr>
               <w:rPr>
                 <w:rFonts w:ascii="Cambria Math" w:hAnsi="Cambria Math"/>
                 <w:color w:val="000000"/>
@@ -17819,6 +18506,7 @@
       </m:oMath>
       <w:r>
         <w:rPr>
+          <w:b/>
           <w:color w:val="000000"/>
           <w:lang w:val="en-GB"/>
         </w:rPr>
@@ -17831,6 +18519,7 @@
             <m:ctrlPr>
               <w:rPr>
                 <w:rFonts w:ascii="Cambria Math" w:hAnsi="Cambria Math"/>
+                <w:b/>
                 <w:i/>
                 <w:color w:val="000000"/>
               </w:rPr>
@@ -17838,6 +18527,9 @@
           </m:fPr>
           <m:num>
             <m:r>
+              <m:rPr>
+                <m:sty m:val="bi"/>
+              </m:rPr>
               <w:rPr>
                 <w:rFonts w:ascii="Cambria Math" w:hAnsi="Cambria Math"/>
                 <w:color w:val="000000"/>
@@ -17845,6 +18537,9 @@
               <m:t>B</m:t>
             </m:r>
             <m:r>
+              <m:rPr>
+                <m:sty m:val="bi"/>
+              </m:rPr>
               <w:rPr>
                 <w:rFonts w:ascii="Cambria Math" w:hAnsi="Cambria Math"/>
                 <w:color w:val="000000"/>
@@ -17853,6 +18548,9 @@
               <m:t>(</m:t>
             </m:r>
             <m:r>
+              <m:rPr>
+                <m:sty m:val="bi"/>
+              </m:rPr>
               <w:rPr>
                 <w:rFonts w:ascii="Cambria Math" w:hAnsi="Cambria Math"/>
                 <w:color w:val="000000"/>
@@ -17860,6 +18558,9 @@
               <m:t>t</m:t>
             </m:r>
             <m:r>
+              <m:rPr>
+                <m:sty m:val="bi"/>
+              </m:rPr>
               <w:rPr>
                 <w:rFonts w:ascii="Cambria Math" w:hAnsi="Cambria Math"/>
                 <w:color w:val="000000"/>
@@ -17870,6 +18571,9 @@
           </m:num>
           <m:den>
             <m:r>
+              <m:rPr>
+                <m:sty m:val="bi"/>
+              </m:rPr>
               <w:rPr>
                 <w:rFonts w:ascii="Cambria Math" w:hAnsi="Cambria Math"/>
                 <w:color w:val="000000"/>
@@ -17881,6 +18585,7 @@
                 <m:ctrlPr>
                   <w:rPr>
                     <w:rFonts w:ascii="Cambria Math" w:hAnsi="Cambria Math"/>
+                    <w:b/>
                     <w:i/>
                     <w:color w:val="000000"/>
                   </w:rPr>
@@ -17888,6 +18593,9 @@
               </m:dPr>
               <m:e>
                 <m:r>
+                  <m:rPr>
+                    <m:sty m:val="bi"/>
+                  </m:rPr>
                   <w:rPr>
                     <w:rFonts w:ascii="Cambria Math" w:hAnsi="Cambria Math"/>
                     <w:color w:val="000000"/>
@@ -17908,6 +18616,7 @@
           <w:numId w:val="21"/>
         </w:numPr>
         <w:rPr>
+          <w:b/>
           <w:color w:val="000000"/>
         </w:rPr>
       </w:pPr>
@@ -17917,6 +18626,7 @@
             <m:ctrlPr>
               <w:rPr>
                 <w:rFonts w:ascii="Cambria Math" w:hAnsi="Cambria Math"/>
+                <w:b/>
                 <w:i/>
                 <w:color w:val="000000"/>
               </w:rPr>
@@ -17928,6 +18638,7 @@
                 <m:ctrlPr>
                   <w:rPr>
                     <w:rFonts w:ascii="Cambria Math" w:hAnsi="Cambria Math"/>
+                    <w:b/>
                     <w:i/>
                     <w:color w:val="000000"/>
                   </w:rPr>
@@ -17936,7 +18647,7 @@
               <m:e>
                 <m:r>
                   <m:rPr>
-                    <m:sty m:val="p"/>
+                    <m:sty m:val="b"/>
                   </m:rPr>
                   <w:rPr>
                     <w:rFonts w:ascii="Cambria Math" w:hAnsi="Cambria Math"/>
@@ -17947,6 +18658,7 @@
                 <m:ctrlPr>
                   <w:rPr>
                     <w:rFonts w:ascii="Cambria Math" w:hAnsi="Cambria Math"/>
+                    <w:b/>
                     <w:color w:val="000000"/>
                   </w:rPr>
                 </m:ctrlPr>
@@ -17958,6 +18670,7 @@
                     <m:ctrlPr>
                       <w:rPr>
                         <w:rFonts w:ascii="Cambria Math" w:hAnsi="Cambria Math"/>
+                        <w:b/>
                         <w:i/>
                         <w:color w:val="000000"/>
                       </w:rPr>
@@ -17965,6 +18678,9 @@
                   </m:fPr>
                   <m:num>
                     <m:r>
+                      <m:rPr>
+                        <m:sty m:val="bi"/>
+                      </m:rPr>
                       <w:rPr>
                         <w:rFonts w:ascii="Cambria Math" w:hAnsi="Cambria Math"/>
                         <w:color w:val="000000"/>
@@ -17974,6 +18690,9 @@
                   </m:num>
                   <m:den>
                     <m:r>
+                      <m:rPr>
+                        <m:sty m:val="bi"/>
+                      </m:rPr>
                       <w:rPr>
                         <w:rFonts w:ascii="Cambria Math" w:hAnsi="Cambria Math"/>
                         <w:color w:val="000000"/>
@@ -17985,6 +18704,7 @@
                         <m:ctrlPr>
                           <w:rPr>
                             <w:rFonts w:ascii="Cambria Math" w:hAnsi="Cambria Math"/>
+                            <w:b/>
                             <w:i/>
                             <w:color w:val="000000"/>
                           </w:rPr>
@@ -17992,6 +18712,9 @@
                       </m:dPr>
                       <m:e>
                         <m:r>
+                          <m:rPr>
+                            <m:sty m:val="bi"/>
+                          </m:rPr>
                           <w:rPr>
                             <w:rFonts w:ascii="Cambria Math" w:hAnsi="Cambria Math"/>
                             <w:color w:val="000000"/>
@@ -18003,6 +18726,9 @@
                   </m:den>
                 </m:f>
                 <m:r>
+                  <m:rPr>
+                    <m:sty m:val="bi"/>
+                  </m:rPr>
                   <w:rPr>
                     <w:rFonts w:ascii="Cambria Math" w:hAnsi="Cambria Math"/>
                     <w:color w:val="000000"/>
@@ -18014,6 +18740,9 @@
           </m:fName>
           <m:e>
             <m:r>
+              <m:rPr>
+                <m:sty m:val="bi"/>
+              </m:rPr>
               <w:rPr>
                 <w:rFonts w:ascii="Cambria Math" w:hAnsi="Cambria Math"/>
                 <w:color w:val="000000"/>
@@ -18025,6 +18754,7 @@
                 <m:ctrlPr>
                   <w:rPr>
                     <w:rFonts w:ascii="Cambria Math" w:hAnsi="Cambria Math"/>
+                    <w:b/>
                     <w:i/>
                     <w:color w:val="000000"/>
                   </w:rPr>
@@ -18032,6 +18762,9 @@
               </m:dPr>
               <m:e>
                 <m:r>
+                  <m:rPr>
+                    <m:sty m:val="bi"/>
+                  </m:rPr>
                   <w:rPr>
                     <w:rFonts w:ascii="Cambria Math" w:hAnsi="Cambria Math"/>
                     <w:color w:val="000000"/>
@@ -18041,6 +18774,9 @@
               </m:e>
             </m:d>
             <m:r>
+              <m:rPr>
+                <m:sty m:val="bi"/>
+              </m:rPr>
               <w:rPr>
                 <w:rFonts w:ascii="Cambria Math" w:hAnsi="Cambria Math"/>
                 <w:color w:val="000000"/>
@@ -18055,6 +18791,7 @@
             <m:ctrlPr>
               <w:rPr>
                 <w:rFonts w:ascii="Cambria Math" w:hAnsi="Cambria Math"/>
+                <w:b/>
                 <w:i/>
                 <w:color w:val="000000"/>
               </w:rPr>
@@ -18062,6 +18799,9 @@
           </m:accPr>
           <m:e>
             <m:r>
+              <m:rPr>
+                <m:sty m:val="bi"/>
+              </m:rPr>
               <w:rPr>
                 <w:rFonts w:ascii="Cambria Math" w:hAnsi="Cambria Math"/>
                 <w:color w:val="000000"/>
@@ -18080,6 +18820,7 @@
           <w:numId w:val="21"/>
         </w:numPr>
         <w:rPr>
+          <w:b/>
           <w:color w:val="000000"/>
         </w:rPr>
       </w:pPr>
@@ -18089,6 +18830,7 @@
             <m:ctrlPr>
               <w:rPr>
                 <w:rFonts w:ascii="Cambria Math" w:hAnsi="Cambria Math"/>
+                <w:b/>
                 <w:i/>
                 <w:color w:val="000000"/>
               </w:rPr>
@@ -18100,6 +18842,7 @@
                 <m:ctrlPr>
                   <w:rPr>
                     <w:rFonts w:ascii="Cambria Math" w:hAnsi="Cambria Math"/>
+                    <w:b/>
                     <w:i/>
                     <w:color w:val="000000"/>
                   </w:rPr>
@@ -18108,7 +18851,7 @@
               <m:e>
                 <m:r>
                   <m:rPr>
-                    <m:sty m:val="p"/>
+                    <m:sty m:val="b"/>
                   </m:rPr>
                   <w:rPr>
                     <w:rFonts w:ascii="Cambria Math" w:hAnsi="Cambria Math"/>
@@ -18119,6 +18862,7 @@
                 <m:ctrlPr>
                   <w:rPr>
                     <w:rFonts w:ascii="Cambria Math" w:hAnsi="Cambria Math"/>
+                    <w:b/>
                     <w:color w:val="000000"/>
                   </w:rPr>
                 </m:ctrlPr>
@@ -18130,6 +18874,7 @@
                     <m:ctrlPr>
                       <w:rPr>
                         <w:rFonts w:ascii="Cambria Math" w:hAnsi="Cambria Math"/>
+                        <w:b/>
                         <w:i/>
                         <w:color w:val="000000"/>
                       </w:rPr>
@@ -18137,6 +18882,9 @@
                   </m:fPr>
                   <m:num>
                     <m:r>
+                      <m:rPr>
+                        <m:sty m:val="bi"/>
+                      </m:rPr>
                       <w:rPr>
                         <w:rFonts w:ascii="Cambria Math" w:hAnsi="Cambria Math"/>
                         <w:color w:val="000000"/>
@@ -18146,6 +18894,9 @@
                   </m:num>
                   <m:den>
                     <m:r>
+                      <m:rPr>
+                        <m:sty m:val="bi"/>
+                      </m:rPr>
                       <w:rPr>
                         <w:rFonts w:ascii="Cambria Math" w:hAnsi="Cambria Math"/>
                         <w:color w:val="000000"/>
@@ -18157,6 +18908,7 @@
                         <m:ctrlPr>
                           <w:rPr>
                             <w:rFonts w:ascii="Cambria Math" w:hAnsi="Cambria Math"/>
+                            <w:b/>
                             <w:i/>
                             <w:color w:val="000000"/>
                           </w:rPr>
@@ -18164,6 +18916,9 @@
                       </m:dPr>
                       <m:e>
                         <m:r>
+                          <m:rPr>
+                            <m:sty m:val="bi"/>
+                          </m:rPr>
                           <w:rPr>
                             <w:rFonts w:ascii="Cambria Math" w:hAnsi="Cambria Math"/>
                             <w:color w:val="000000"/>
@@ -18175,6 +18930,9 @@
                   </m:den>
                 </m:f>
                 <m:r>
+                  <m:rPr>
+                    <m:sty m:val="bi"/>
+                  </m:rPr>
                   <w:rPr>
                     <w:rFonts w:ascii="Cambria Math" w:hAnsi="Cambria Math"/>
                     <w:color w:val="000000"/>
@@ -18186,6 +18944,9 @@
           </m:fName>
           <m:e>
             <m:r>
+              <m:rPr>
+                <m:sty m:val="bi"/>
+              </m:rPr>
               <w:rPr>
                 <w:rFonts w:ascii="Cambria Math" w:hAnsi="Cambria Math"/>
                 <w:color w:val="000000"/>
@@ -18197,6 +18958,7 @@
                 <m:ctrlPr>
                   <w:rPr>
                     <w:rFonts w:ascii="Cambria Math" w:hAnsi="Cambria Math"/>
+                    <w:b/>
                     <w:i/>
                     <w:color w:val="000000"/>
                   </w:rPr>
@@ -18204,6 +18966,9 @@
               </m:dPr>
               <m:e>
                 <m:r>
+                  <m:rPr>
+                    <m:sty m:val="bi"/>
+                  </m:rPr>
                   <w:rPr>
                     <w:rFonts w:ascii="Cambria Math" w:hAnsi="Cambria Math"/>
                     <w:color w:val="000000"/>
@@ -18213,6 +18978,9 @@
               </m:e>
             </m:d>
             <m:r>
+              <m:rPr>
+                <m:sty m:val="bi"/>
+              </m:rPr>
               <w:rPr>
                 <w:rFonts w:ascii="Cambria Math" w:hAnsi="Cambria Math"/>
                 <w:color w:val="000000"/>
@@ -18226,6 +18994,7 @@
             <m:ctrlPr>
               <w:rPr>
                 <w:rFonts w:ascii="Cambria Math" w:hAnsi="Cambria Math"/>
+                <w:b/>
                 <w:i/>
                 <w:color w:val="000000"/>
               </w:rPr>
@@ -18233,6 +19002,9 @@
           </m:barPr>
           <m:e>
             <m:r>
+              <m:rPr>
+                <m:sty m:val="bi"/>
+              </m:rPr>
               <w:rPr>
                 <w:rFonts w:ascii="Cambria Math" w:hAnsi="Cambria Math"/>
                 <w:color w:val="000000"/>
@@ -21544,16 +22316,17 @@
         <w:ind w:hanging="762"/>
         <w:jc w:val="both"/>
         <w:rPr>
-          <w:color w:val="000000"/>
-          <w:lang w:val="en-GB"/>
-        </w:rPr>
-      </w:pPr>
-      <w:r>
-        <w:rPr>
           <w:b/>
           <w:color w:val="000000"/>
           <w:lang w:val="en-GB"/>
         </w:rPr>
+      </w:pPr>
+      <w:r>
+        <w:rPr>
+          <w:b/>
+          <w:color w:val="000000"/>
+          <w:lang w:val="en-GB"/>
+        </w:rPr>
         <w:t>[R2]</w:t>
       </w:r>
       <w:r>
@@ -21561,10 +22334,19 @@
           <w:color w:val="000000"/>
           <w:lang w:val="en-GB"/>
         </w:rPr>
-        <w:t xml:space="preserve"> Compute the ratio between consumption per capita under </w:t>
-      </w:r>
-      <w:r>
-        <w:rPr>
+        <w:t xml:space="preserve"> </w:t>
+      </w:r>
+      <w:r>
+        <w:rPr>
+          <w:b/>
+          <w:color w:val="000000"/>
+          <w:lang w:val="en-GB"/>
+        </w:rPr>
+        <w:t xml:space="preserve">Compute the ratio between consumption per capita under </w:t>
+      </w:r>
+      <w:r>
+        <w:rPr>
+          <w:b/>
           <w:i/>
           <w:color w:val="000000"/>
           <w:lang w:val="en-GB"/>
@@ -21573,6 +22355,7 @@
       </w:r>
       <w:r>
         <w:rPr>
+          <w:b/>
           <w:color w:val="000000"/>
           <w:lang w:val="en-GB"/>
         </w:rPr>
@@ -21580,6 +22363,7 @@
       </w:r>
       <w:r>
         <w:rPr>
+          <w:b/>
           <w:i/>
           <w:color w:val="000000"/>
           <w:lang w:val="en-GB"/>
@@ -21588,6 +22372,7 @@
       </w:r>
       <w:r>
         <w:rPr>
+          <w:b/>
           <w:color w:val="000000"/>
           <w:lang w:val="en-GB"/>
         </w:rPr>
@@ -21595,6 +22380,7 @@
       </w:r>
       <w:r>
         <w:rPr>
+          <w:b/>
           <w:i/>
           <w:iCs/>
           <w:color w:val="000000"/>
@@ -21604,6 +22390,7 @@
       </w:r>
       <w:r>
         <w:rPr>
+          <w:b/>
           <w:color w:val="000000"/>
           <w:lang w:val="en-GB"/>
         </w:rPr>
@@ -21790,24 +22577,26 @@
         <w:ind w:hanging="762"/>
         <w:jc w:val="both"/>
         <w:rPr>
-          <w:color w:val="000000"/>
-          <w:lang w:val="en-GB"/>
-        </w:rPr>
-      </w:pPr>
-      <w:r>
-        <w:rPr>
           <w:b/>
           <w:color w:val="000000"/>
           <w:lang w:val="en-GB"/>
         </w:rPr>
-        <w:t>[R2]</w:t>
-      </w:r>
-      <w:r>
-        <w:rPr>
-          <w:color w:val="000000"/>
-          <w:lang w:val="en-GB"/>
-        </w:rPr>
-        <w:t xml:space="preserve"> Describe and explain what you observe in the figure. Explicitly refer to the intertemporal trade-off embedded in the implementation of climate adaptation policy: short-run costs and long-term benefits.</w:t>
+      </w:pPr>
+      <w:r>
+        <w:rPr>
+          <w:b/>
+          <w:color w:val="000000"/>
+          <w:lang w:val="en-GB"/>
+        </w:rPr>
+        <w:t>[R2</w:t>
+      </w:r>
+      <w:r>
+        <w:rPr>
+          <w:b/>
+          <w:color w:val="000000"/>
+          <w:lang w:val="en-GB"/>
+        </w:rPr>
+        <w:t>] Describe and explain what you observe in the figure. Explicitly refer to the intertemporal trade-off embedded in the implementation of climate adaptation policy: short-run costs and long-term benefits.</w:t>
       </w:r>
     </w:p>
     <w:p>
@@ -21978,16 +22767,17 @@
         <w:ind w:hanging="762"/>
         <w:jc w:val="both"/>
         <w:rPr>
-          <w:color w:val="000000"/>
-          <w:lang w:val="en-GB"/>
-        </w:rPr>
-      </w:pPr>
-      <w:r>
-        <w:rPr>
           <w:b/>
           <w:color w:val="000000"/>
           <w:lang w:val="en-GB"/>
         </w:rPr>
+      </w:pPr>
+      <w:r>
+        <w:rPr>
+          <w:b/>
+          <w:color w:val="000000"/>
+          <w:lang w:val="en-GB"/>
+        </w:rPr>
         <w:t>[R2]</w:t>
       </w:r>
       <w:r>
@@ -21995,7 +22785,15 @@
           <w:color w:val="000000"/>
           <w:lang w:val="en-GB"/>
         </w:rPr>
-        <w:t xml:space="preserve"> What are the main merits of model that we developed in this assignment to study the economic implications of climate change and climate policy?</w:t>
+        <w:t xml:space="preserve"> </w:t>
+      </w:r>
+      <w:r>
+        <w:rPr>
+          <w:b/>
+          <w:color w:val="000000"/>
+          <w:lang w:val="en-GB"/>
+        </w:rPr>
+        <w:t>What are the main merits of model that we developed in this assignment to study the economic implications of climate change and climate policy?</w:t>
       </w:r>
     </w:p>
     <w:p>
@@ -22105,24 +22903,26 @@
         <w:ind w:hanging="762"/>
         <w:jc w:val="both"/>
         <w:rPr>
-          <w:color w:val="000000"/>
-          <w:lang w:val="en-GB"/>
-        </w:rPr>
-      </w:pPr>
-      <w:r>
-        <w:rPr>
           <w:b/>
           <w:color w:val="000000"/>
           <w:lang w:val="en-GB"/>
         </w:rPr>
-        <w:t>[R2]</w:t>
-      </w:r>
-      <w:r>
-        <w:rPr>
-          <w:color w:val="000000"/>
-          <w:lang w:val="en-GB"/>
-        </w:rPr>
-        <w:t xml:space="preserve"> What are the main limitations of model? Propose a direction in which you would extend/alter the model to deal with these limitations.</w:t>
+      </w:pPr>
+      <w:r>
+        <w:rPr>
+          <w:b/>
+          <w:color w:val="000000"/>
+          <w:lang w:val="en-GB"/>
+        </w:rPr>
+        <w:t>[R2</w:t>
+      </w:r>
+      <w:r>
+        <w:rPr>
+          <w:b/>
+          <w:color w:val="000000"/>
+          <w:lang w:val="en-GB"/>
+        </w:rPr>
+        <w:t>] What are the main limitations of model? Propose a direction in which you would extend/alter the model to deal with these limitations.</w:t>
       </w:r>
     </w:p>
     <w:p>
@@ -22244,6 +23044,7 @@
           <w:id w:val="-2034556567"/>
           <w:citation/>
         </w:sdtPr>
+        <w:sdtEndPr/>
         <w:sdtContent>
           <w:r>
             <w:rPr>
@@ -22468,11 +23269,19 @@
         </w:rPr>
         <w:t xml:space="preserve"> which increases </w:t>
       </w:r>
-      <w:r>
-        <w:rPr>
-          <w:color w:val="000000"/>
-        </w:rPr>
-        <w:t xml:space="preserve">production in the short-run but has harmful consequences in the long run. </w:t>
+      <w:proofErr w:type="spellStart"/>
+      <w:r>
+        <w:rPr>
+          <w:color w:val="000000"/>
+        </w:rPr>
+        <w:t>production</w:t>
+      </w:r>
+      <w:proofErr w:type="spellEnd"/>
+      <w:r>
+        <w:rPr>
+          <w:color w:val="000000"/>
+        </w:rPr>
+        <w:t xml:space="preserve"> in the short-run but has harmful consequences in the long run. </w:t>
       </w:r>
     </w:p>
     <w:p>
@@ -22826,11 +23635,8 @@
       </w:r>
     </w:p>
   </w:comment>
-  <w:comment w:id="8" w:author="Maximilian Grotz" w:date="2022-03-17T09:24:00Z" w:initials="MG">
-    <w:p>
-      <w:pPr>
-        <w:pStyle w:val="CommentText"/>
-      </w:pPr>
+  <w:comment w:id="8" w:author="Abdo Nuur" w:date="2022-03-17T15:20:00Z" w:initials="AN">
+    <w:p>
       <w:r>
         <w:rPr>
           <w:rStyle w:val="CommentReference"/>
@@ -22838,9 +23644,27 @@
         <w:annotationRef/>
       </w:r>
       <w:r>
-        <w:t>Be consistent with letters and numbers</w:t>
-      </w:r>
-    </w:p>
+        <w:rPr>
+          <w:rFonts w:eastAsiaTheme="minorEastAsia"/>
+          <w:sz w:val="20"/>
+          <w:szCs w:val="20"/>
+          <w:lang w:val="en-US" w:eastAsia="nl-NL"/>
+        </w:rPr>
+        <w:t>Huh??</w:t>
+      </w:r>
+    </w:p>
+    <w:p>
+      <w:r>
+        <w:rPr>
+          <w:rFonts w:eastAsiaTheme="minorEastAsia"/>
+          <w:sz w:val="20"/>
+          <w:szCs w:val="20"/>
+          <w:lang w:val="en-US" w:eastAsia="nl-NL"/>
+        </w:rPr>
+        <w:tab/>
+      </w:r>
+    </w:p>
+    <w:p/>
   </w:comment>
   <w:comment w:id="9" w:author="Mathieu van de Vel" w:date="2022-03-09T09:06:00Z" w:initials="MvdV">
     <w:p>
@@ -22915,11 +23739,11 @@
   <w15:commentEx w15:paraId="0FB7ADC3" w15:done="1"/>
   <w15:commentEx w15:paraId="35782FF1" w15:done="1"/>
   <w15:commentEx w15:paraId="60BDD336" w15:done="1"/>
-  <w15:commentEx w15:paraId="290BB9EC" w15:done="1"/>
-  <w15:commentEx w15:paraId="0A6D9890" w15:done="0"/>
-  <w15:commentEx w15:paraId="0D806306" w15:paraIdParent="0A6D9890" w15:done="0"/>
-  <w15:commentEx w15:paraId="2A5F4ABC" w15:done="0"/>
-  <w15:commentEx w15:paraId="07032D47" w15:done="1"/>
+  <w15:commentEx w15:paraId="32B7726A" w15:done="1"/>
+  <w15:commentEx w15:paraId="42AD2573" w15:done="1"/>
+  <w15:commentEx w15:paraId="07828310" w15:paraIdParent="42AD2573" w15:done="1"/>
+  <w15:commentEx w15:paraId="3D53361C" w15:done="1"/>
+  <w15:commentEx w15:paraId="3C4FA990" w15:done="1"/>
   <w15:commentEx w15:paraId="51377F1A" w15:done="1"/>
   <w15:commentEx w15:paraId="7D69B38E" w15:done="1"/>
   <w15:commentEx w15:paraId="10CA69C3" w15:done="0"/>
@@ -22935,7 +23759,7 @@
   <w16cex:commentExtensible w16cex:durableId="25DCA11F" w16cex:dateUtc="2022-03-16T16:47:00Z"/>
   <w16cex:commentExtensible w16cex:durableId="25DD7C72" w16cex:dateUtc="2022-03-17T08:22:00Z"/>
   <w16cex:commentExtensible w16cex:durableId="25DD7C7F" w16cex:dateUtc="2022-03-17T08:23:00Z"/>
-  <w16cex:commentExtensible w16cex:durableId="25DD7CB0" w16cex:dateUtc="2022-03-17T08:24:00Z"/>
+  <w16cex:commentExtensible w16cex:durableId="25DDD056" w16cex:dateUtc="2022-03-17T14:20:00Z"/>
   <w16cex:commentExtensible w16cex:durableId="25D2EC78" w16cex:dateUtc="2022-03-09T08:06:00Z"/>
   <w16cex:commentExtensible w16cex:durableId="25DCA15A" w16cex:dateUtc="2022-03-16T16:48:00Z"/>
   <w16cex:commentExtensible w16cex:durableId="25DCA16B" w16cex:dateUtc="2022-03-16T16:48:00Z"/>
@@ -22949,11 +23773,11 @@
   <w16cid:commentId w16cid:paraId="0FB7ADC3" w16cid:durableId="25DDAECB"/>
   <w16cid:commentId w16cid:paraId="35782FF1" w16cid:durableId="25DCA074"/>
   <w16cid:commentId w16cid:paraId="60BDD336" w16cid:durableId="25DCA104"/>
-  <w16cid:commentId w16cid:paraId="290BB9EC" w16cid:durableId="25DCA11F"/>
-  <w16cid:commentId w16cid:paraId="0A6D9890" w16cid:durableId="25DD7C72"/>
-  <w16cid:commentId w16cid:paraId="0D806306" w16cid:durableId="25DD7C7F"/>
-  <w16cid:commentId w16cid:paraId="2A5F4ABC" w16cid:durableId="25DD7CB0"/>
-  <w16cid:commentId w16cid:paraId="07032D47" w16cid:durableId="25D2EC78"/>
+  <w16cid:commentId w16cid:paraId="32B7726A" w16cid:durableId="25DCA11F"/>
+  <w16cid:commentId w16cid:paraId="42AD2573" w16cid:durableId="25DD7C72"/>
+  <w16cid:commentId w16cid:paraId="07828310" w16cid:durableId="25DD7C7F"/>
+  <w16cid:commentId w16cid:paraId="3D53361C" w16cid:durableId="25DDD056"/>
+  <w16cid:commentId w16cid:paraId="3C4FA990" w16cid:durableId="25D2EC78"/>
   <w16cid:commentId w16cid:paraId="51377F1A" w16cid:durableId="25DCA15A"/>
   <w16cid:commentId w16cid:paraId="7D69B38E" w16cid:durableId="25DCA16B"/>
   <w16cid:commentId w16cid:paraId="10CA69C3" w16cid:durableId="25DDCC9F"/>
@@ -25462,6 +26286,9 @@
 <w15:people xmlns:wpc="http://schemas.microsoft.com/office/word/2010/wordprocessingCanvas" xmlns:cx="http://schemas.microsoft.com/office/drawing/2014/chartex" xmlns:cx1="http://schemas.microsoft.com/office/drawing/2015/9/8/chartex" xmlns:cx2="http://schemas.microsoft.com/office/drawing/2015/10/21/chartex" xmlns:cx3="http://schemas.microsoft.com/office/drawing/2016/5/9/chartex" xmlns:cx4="http://schemas.microsoft.com/office/drawing/2016/5/10/chartex" xmlns:cx5="http://schemas.microsoft.com/office/drawing/2016/5/11/chartex" xmlns:cx6="http://schemas.microsoft.com/office/drawing/2016/5/12/chartex" xmlns:cx7="http://schemas.microsoft.com/office/drawing/2016/5/13/chartex" xmlns:cx8="http://schemas.microsoft.com/office/drawing/2016/5/14/chartex" xmlns:mc="http://schemas.openxmlformats.org/markup-compatibility/2006" xmlns:aink="http://schemas.microsoft.com/office/drawing/2016/ink" xmlns:am3d="http://schemas.microsoft.com/office/drawing/2017/model3d" xmlns:o="urn:schemas-microsoft-com:office:office" xmlns:r="http://schemas.openxmlformats.org/officeDocument/2006/relationships" xmlns:m="http://schemas.openxmlformats.org/officeDocument/2006/math" xmlns:v="urn:schemas-microsoft-com:vml" xmlns:wp14="http://schemas.microsoft.com/office/word/2010/wordprocessingDrawing" xmlns:wp="http://schemas.openxmlformats.org/drawingml/2006/wordprocessingDrawing" xmlns:w10="urn:schemas-microsoft-com:office:word" xmlns:w="http://schemas.openxmlformats.org/wordprocessingml/2006/main" xmlns:w14="http://schemas.microsoft.com/office/word/2010/wordml" xmlns:w15="http://schemas.microsoft.com/office/word/2012/wordml" xmlns:w16cex="http://schemas.microsoft.com/office/word/2018/wordml/cex" xmlns:w16cid="http://schemas.microsoft.com/office/word/2016/wordml/cid" xmlns:w16="http://schemas.microsoft.com/office/word/2018/wordml" xmlns:w16sdtdh="http://schemas.microsoft.com/office/word/2020/wordml/sdtdatahash" xmlns:w16se="http://schemas.microsoft.com/office/word/2015/wordml/symex" xmlns:wpg="http://schemas.microsoft.com/office/word/2010/wordprocessingGroup" xmlns:wpi="http://schemas.microsoft.com/office/word/2010/wordprocessingInk" xmlns:wne="http://schemas.microsoft.com/office/word/2006/wordml" xmlns:wps="http://schemas.microsoft.com/office/word/2010/wordprocessingShape" mc:Ignorable="w14 w15 w16se w16cid w16 w16cex w16sdtdh wp14">
   <w15:person w15:author="Maximilian Grotz">
     <w15:presenceInfo w15:providerId="Windows Live" w15:userId="3821bd0aba69faef"/>
+  </w15:person>
+  <w15:person w15:author="Abdo Nuur">
+    <w15:presenceInfo w15:providerId="AD" w15:userId="S::a.m.i.nuur@tilburguniversity.edu::04c37963-bfd9-435b-8049-54560df5118e"/>
   </w15:person>
   <w15:person w15:author="Mathieu van de Vel">
     <w15:presenceInfo w15:providerId="AD" w15:userId="S::m.vandevel@tilburguniversity.edu::4a12e578-b153-4b96-81b0-e9311f1c0efd"/>

</xml_diff>